<commit_message>
Update Transfer Case Logic Map.docx
</commit_message>
<xml_diff>
--- a/Logic Maps/Transfer Case Logic Map.docx
+++ b/Logic Maps/Transfer Case Logic Map.docx
@@ -11,10 +11,10 @@
         </w:rPr>
       </w:pPr>
       <w:r>
-        <w:t>Transfer Case</w:t>
+        <w:t xml:space="preserve">ACTIONS - </w:t>
       </w:r>
       <w:r>
-        <w:t xml:space="preserve"> Logic Map</w:t>
+        <w:t>Transfer Case Logic Map</w:t>
       </w:r>
     </w:p>
     <w:p>
@@ -209,6 +209,30 @@
     </w:p>
     <w:p>
       <w:pPr>
+        <w:spacing w:after="0"/>
+        <w:ind w:left="1440"/>
+      </w:pPr>
+    </w:p>
+    <w:p>
+      <w:pPr>
+        <w:spacing w:after="0"/>
+        <w:ind w:left="1440"/>
+      </w:pPr>
+      <w:r>
+        <w:t>If the worker is attempting to transfer the case to X127CCL the script will restrict this action.</w:t>
+      </w:r>
+    </w:p>
+    <w:p>
+      <w:pPr>
+        <w:spacing w:after="0"/>
+        <w:ind w:left="1440"/>
+      </w:pPr>
+      <w:r>
+        <w:t xml:space="preserve">The script will only case note out of county or if indicated by worker for in county transfers. </w:t>
+      </w:r>
+    </w:p>
+    <w:p>
+      <w:pPr>
         <w:spacing w:after="0" w:line="240" w:lineRule="auto"/>
         <w:rPr>
           <w:rFonts w:eastAsia="Times New Roman" w:cstheme="minorHAnsi"/>
@@ -306,24 +330,11 @@
     </w:p>
     <w:p>
       <w:pPr>
-        <w:numPr>
-          <w:ilvl w:val="0"/>
-          <w:numId w:val="1"/>
-        </w:numPr>
-        <w:spacing w:after="0" w:line="240" w:lineRule="auto"/>
-        <w:textAlignment w:val="center"/>
+        <w:spacing w:before="40" w:after="0" w:line="240" w:lineRule="auto"/>
         <w:rPr>
           <w:rFonts w:ascii="Calibri" w:eastAsia="Times New Roman" w:hAnsi="Calibri" w:cs="Calibri"/>
-          <w:color w:val="FFFFFF"/>
         </w:rPr>
       </w:pPr>
-      <w:r>
-        <w:rPr>
-          <w:rFonts w:ascii="Calibri" w:eastAsia="Times New Roman" w:hAnsi="Calibri" w:cs="Calibri"/>
-          <w:color w:val="FFFFFF"/>
-        </w:rPr>
-        <w:t> </w:t>
-      </w:r>
     </w:p>
     <w:p>
       <w:pPr>
@@ -498,12 +509,28 @@
                 <w:rFonts w:ascii="Calibri" w:eastAsia="Times New Roman" w:hAnsi="Calibri" w:cs="Calibri"/>
               </w:rPr>
             </w:pPr>
-            <w:r>
-              <w:rPr>
-                <w:rFonts w:ascii="Calibri" w:eastAsia="Times New Roman" w:hAnsi="Calibri" w:cs="Calibri"/>
-              </w:rPr>
-              <w:t>EMReadScreen worker_agency_name</w:t>
-            </w:r>
+            <w:proofErr w:type="spellStart"/>
+            <w:r>
+              <w:rPr>
+                <w:rFonts w:ascii="Calibri" w:eastAsia="Times New Roman" w:hAnsi="Calibri" w:cs="Calibri"/>
+              </w:rPr>
+              <w:t>EMReadScreen</w:t>
+            </w:r>
+            <w:proofErr w:type="spellEnd"/>
+            <w:r>
+              <w:rPr>
+                <w:rFonts w:ascii="Calibri" w:eastAsia="Times New Roman" w:hAnsi="Calibri" w:cs="Calibri"/>
+              </w:rPr>
+              <w:t xml:space="preserve"> </w:t>
+            </w:r>
+            <w:proofErr w:type="spellStart"/>
+            <w:r>
+              <w:rPr>
+                <w:rFonts w:ascii="Calibri" w:eastAsia="Times New Roman" w:hAnsi="Calibri" w:cs="Calibri"/>
+              </w:rPr>
+              <w:t>worker_agency_name</w:t>
+            </w:r>
+            <w:proofErr w:type="spellEnd"/>
           </w:p>
         </w:tc>
         <w:tc>
@@ -593,12 +620,14 @@
                 <w:rFonts w:ascii="Calibri" w:eastAsia="Times New Roman" w:hAnsi="Calibri" w:cs="Calibri"/>
               </w:rPr>
             </w:pPr>
+            <w:proofErr w:type="spellStart"/>
             <w:r>
               <w:rPr>
                 <w:rFonts w:ascii="Calibri" w:eastAsia="Times New Roman" w:hAnsi="Calibri" w:cs="Calibri"/>
               </w:rPr>
               <w:t>mail_addr_line_one</w:t>
             </w:r>
+            <w:proofErr w:type="spellEnd"/>
           </w:p>
         </w:tc>
         <w:tc>
@@ -682,12 +711,14 @@
                 <w:rFonts w:ascii="Calibri" w:eastAsia="Times New Roman" w:hAnsi="Calibri" w:cs="Calibri"/>
               </w:rPr>
             </w:pPr>
+            <w:proofErr w:type="spellStart"/>
             <w:r>
               <w:rPr>
                 <w:rFonts w:ascii="Calibri" w:eastAsia="Times New Roman" w:hAnsi="Calibri" w:cs="Calibri"/>
               </w:rPr>
               <w:t>mail_addr_line_two</w:t>
             </w:r>
+            <w:proofErr w:type="spellEnd"/>
           </w:p>
         </w:tc>
         <w:tc>
@@ -771,12 +802,14 @@
                 <w:rFonts w:ascii="Calibri" w:eastAsia="Times New Roman" w:hAnsi="Calibri" w:cs="Calibri"/>
               </w:rPr>
             </w:pPr>
+            <w:proofErr w:type="spellStart"/>
             <w:r>
               <w:rPr>
                 <w:rFonts w:ascii="Calibri" w:eastAsia="Times New Roman" w:hAnsi="Calibri" w:cs="Calibri"/>
               </w:rPr>
               <w:t>mail_addr_line_three</w:t>
             </w:r>
+            <w:proofErr w:type="spellEnd"/>
           </w:p>
         </w:tc>
         <w:tc>
@@ -860,12 +893,14 @@
                 <w:rFonts w:ascii="Calibri" w:eastAsia="Times New Roman" w:hAnsi="Calibri" w:cs="Calibri"/>
               </w:rPr>
             </w:pPr>
+            <w:proofErr w:type="spellStart"/>
             <w:r>
               <w:rPr>
                 <w:rFonts w:ascii="Calibri" w:eastAsia="Times New Roman" w:hAnsi="Calibri" w:cs="Calibri"/>
               </w:rPr>
               <w:t>mail_addr_line_four</w:t>
             </w:r>
+            <w:proofErr w:type="spellEnd"/>
           </w:p>
         </w:tc>
         <w:tc>
@@ -949,12 +984,14 @@
                 <w:rFonts w:ascii="Calibri" w:eastAsia="Times New Roman" w:hAnsi="Calibri" w:cs="Calibri"/>
               </w:rPr>
             </w:pPr>
+            <w:proofErr w:type="spellStart"/>
             <w:r>
               <w:rPr>
                 <w:rFonts w:ascii="Calibri" w:eastAsia="Times New Roman" w:hAnsi="Calibri" w:cs="Calibri"/>
               </w:rPr>
               <w:t>worker_agency_phone</w:t>
             </w:r>
+            <w:proofErr w:type="spellEnd"/>
           </w:p>
         </w:tc>
         <w:tc>
@@ -1038,12 +1075,14 @@
                 <w:rFonts w:ascii="Calibri" w:eastAsia="Times New Roman" w:hAnsi="Calibri" w:cs="Calibri"/>
               </w:rPr>
             </w:pPr>
+            <w:proofErr w:type="spellStart"/>
             <w:r>
               <w:rPr>
                 <w:rFonts w:ascii="Calibri" w:eastAsia="Times New Roman" w:hAnsi="Calibri" w:cs="Calibri"/>
               </w:rPr>
               <w:t>worker_county_code</w:t>
             </w:r>
+            <w:proofErr w:type="spellEnd"/>
           </w:p>
         </w:tc>
         <w:tc>
@@ -1311,12 +1350,14 @@
                 <w:rFonts w:ascii="Calibri" w:eastAsia="Times New Roman" w:hAnsi="Calibri" w:cs="Calibri"/>
               </w:rPr>
             </w:pPr>
+            <w:proofErr w:type="spellStart"/>
             <w:r>
               <w:rPr>
                 <w:rFonts w:ascii="Calibri" w:eastAsia="Times New Roman" w:hAnsi="Calibri" w:cs="Calibri"/>
               </w:rPr>
               <w:t>emer_app_date</w:t>
             </w:r>
+            <w:proofErr w:type="spellEnd"/>
           </w:p>
         </w:tc>
         <w:tc>
@@ -1400,12 +1441,14 @@
                 <w:rFonts w:ascii="Calibri" w:eastAsia="Times New Roman" w:hAnsi="Calibri" w:cs="Calibri"/>
               </w:rPr>
             </w:pPr>
+            <w:proofErr w:type="spellStart"/>
             <w:r>
               <w:rPr>
                 <w:rFonts w:ascii="Calibri" w:eastAsia="Times New Roman" w:hAnsi="Calibri" w:cs="Calibri"/>
               </w:rPr>
               <w:t>grh_app_date</w:t>
             </w:r>
+            <w:proofErr w:type="spellEnd"/>
           </w:p>
         </w:tc>
         <w:tc>
@@ -1489,12 +1532,14 @@
                 <w:rFonts w:ascii="Calibri" w:eastAsia="Times New Roman" w:hAnsi="Calibri" w:cs="Calibri"/>
               </w:rPr>
             </w:pPr>
+            <w:proofErr w:type="spellStart"/>
             <w:r>
               <w:rPr>
                 <w:rFonts w:ascii="Calibri" w:eastAsia="Times New Roman" w:hAnsi="Calibri" w:cs="Calibri"/>
               </w:rPr>
               <w:t>snap_app_date</w:t>
             </w:r>
+            <w:proofErr w:type="spellEnd"/>
           </w:p>
         </w:tc>
         <w:tc>
@@ -1578,12 +1623,14 @@
                 <w:rFonts w:ascii="Calibri" w:eastAsia="Times New Roman" w:hAnsi="Calibri" w:cs="Calibri"/>
               </w:rPr>
             </w:pPr>
+            <w:proofErr w:type="spellStart"/>
             <w:r>
               <w:rPr>
                 <w:rFonts w:ascii="Calibri" w:eastAsia="Times New Roman" w:hAnsi="Calibri" w:cs="Calibri"/>
               </w:rPr>
               <w:t>ive_app_date</w:t>
             </w:r>
+            <w:proofErr w:type="spellEnd"/>
           </w:p>
         </w:tc>
         <w:tc>
@@ -1667,12 +1714,15 @@
                 <w:rFonts w:ascii="Calibri" w:eastAsia="Times New Roman" w:hAnsi="Calibri" w:cs="Calibri"/>
               </w:rPr>
             </w:pPr>
-            <w:r>
-              <w:rPr>
-                <w:rFonts w:ascii="Calibri" w:eastAsia="Times New Roman" w:hAnsi="Calibri" w:cs="Calibri"/>
-              </w:rPr>
+            <w:proofErr w:type="spellStart"/>
+            <w:r>
+              <w:rPr>
+                <w:rFonts w:ascii="Calibri" w:eastAsia="Times New Roman" w:hAnsi="Calibri" w:cs="Calibri"/>
+              </w:rPr>
+              <w:lastRenderedPageBreak/>
               <w:t>hc_app_date</w:t>
             </w:r>
+            <w:proofErr w:type="spellEnd"/>
           </w:p>
         </w:tc>
         <w:tc>
@@ -1756,12 +1806,14 @@
                 <w:rFonts w:ascii="Calibri" w:eastAsia="Times New Roman" w:hAnsi="Calibri" w:cs="Calibri"/>
               </w:rPr>
             </w:pPr>
+            <w:proofErr w:type="spellStart"/>
             <w:r>
               <w:rPr>
                 <w:rFonts w:ascii="Calibri" w:eastAsia="Times New Roman" w:hAnsi="Calibri" w:cs="Calibri"/>
               </w:rPr>
               <w:t>cca_app_date</w:t>
             </w:r>
+            <w:proofErr w:type="spellEnd"/>
           </w:p>
         </w:tc>
         <w:tc>
@@ -1849,7 +1901,6 @@
               <w:rPr>
                 <w:rFonts w:ascii="Calibri" w:eastAsia="Times New Roman" w:hAnsi="Calibri" w:cs="Calibri"/>
               </w:rPr>
-              <w:lastRenderedPageBreak/>
               <w:t>cash1_status_check</w:t>
             </w:r>
           </w:p>
@@ -2024,12 +2075,14 @@
                 <w:rFonts w:ascii="Calibri" w:eastAsia="Times New Roman" w:hAnsi="Calibri" w:cs="Calibri"/>
               </w:rPr>
             </w:pPr>
+            <w:proofErr w:type="spellStart"/>
             <w:r>
               <w:rPr>
                 <w:rFonts w:ascii="Calibri" w:eastAsia="Times New Roman" w:hAnsi="Calibri" w:cs="Calibri"/>
               </w:rPr>
               <w:t>emer_status_check</w:t>
             </w:r>
+            <w:proofErr w:type="spellEnd"/>
           </w:p>
         </w:tc>
         <w:tc>
@@ -2113,12 +2166,14 @@
                 <w:rFonts w:ascii="Calibri" w:eastAsia="Times New Roman" w:hAnsi="Calibri" w:cs="Calibri"/>
               </w:rPr>
             </w:pPr>
+            <w:proofErr w:type="spellStart"/>
             <w:r>
               <w:rPr>
                 <w:rFonts w:ascii="Calibri" w:eastAsia="Times New Roman" w:hAnsi="Calibri" w:cs="Calibri"/>
               </w:rPr>
               <w:t>grh_status_check</w:t>
             </w:r>
+            <w:proofErr w:type="spellEnd"/>
           </w:p>
         </w:tc>
         <w:tc>
@@ -2202,12 +2257,14 @@
                 <w:rFonts w:ascii="Calibri" w:eastAsia="Times New Roman" w:hAnsi="Calibri" w:cs="Calibri"/>
               </w:rPr>
             </w:pPr>
+            <w:proofErr w:type="spellStart"/>
             <w:r>
               <w:rPr>
                 <w:rFonts w:ascii="Calibri" w:eastAsia="Times New Roman" w:hAnsi="Calibri" w:cs="Calibri"/>
               </w:rPr>
               <w:t>snap_status_check</w:t>
             </w:r>
+            <w:proofErr w:type="spellEnd"/>
           </w:p>
         </w:tc>
         <w:tc>
@@ -2291,12 +2348,14 @@
                 <w:rFonts w:ascii="Calibri" w:eastAsia="Times New Roman" w:hAnsi="Calibri" w:cs="Calibri"/>
               </w:rPr>
             </w:pPr>
+            <w:proofErr w:type="spellStart"/>
             <w:r>
               <w:rPr>
                 <w:rFonts w:ascii="Calibri" w:eastAsia="Times New Roman" w:hAnsi="Calibri" w:cs="Calibri"/>
               </w:rPr>
               <w:t>ive_status_check</w:t>
             </w:r>
+            <w:proofErr w:type="spellEnd"/>
           </w:p>
         </w:tc>
         <w:tc>
@@ -2380,12 +2439,14 @@
                 <w:rFonts w:ascii="Calibri" w:eastAsia="Times New Roman" w:hAnsi="Calibri" w:cs="Calibri"/>
               </w:rPr>
             </w:pPr>
+            <w:proofErr w:type="spellStart"/>
             <w:r>
               <w:rPr>
                 <w:rFonts w:ascii="Calibri" w:eastAsia="Times New Roman" w:hAnsi="Calibri" w:cs="Calibri"/>
               </w:rPr>
               <w:t>hc_status_check</w:t>
             </w:r>
+            <w:proofErr w:type="spellEnd"/>
           </w:p>
         </w:tc>
         <w:tc>
@@ -2469,12 +2530,14 @@
                 <w:rFonts w:ascii="Calibri" w:eastAsia="Times New Roman" w:hAnsi="Calibri" w:cs="Calibri"/>
               </w:rPr>
             </w:pPr>
+            <w:proofErr w:type="spellStart"/>
             <w:r>
               <w:rPr>
                 <w:rFonts w:ascii="Calibri" w:eastAsia="Times New Roman" w:hAnsi="Calibri" w:cs="Calibri"/>
               </w:rPr>
               <w:t>cca_status_check</w:t>
             </w:r>
+            <w:proofErr w:type="spellEnd"/>
           </w:p>
         </w:tc>
         <w:tc>
@@ -2736,12 +2799,14 @@
                 <w:rFonts w:ascii="Calibri" w:eastAsia="Times New Roman" w:hAnsi="Calibri" w:cs="Calibri"/>
               </w:rPr>
             </w:pPr>
+            <w:proofErr w:type="spellStart"/>
             <w:r>
               <w:rPr>
                 <w:rFonts w:ascii="Calibri" w:eastAsia="Times New Roman" w:hAnsi="Calibri" w:cs="Calibri"/>
               </w:rPr>
               <w:t>emer_prog_check</w:t>
             </w:r>
+            <w:proofErr w:type="spellEnd"/>
           </w:p>
         </w:tc>
         <w:tc>
@@ -2938,12 +3003,14 @@
                 <w:rFonts w:ascii="Calibri" w:eastAsia="Times New Roman" w:hAnsi="Calibri" w:cs="Calibri"/>
               </w:rPr>
             </w:pPr>
+            <w:proofErr w:type="spellStart"/>
             <w:r>
               <w:rPr>
                 <w:rFonts w:ascii="Calibri" w:eastAsia="Times New Roman" w:hAnsi="Calibri" w:cs="Calibri"/>
               </w:rPr>
               <w:t>servicing_worker</w:t>
             </w:r>
+            <w:proofErr w:type="spellEnd"/>
           </w:p>
         </w:tc>
         <w:tc>
@@ -3033,12 +3100,14 @@
                 <w:rFonts w:ascii="Calibri" w:eastAsia="Times New Roman" w:hAnsi="Calibri" w:cs="Calibri"/>
               </w:rPr>
             </w:pPr>
+            <w:proofErr w:type="spellStart"/>
             <w:r>
               <w:rPr>
                 <w:rFonts w:ascii="Calibri" w:eastAsia="Times New Roman" w:hAnsi="Calibri" w:cs="Calibri"/>
               </w:rPr>
               <w:t>worker_check</w:t>
             </w:r>
+            <w:proofErr w:type="spellEnd"/>
           </w:p>
         </w:tc>
         <w:tc>
@@ -3122,12 +3191,14 @@
                 <w:rFonts w:ascii="Calibri" w:eastAsia="Times New Roman" w:hAnsi="Calibri" w:cs="Calibri"/>
               </w:rPr>
             </w:pPr>
+            <w:proofErr w:type="spellStart"/>
             <w:r>
               <w:rPr>
                 <w:rFonts w:ascii="Calibri" w:eastAsia="Times New Roman" w:hAnsi="Calibri" w:cs="Calibri"/>
               </w:rPr>
               <w:t>transfer_confirmation</w:t>
             </w:r>
+            <w:proofErr w:type="spellEnd"/>
           </w:p>
         </w:tc>
         <w:tc>

</xml_diff>

<commit_message>
#443 Transfer Case Logic Map
</commit_message>
<xml_diff>
--- a/Logic Maps/Transfer Case Logic Map.docx
+++ b/Logic Maps/Transfer Case Logic Map.docx
@@ -5,10 +5,6 @@
     <w:p>
       <w:pPr>
         <w:pStyle w:val="Heading1"/>
-        <w:rPr>
-          <w:rFonts w:eastAsia="Times New Roman"/>
-          <w:color w:val="22416D"/>
-        </w:rPr>
       </w:pPr>
       <w:r>
         <w:t xml:space="preserve">ACTIONS - </w:t>
@@ -21,64 +17,52 @@
       <w:pPr>
         <w:spacing w:after="0" w:line="240" w:lineRule="auto"/>
         <w:rPr>
-          <w:rFonts w:ascii="Calibri" w:eastAsia="Times New Roman" w:hAnsi="Calibri" w:cs="Calibri"/>
-        </w:rPr>
-      </w:pPr>
-      <w:r>
-        <w:rPr>
-          <w:rFonts w:ascii="Calibri" w:eastAsia="Times New Roman" w:hAnsi="Calibri" w:cs="Calibri"/>
-        </w:rPr>
-        <w:t xml:space="preserve">Establish </w:t>
-      </w:r>
-      <w:r>
-        <w:rPr>
-          <w:rFonts w:ascii="Calibri" w:eastAsia="Times New Roman" w:hAnsi="Calibri" w:cs="Calibri"/>
-        </w:rPr>
-        <w:t xml:space="preserve">Case number </w:t>
+          <w:rFonts w:eastAsia="Times New Roman" w:cstheme="minorHAnsi"/>
+        </w:rPr>
+      </w:pPr>
+      <w:r>
+        <w:rPr>
+          <w:rFonts w:eastAsia="Times New Roman" w:cstheme="minorHAnsi"/>
+        </w:rPr>
+        <w:t xml:space="preserve">Establish Case number </w:t>
       </w:r>
     </w:p>
     <w:p>
       <w:pPr>
         <w:spacing w:after="0" w:line="240" w:lineRule="auto"/>
         <w:rPr>
-          <w:rFonts w:ascii="Calibri" w:eastAsia="Times New Roman" w:hAnsi="Calibri" w:cs="Calibri"/>
-        </w:rPr>
-      </w:pPr>
-      <w:r>
-        <w:rPr>
-          <w:rFonts w:ascii="Calibri" w:eastAsia="Times New Roman" w:hAnsi="Calibri" w:cs="Calibri"/>
-        </w:rPr>
-        <w:t>User will indicate</w:t>
-      </w:r>
-      <w:r>
-        <w:rPr>
-          <w:rFonts w:ascii="Calibri" w:eastAsia="Times New Roman" w:hAnsi="Calibri" w:cs="Calibri"/>
-        </w:rPr>
-        <w:t>:</w:t>
+          <w:rFonts w:eastAsia="Times New Roman" w:cstheme="minorHAnsi"/>
+        </w:rPr>
+      </w:pPr>
+      <w:r>
+        <w:rPr>
+          <w:rFonts w:eastAsia="Times New Roman" w:cstheme="minorHAnsi"/>
+        </w:rPr>
+        <w:t>User will indicate:</w:t>
       </w:r>
     </w:p>
     <w:p>
       <w:pPr>
         <w:spacing w:after="0" w:line="240" w:lineRule="auto"/>
         <w:rPr>
-          <w:rFonts w:ascii="Calibri" w:eastAsia="Times New Roman" w:hAnsi="Calibri" w:cs="Calibri"/>
-        </w:rPr>
-      </w:pPr>
-      <w:r>
-        <w:rPr>
-          <w:rFonts w:ascii="Calibri" w:eastAsia="Times New Roman" w:hAnsi="Calibri" w:cs="Calibri"/>
+          <w:rFonts w:eastAsia="Times New Roman" w:cstheme="minorHAnsi"/>
+        </w:rPr>
+      </w:pPr>
+      <w:r>
+        <w:rPr>
+          <w:rFonts w:eastAsia="Times New Roman" w:cstheme="minorHAnsi"/>
         </w:rPr>
         <w:tab/>
       </w:r>
       <w:r>
         <w:rPr>
-          <w:rFonts w:ascii="Calibri" w:eastAsia="Times New Roman" w:hAnsi="Calibri" w:cs="Calibri"/>
+          <w:rFonts w:eastAsia="Times New Roman" w:cstheme="minorHAnsi"/>
         </w:rPr>
         <w:t>R</w:t>
       </w:r>
       <w:r>
         <w:rPr>
-          <w:rFonts w:ascii="Calibri" w:eastAsia="Times New Roman" w:hAnsi="Calibri" w:cs="Calibri"/>
+          <w:rFonts w:eastAsia="Times New Roman" w:cstheme="minorHAnsi"/>
         </w:rPr>
         <w:t>eason for transfer</w:t>
       </w:r>
@@ -88,18 +72,18 @@
         <w:spacing w:after="0" w:line="240" w:lineRule="auto"/>
         <w:ind w:firstLine="720"/>
         <w:rPr>
-          <w:rFonts w:ascii="Calibri" w:eastAsia="Times New Roman" w:hAnsi="Calibri" w:cs="Calibri"/>
-        </w:rPr>
-      </w:pPr>
-      <w:r>
-        <w:rPr>
-          <w:rFonts w:ascii="Calibri" w:eastAsia="Times New Roman" w:hAnsi="Calibri" w:cs="Calibri"/>
+          <w:rFonts w:eastAsia="Times New Roman" w:cstheme="minorHAnsi"/>
+        </w:rPr>
+      </w:pPr>
+      <w:r>
+        <w:rPr>
+          <w:rFonts w:eastAsia="Times New Roman" w:cstheme="minorHAnsi"/>
         </w:rPr>
         <w:t>A</w:t>
       </w:r>
       <w:r>
         <w:rPr>
-          <w:rFonts w:ascii="Calibri" w:eastAsia="Times New Roman" w:hAnsi="Calibri" w:cs="Calibri"/>
+          <w:rFonts w:eastAsia="Times New Roman" w:cstheme="minorHAnsi"/>
         </w:rPr>
         <w:t xml:space="preserve">ction taken </w:t>
       </w:r>
@@ -109,47 +93,77 @@
         <w:spacing w:after="0" w:line="240" w:lineRule="auto"/>
         <w:ind w:firstLine="720"/>
         <w:rPr>
-          <w:rFonts w:ascii="Calibri" w:eastAsia="Times New Roman" w:hAnsi="Calibri" w:cs="Calibri"/>
-        </w:rPr>
-      </w:pPr>
-      <w:r>
-        <w:rPr>
-          <w:rFonts w:ascii="Calibri" w:eastAsia="Times New Roman" w:hAnsi="Calibri" w:cs="Calibri"/>
+          <w:rFonts w:eastAsia="Times New Roman" w:cstheme="minorHAnsi"/>
+        </w:rPr>
+      </w:pPr>
+      <w:r>
+        <w:rPr>
+          <w:rFonts w:eastAsia="Times New Roman" w:cstheme="minorHAnsi"/>
         </w:rPr>
         <w:t>R</w:t>
       </w:r>
       <w:r>
         <w:rPr>
-          <w:rFonts w:ascii="Calibri" w:eastAsia="Times New Roman" w:hAnsi="Calibri" w:cs="Calibri"/>
+          <w:rFonts w:eastAsia="Times New Roman" w:cstheme="minorHAnsi"/>
         </w:rPr>
         <w:t>equested verifications</w:t>
       </w:r>
     </w:p>
     <w:p>
       <w:pPr>
-        <w:pStyle w:val="NoSpacing"/>
-      </w:pPr>
-      <w:r>
-        <w:t xml:space="preserve">If the resident is being transferred outside of </w:t>
-      </w:r>
-      <w:r>
-        <w:t>Hennepin County</w:t>
+        <w:spacing w:after="0" w:line="240" w:lineRule="auto"/>
+        <w:ind w:firstLine="720"/>
+        <w:rPr>
+          <w:rFonts w:eastAsia="Times New Roman" w:cstheme="minorHAnsi"/>
+        </w:rPr>
+      </w:pPr>
+      <w:r>
+        <w:rPr>
+          <w:rFonts w:eastAsia="Times New Roman" w:cstheme="minorHAnsi"/>
+        </w:rPr>
+        <w:t xml:space="preserve">If METS case is active and METS number </w:t>
       </w:r>
     </w:p>
     <w:p>
       <w:pPr>
-        <w:ind w:left="720"/>
-      </w:pPr>
-      <w:r>
-        <w:t>Per POLI TEMP TE02.08.095 CASE NOTE III: CLAIMS/SYSTEMS/TRANSFERS the following information should be included in the case note when transferring to another county:</w:t>
+        <w:pStyle w:val="NoSpacing"/>
+        <w:rPr>
+          <w:rFonts w:cstheme="minorHAnsi"/>
+        </w:rPr>
+      </w:pPr>
+      <w:r>
+        <w:rPr>
+          <w:rFonts w:cstheme="minorHAnsi"/>
+        </w:rPr>
+        <w:t>If the resident is being transferred outside of Hennepin County</w:t>
       </w:r>
     </w:p>
     <w:p>
       <w:pPr>
+        <w:ind w:left="720"/>
+        <w:rPr>
+          <w:rFonts w:cstheme="minorHAnsi"/>
+        </w:rPr>
+      </w:pPr>
+      <w:r>
+        <w:rPr>
+          <w:rFonts w:cstheme="minorHAnsi"/>
+        </w:rPr>
+        <w:t>Per POLI TEMP TE02.08.095 CASE NOTE III: CLAIMS/SYSTEMS/TRANSFERS the following information should be included in the case note when transferring to another county:</w:t>
+      </w:r>
+    </w:p>
+    <w:p>
+      <w:pPr>
         <w:spacing w:after="0"/>
         <w:ind w:left="720" w:firstLine="720"/>
-      </w:pPr>
-      <w:r>
+        <w:rPr>
+          <w:rFonts w:cstheme="minorHAnsi"/>
+        </w:rPr>
+      </w:pPr>
+      <w:r>
+        <w:rPr>
+          <w:rFonts w:cstheme="minorHAnsi"/>
+        </w:rPr>
         <w:t>Note date of client's move</w:t>
       </w:r>
     </w:p>
@@ -157,8 +171,14 @@
       <w:pPr>
         <w:spacing w:after="0"/>
         <w:ind w:left="1440"/>
-      </w:pPr>
-      <w:r>
+        <w:rPr>
+          <w:rFonts w:cstheme="minorHAnsi"/>
+        </w:rPr>
+      </w:pPr>
+      <w:r>
+        <w:rPr>
+          <w:rFonts w:cstheme="minorHAnsi"/>
+        </w:rPr>
         <w:t>New address</w:t>
       </w:r>
     </w:p>
@@ -166,8 +186,14 @@
       <w:pPr>
         <w:spacing w:after="0"/>
         <w:ind w:left="1440"/>
-      </w:pPr>
-      <w:r>
+        <w:rPr>
+          <w:rFonts w:cstheme="minorHAnsi"/>
+        </w:rPr>
+      </w:pPr>
+      <w:r>
+        <w:rPr>
+          <w:rFonts w:cstheme="minorHAnsi"/>
+        </w:rPr>
         <w:t>Whether the client has entered or left excluded time.</w:t>
       </w:r>
     </w:p>
@@ -175,8 +201,14 @@
       <w:pPr>
         <w:spacing w:after="0"/>
         <w:ind w:left="1440"/>
-      </w:pPr>
-      <w:r>
+        <w:rPr>
+          <w:rFonts w:cstheme="minorHAnsi"/>
+        </w:rPr>
+      </w:pPr>
+      <w:r>
+        <w:rPr>
+          <w:rFonts w:cstheme="minorHAnsi"/>
+        </w:rPr>
         <w:t>List all pending verifications and case actions.</w:t>
       </w:r>
     </w:p>
@@ -184,8 +216,14 @@
       <w:pPr>
         <w:spacing w:after="0"/>
         <w:ind w:left="1440"/>
-      </w:pPr>
-      <w:r>
+        <w:rPr>
+          <w:rFonts w:cstheme="minorHAnsi"/>
+        </w:rPr>
+      </w:pPr>
+      <w:r>
+        <w:rPr>
+          <w:rFonts w:cstheme="minorHAnsi"/>
+        </w:rPr>
         <w:t>Note any unresolved DAIL messages or IEVS matches.</w:t>
       </w:r>
     </w:p>
@@ -193,8 +231,14 @@
       <w:pPr>
         <w:spacing w:after="0"/>
         <w:ind w:left="1440"/>
-      </w:pPr>
-      <w:r>
+        <w:rPr>
+          <w:rFonts w:cstheme="minorHAnsi"/>
+        </w:rPr>
+      </w:pPr>
+      <w:r>
+        <w:rPr>
+          <w:rFonts w:cstheme="minorHAnsi"/>
+        </w:rPr>
         <w:t>Note any expected changes in household's circumstances.</w:t>
       </w:r>
     </w:p>
@@ -202,8 +246,14 @@
       <w:pPr>
         <w:spacing w:after="0"/>
         <w:ind w:left="1440"/>
-      </w:pPr>
-      <w:r>
+        <w:rPr>
+          <w:rFonts w:cstheme="minorHAnsi"/>
+        </w:rPr>
+      </w:pPr>
+      <w:r>
+        <w:rPr>
+          <w:rFonts w:cstheme="minorHAnsi"/>
+        </w:rPr>
         <w:t>Indicate if any income reports/recertifications are outstanding.</w:t>
       </w:r>
     </w:p>
@@ -211,14 +261,23 @@
       <w:pPr>
         <w:spacing w:after="0"/>
         <w:ind w:left="1440"/>
+        <w:rPr>
+          <w:rFonts w:cstheme="minorHAnsi"/>
+        </w:rPr>
       </w:pPr>
     </w:p>
     <w:p>
       <w:pPr>
         <w:spacing w:after="0"/>
         <w:ind w:left="1440"/>
-      </w:pPr>
-      <w:r>
+        <w:rPr>
+          <w:rFonts w:cstheme="minorHAnsi"/>
+        </w:rPr>
+      </w:pPr>
+      <w:r>
+        <w:rPr>
+          <w:rFonts w:cstheme="minorHAnsi"/>
+        </w:rPr>
         <w:t>If the worker is attempting to transfer the case to X127CCL the script will restrict this action.</w:t>
       </w:r>
     </w:p>
@@ -226,104 +285,368 @@
       <w:pPr>
         <w:spacing w:after="0"/>
         <w:ind w:left="1440"/>
-      </w:pPr>
-      <w:r>
+        <w:rPr>
+          <w:rFonts w:cstheme="minorHAnsi"/>
+        </w:rPr>
+      </w:pPr>
+      <w:r>
+        <w:rPr>
+          <w:rFonts w:cstheme="minorHAnsi"/>
+        </w:rPr>
         <w:t xml:space="preserve">The script will only case note out of county or if indicated by worker for in county transfers. </w:t>
       </w:r>
     </w:p>
     <w:p>
       <w:pPr>
-        <w:spacing w:after="0" w:line="240" w:lineRule="auto"/>
-        <w:rPr>
-          <w:rFonts w:eastAsia="Times New Roman" w:cstheme="minorHAnsi"/>
-          <w:sz w:val="24"/>
-          <w:szCs w:val="24"/>
-        </w:rPr>
-      </w:pPr>
-      <w:r>
-        <w:rPr>
-          <w:rFonts w:eastAsia="Times New Roman" w:cstheme="minorHAnsi"/>
-          <w:sz w:val="24"/>
-          <w:szCs w:val="24"/>
-        </w:rPr>
-        <w:t xml:space="preserve"> </w:t>
+        <w:pStyle w:val="Heading1"/>
+      </w:pPr>
+      <w:r>
+        <w:t>Exclusions:</w:t>
       </w:r>
     </w:p>
     <w:p>
       <w:pPr>
-        <w:spacing w:after="0" w:line="240" w:lineRule="auto"/>
-        <w:rPr>
-          <w:rFonts w:ascii="Calibri" w:eastAsia="Times New Roman" w:hAnsi="Calibri" w:cs="Calibri"/>
-        </w:rPr>
-      </w:pPr>
-      <w:r>
-        <w:rPr>
-          <w:rFonts w:ascii="Calibri" w:eastAsia="Times New Roman" w:hAnsi="Calibri" w:cs="Calibri"/>
-        </w:rPr>
-        <w:t> </w:t>
-      </w:r>
-      <w:r>
-        <w:rPr>
-          <w:rFonts w:ascii="Calibri" w:eastAsia="Times New Roman" w:hAnsi="Calibri" w:cs="Calibri"/>
-        </w:rPr>
-        <w:t>Script will gather:</w:t>
+        <w:spacing w:after="0"/>
+        <w:rPr>
+          <w:rFonts w:cstheme="minorHAnsi"/>
+        </w:rPr>
+      </w:pPr>
+      <w:proofErr w:type="spellStart"/>
+      <w:r>
+        <w:rPr>
+          <w:rFonts w:cstheme="minorHAnsi"/>
+        </w:rPr>
+        <w:t>MNPrairie</w:t>
+      </w:r>
+      <w:proofErr w:type="spellEnd"/>
+      <w:r>
+        <w:rPr>
+          <w:rFonts w:cstheme="minorHAnsi"/>
+        </w:rPr>
+        <w:t xml:space="preserve"> Bank Support - </w:t>
+      </w:r>
+      <w:proofErr w:type="spellStart"/>
+      <w:r>
+        <w:rPr>
+          <w:rFonts w:cstheme="minorHAnsi"/>
+        </w:rPr>
+        <w:t>MNPrairie</w:t>
+      </w:r>
+      <w:proofErr w:type="spellEnd"/>
+      <w:r>
+        <w:rPr>
+          <w:rFonts w:cstheme="minorHAnsi"/>
+        </w:rPr>
+        <w:t xml:space="preserve"> Bank cases all go to Steele (county code 74)'s ICT transfer.</w:t>
       </w:r>
     </w:p>
     <w:p>
       <w:pPr>
+        <w:spacing w:after="0"/>
+        <w:rPr>
+          <w:rFonts w:cstheme="minorHAnsi"/>
+        </w:rPr>
+      </w:pPr>
+      <w:r>
+        <w:rPr>
+          <w:rFonts w:cstheme="minorHAnsi"/>
+        </w:rPr>
+        <w:t xml:space="preserve">Agencies in the </w:t>
+      </w:r>
+      <w:proofErr w:type="spellStart"/>
+      <w:r>
+        <w:rPr>
+          <w:rFonts w:cstheme="minorHAnsi"/>
+        </w:rPr>
+        <w:t>MNPrairie</w:t>
+      </w:r>
+      <w:proofErr w:type="spellEnd"/>
+      <w:r>
+        <w:rPr>
+          <w:rFonts w:cstheme="minorHAnsi"/>
+        </w:rPr>
+        <w:t xml:space="preserve"> Bank are Dodge (county code 20), Steele (county code 74), and Waseca (county code 81)</w:t>
+      </w:r>
+    </w:p>
+    <w:p>
+      <w:pPr>
+        <w:spacing w:after="0"/>
+        <w:rPr>
+          <w:rFonts w:cstheme="minorHAnsi"/>
+        </w:rPr>
+      </w:pPr>
+    </w:p>
+    <w:p>
+      <w:pPr>
         <w:spacing w:after="0" w:line="240" w:lineRule="auto"/>
         <w:rPr>
-          <w:rFonts w:ascii="Calibri" w:eastAsia="Times New Roman" w:hAnsi="Calibri" w:cs="Calibri"/>
-        </w:rPr>
-      </w:pPr>
-      <w:r>
-        <w:rPr>
-          <w:rFonts w:ascii="Calibri" w:eastAsia="Times New Roman" w:hAnsi="Calibri" w:cs="Calibri"/>
+          <w:rFonts w:eastAsia="Times New Roman" w:cstheme="minorHAnsi"/>
+        </w:rPr>
+      </w:pPr>
+      <w:r>
+        <w:rPr>
+          <w:rFonts w:eastAsia="Times New Roman" w:cstheme="minorHAnsi"/>
+        </w:rPr>
+        <w:t xml:space="preserve">On or after 12/13/21, if you need to transfer a case to Grant or Pope counties (WPHS), use the inter-county transfer ID previously used by Pope County: X161ICT.  </w:t>
+      </w:r>
+      <w:r>
+        <w:rPr>
+          <w:rFonts w:eastAsia="Times New Roman" w:cstheme="minorHAnsi"/>
+        </w:rPr>
+        <w:t>Grant County</w:t>
+      </w:r>
+      <w:r>
+        <w:rPr>
+          <w:rFonts w:eastAsia="Times New Roman" w:cstheme="minorHAnsi"/>
+        </w:rPr>
+        <w:t xml:space="preserve"> – </w:t>
+      </w:r>
+      <w:r>
+        <w:rPr>
+          <w:rFonts w:eastAsia="Times New Roman" w:cstheme="minorHAnsi"/>
+        </w:rPr>
+        <w:t>use the inter-county transfer ID previously used by Pope County: X161ICT</w:t>
+      </w:r>
+      <w:r>
+        <w:rPr>
+          <w:rFonts w:eastAsia="Times New Roman" w:cstheme="minorHAnsi"/>
+        </w:rPr>
+        <w:t xml:space="preserve"> </w:t>
+      </w:r>
+      <w:r>
+        <w:rPr>
+          <w:rFonts w:eastAsia="Times New Roman" w:cstheme="minorHAnsi"/>
+        </w:rPr>
+        <w:t>Pope County</w:t>
+      </w:r>
+      <w:r>
+        <w:rPr>
+          <w:rFonts w:eastAsia="Times New Roman" w:cstheme="minorHAnsi"/>
+        </w:rPr>
+        <w:t xml:space="preserve"> -remains the same</w:t>
+      </w:r>
+      <w:r>
+        <w:rPr>
+          <w:rFonts w:eastAsia="Times New Roman" w:cstheme="minorHAnsi"/>
+        </w:rPr>
+        <w:t>. O</w:t>
+      </w:r>
+      <w:r>
+        <w:rPr>
+          <w:rFonts w:eastAsia="Times New Roman" w:cstheme="minorHAnsi"/>
+        </w:rPr>
+        <w:t>nline edits will be added to SPEC/XFER to prohibit the transfer of cases to X126 ID numbers.  Section TE02.08.195 (WESTERN PRAIRIE HUMAN SERVICES-CASE TRANSFER) has been added to the POLI TEMP manual to provide information about transferring cases to Western Prairie Human Services</w:t>
+      </w:r>
+    </w:p>
+    <w:p>
+      <w:pPr>
+        <w:spacing w:after="0" w:line="240" w:lineRule="auto"/>
+        <w:rPr>
+          <w:rFonts w:eastAsia="Times New Roman" w:cstheme="minorHAnsi"/>
+        </w:rPr>
+      </w:pPr>
+    </w:p>
+    <w:p>
+      <w:pPr>
+        <w:spacing w:after="0"/>
+        <w:rPr>
+          <w:rFonts w:cstheme="minorHAnsi"/>
+        </w:rPr>
+      </w:pPr>
+      <w:r>
+        <w:rPr>
+          <w:rFonts w:cstheme="minorHAnsi"/>
+        </w:rPr>
+        <w:t xml:space="preserve">IF </w:t>
+      </w:r>
+      <w:proofErr w:type="spellStart"/>
+      <w:r>
+        <w:rPr>
+          <w:rFonts w:cstheme="minorHAnsi"/>
+        </w:rPr>
+        <w:t>servicing_worker</w:t>
+      </w:r>
+      <w:proofErr w:type="spellEnd"/>
+      <w:r>
+        <w:rPr>
+          <w:rFonts w:cstheme="minorHAnsi"/>
+        </w:rPr>
+        <w:t xml:space="preserve"> = "X120ICT" OR </w:t>
+      </w:r>
+      <w:proofErr w:type="spellStart"/>
+      <w:r>
+        <w:rPr>
+          <w:rFonts w:cstheme="minorHAnsi"/>
+        </w:rPr>
+        <w:t>servicing_worker</w:t>
+      </w:r>
+      <w:proofErr w:type="spellEnd"/>
+      <w:r>
+        <w:rPr>
+          <w:rFonts w:cstheme="minorHAnsi"/>
+        </w:rPr>
+        <w:t xml:space="preserve"> = "X181ICT" THEN </w:t>
+      </w:r>
+      <w:proofErr w:type="spellStart"/>
+      <w:r>
+        <w:rPr>
+          <w:rFonts w:cstheme="minorHAnsi"/>
+        </w:rPr>
+        <w:t>servicing_worker</w:t>
+      </w:r>
+      <w:proofErr w:type="spellEnd"/>
+      <w:r>
+        <w:rPr>
+          <w:rFonts w:cstheme="minorHAnsi"/>
+        </w:rPr>
+        <w:t xml:space="preserve"> = "X174ICT"</w:t>
+      </w:r>
+    </w:p>
+    <w:p>
+      <w:pPr>
+        <w:spacing w:after="0" w:line="240" w:lineRule="auto"/>
+        <w:rPr>
+          <w:rFonts w:eastAsia="Times New Roman" w:cstheme="minorHAnsi"/>
+        </w:rPr>
+      </w:pPr>
+      <w:r>
+        <w:rPr>
+          <w:rFonts w:cstheme="minorHAnsi"/>
+        </w:rPr>
+        <w:t xml:space="preserve">IF </w:t>
+      </w:r>
+      <w:proofErr w:type="spellStart"/>
+      <w:r>
+        <w:rPr>
+          <w:rFonts w:cstheme="minorHAnsi"/>
+        </w:rPr>
+        <w:t>servicing_worker</w:t>
+      </w:r>
+      <w:proofErr w:type="spellEnd"/>
+      <w:r>
+        <w:rPr>
+          <w:rFonts w:cstheme="minorHAnsi"/>
+        </w:rPr>
+        <w:t xml:space="preserve"> = "X12</w:t>
+      </w:r>
+      <w:r>
+        <w:rPr>
+          <w:rFonts w:cstheme="minorHAnsi"/>
+        </w:rPr>
+        <w:t>6</w:t>
+      </w:r>
+      <w:r>
+        <w:rPr>
+          <w:rFonts w:cstheme="minorHAnsi"/>
+        </w:rPr>
+        <w:t xml:space="preserve">ICT" THEN </w:t>
+      </w:r>
+      <w:proofErr w:type="spellStart"/>
+      <w:r>
+        <w:rPr>
+          <w:rFonts w:cstheme="minorHAnsi"/>
+        </w:rPr>
+        <w:t>servicing_worker</w:t>
+      </w:r>
+      <w:proofErr w:type="spellEnd"/>
+      <w:r>
+        <w:rPr>
+          <w:rFonts w:cstheme="minorHAnsi"/>
+        </w:rPr>
+        <w:t xml:space="preserve"> = "</w:t>
+      </w:r>
+      <w:r>
+        <w:rPr>
+          <w:rFonts w:eastAsia="Times New Roman" w:cstheme="minorHAnsi"/>
+        </w:rPr>
+        <w:t xml:space="preserve"> </w:t>
+      </w:r>
+      <w:r>
+        <w:rPr>
+          <w:rFonts w:eastAsia="Times New Roman" w:cstheme="minorHAnsi"/>
+        </w:rPr>
+        <w:t>X161ICT</w:t>
+      </w:r>
+      <w:r>
+        <w:rPr>
+          <w:rFonts w:cstheme="minorHAnsi"/>
+        </w:rPr>
+        <w:t xml:space="preserve"> "</w:t>
+      </w:r>
+    </w:p>
+    <w:p>
+      <w:pPr>
+        <w:spacing w:after="0" w:line="240" w:lineRule="auto"/>
+        <w:rPr>
+          <w:rFonts w:eastAsia="Times New Roman" w:cstheme="minorHAnsi"/>
+        </w:rPr>
+      </w:pPr>
+    </w:p>
+    <w:p>
+      <w:pPr>
+        <w:spacing w:after="0" w:line="240" w:lineRule="auto"/>
+        <w:rPr>
+          <w:rFonts w:eastAsia="Times New Roman" w:cstheme="minorHAnsi"/>
+        </w:rPr>
+      </w:pPr>
+    </w:p>
+    <w:p>
+      <w:pPr>
+        <w:spacing w:after="0" w:line="240" w:lineRule="auto"/>
+        <w:rPr>
+          <w:rFonts w:eastAsia="Times New Roman" w:cstheme="minorHAnsi"/>
+        </w:rPr>
+      </w:pPr>
+      <w:r>
+        <w:rPr>
+          <w:rFonts w:eastAsia="Times New Roman" w:cstheme="minorHAnsi"/>
+        </w:rPr>
+        <w:t> </w:t>
+      </w:r>
+      <w:r>
+        <w:rPr>
+          <w:rFonts w:eastAsia="Times New Roman" w:cstheme="minorHAnsi"/>
+        </w:rPr>
+        <w:t>Script will gather:</w:t>
+      </w:r>
+    </w:p>
+    <w:p>
+      <w:pPr>
+        <w:spacing w:after="0" w:line="240" w:lineRule="auto"/>
+        <w:rPr>
+          <w:rFonts w:eastAsia="Times New Roman" w:cstheme="minorHAnsi"/>
+        </w:rPr>
+      </w:pPr>
+      <w:r>
+        <w:rPr>
+          <w:rFonts w:eastAsia="Times New Roman" w:cstheme="minorHAnsi"/>
         </w:rPr>
         <w:tab/>
         <w:t>Servicing worker</w:t>
       </w:r>
       <w:r>
         <w:rPr>
-          <w:rFonts w:ascii="Calibri" w:eastAsia="Times New Roman" w:hAnsi="Calibri" w:cs="Calibri"/>
-        </w:rPr>
-        <w:t xml:space="preserve"> </w:t>
-      </w:r>
-      <w:r>
-        <w:rPr>
-          <w:rFonts w:ascii="Calibri" w:eastAsia="Times New Roman" w:hAnsi="Calibri" w:cs="Calibri"/>
-        </w:rPr>
-        <w:t>agency</w:t>
-      </w:r>
-      <w:r>
-        <w:rPr>
-          <w:rFonts w:ascii="Calibri" w:eastAsia="Times New Roman" w:hAnsi="Calibri" w:cs="Calibri"/>
-        </w:rPr>
-        <w:t xml:space="preserve"> </w:t>
-      </w:r>
-      <w:r>
-        <w:rPr>
-          <w:rFonts w:ascii="Calibri" w:eastAsia="Times New Roman" w:hAnsi="Calibri" w:cs="Calibri"/>
-        </w:rPr>
-        <w:t>name</w:t>
+          <w:rFonts w:eastAsia="Times New Roman" w:cstheme="minorHAnsi"/>
+        </w:rPr>
+        <w:t xml:space="preserve"> agency name</w:t>
       </w:r>
     </w:p>
     <w:p>
       <w:pPr>
         <w:spacing w:after="0" w:line="240" w:lineRule="auto"/>
         <w:rPr>
-          <w:rFonts w:ascii="Calibri" w:eastAsia="Times New Roman" w:hAnsi="Calibri" w:cs="Calibri"/>
-        </w:rPr>
-      </w:pPr>
-      <w:r>
-        <w:rPr>
-          <w:rFonts w:ascii="Calibri" w:eastAsia="Times New Roman" w:hAnsi="Calibri" w:cs="Calibri"/>
+          <w:rFonts w:eastAsia="Times New Roman" w:cstheme="minorHAnsi"/>
+        </w:rPr>
+      </w:pPr>
+      <w:r>
+        <w:rPr>
+          <w:rFonts w:eastAsia="Times New Roman" w:cstheme="minorHAnsi"/>
         </w:rPr>
         <w:tab/>
       </w:r>
       <w:r>
         <w:rPr>
-          <w:rFonts w:ascii="Calibri" w:eastAsia="Times New Roman" w:hAnsi="Calibri" w:cs="Calibri"/>
+          <w:rFonts w:eastAsia="Times New Roman" w:cstheme="minorHAnsi"/>
         </w:rPr>
         <w:t>Programs applied for</w:t>
       </w:r>
@@ -332,26 +655,20 @@
       <w:pPr>
         <w:spacing w:before="40" w:after="0" w:line="240" w:lineRule="auto"/>
         <w:rPr>
-          <w:rFonts w:ascii="Calibri" w:eastAsia="Times New Roman" w:hAnsi="Calibri" w:cs="Calibri"/>
+          <w:rFonts w:eastAsia="Times New Roman" w:cstheme="minorHAnsi"/>
         </w:rPr>
       </w:pPr>
     </w:p>
     <w:p>
       <w:pPr>
-        <w:spacing w:before="40" w:after="0" w:line="240" w:lineRule="auto"/>
-        <w:rPr>
-          <w:rFonts w:ascii="Calibri Light" w:eastAsia="Times New Roman" w:hAnsi="Calibri Light" w:cs="Calibri Light"/>
-          <w:color w:val="22416D"/>
-          <w:sz w:val="26"/>
-          <w:szCs w:val="26"/>
-        </w:rPr>
-      </w:pPr>
-      <w:r>
-        <w:rPr>
-          <w:rFonts w:ascii="Calibri Light" w:eastAsia="Times New Roman" w:hAnsi="Calibri Light" w:cs="Calibri Light"/>
-          <w:color w:val="22416D"/>
-          <w:sz w:val="26"/>
-          <w:szCs w:val="26"/>
+        <w:pStyle w:val="Heading1"/>
+        <w:rPr>
+          <w:rFonts w:eastAsia="Times New Roman"/>
+        </w:rPr>
+      </w:pPr>
+      <w:r>
+        <w:rPr>
+          <w:rFonts w:eastAsia="Times New Roman"/>
         </w:rPr>
         <w:t>STAT coordinates</w:t>
       </w:r>
@@ -401,12 +718,12 @@
               <w:spacing w:after="0" w:line="240" w:lineRule="auto"/>
               <w:jc w:val="center"/>
               <w:rPr>
-                <w:rFonts w:ascii="Calibri" w:eastAsia="Times New Roman" w:hAnsi="Calibri" w:cs="Calibri"/>
-              </w:rPr>
-            </w:pPr>
-            <w:r>
-              <w:rPr>
-                <w:rFonts w:ascii="Calibri" w:eastAsia="Times New Roman" w:hAnsi="Calibri" w:cs="Calibri"/>
+                <w:rFonts w:eastAsia="Times New Roman" w:cstheme="minorHAnsi"/>
+              </w:rPr>
+            </w:pPr>
+            <w:r>
+              <w:rPr>
+                <w:rFonts w:eastAsia="Times New Roman" w:cstheme="minorHAnsi"/>
                 <w:b/>
                 <w:bCs/>
               </w:rPr>
@@ -436,12 +753,12 @@
               <w:spacing w:after="0" w:line="240" w:lineRule="auto"/>
               <w:jc w:val="center"/>
               <w:rPr>
-                <w:rFonts w:ascii="Calibri" w:eastAsia="Times New Roman" w:hAnsi="Calibri" w:cs="Calibri"/>
-              </w:rPr>
-            </w:pPr>
-            <w:r>
-              <w:rPr>
-                <w:rFonts w:ascii="Calibri" w:eastAsia="Times New Roman" w:hAnsi="Calibri" w:cs="Calibri"/>
+                <w:rFonts w:eastAsia="Times New Roman" w:cstheme="minorHAnsi"/>
+              </w:rPr>
+            </w:pPr>
+            <w:r>
+              <w:rPr>
+                <w:rFonts w:eastAsia="Times New Roman" w:cstheme="minorHAnsi"/>
                 <w:b/>
                 <w:bCs/>
               </w:rPr>
@@ -471,12 +788,12 @@
               <w:spacing w:after="0" w:line="240" w:lineRule="auto"/>
               <w:jc w:val="center"/>
               <w:rPr>
-                <w:rFonts w:ascii="Calibri" w:eastAsia="Times New Roman" w:hAnsi="Calibri" w:cs="Calibri"/>
-              </w:rPr>
-            </w:pPr>
-            <w:r>
-              <w:rPr>
-                <w:rFonts w:ascii="Calibri" w:eastAsia="Times New Roman" w:hAnsi="Calibri" w:cs="Calibri"/>
+                <w:rFonts w:eastAsia="Times New Roman" w:cstheme="minorHAnsi"/>
+              </w:rPr>
+            </w:pPr>
+            <w:r>
+              <w:rPr>
+                <w:rFonts w:eastAsia="Times New Roman" w:cstheme="minorHAnsi"/>
                 <w:b/>
                 <w:bCs/>
               </w:rPr>
@@ -506,27 +823,27 @@
             <w:pPr>
               <w:spacing w:after="0" w:line="240" w:lineRule="auto"/>
               <w:rPr>
-                <w:rFonts w:ascii="Calibri" w:eastAsia="Times New Roman" w:hAnsi="Calibri" w:cs="Calibri"/>
+                <w:rFonts w:eastAsia="Times New Roman" w:cstheme="minorHAnsi"/>
               </w:rPr>
             </w:pPr>
             <w:proofErr w:type="spellStart"/>
             <w:r>
               <w:rPr>
-                <w:rFonts w:ascii="Calibri" w:eastAsia="Times New Roman" w:hAnsi="Calibri" w:cs="Calibri"/>
+                <w:rFonts w:eastAsia="Times New Roman" w:cstheme="minorHAnsi"/>
               </w:rPr>
               <w:t>EMReadScreen</w:t>
             </w:r>
             <w:proofErr w:type="spellEnd"/>
             <w:r>
               <w:rPr>
-                <w:rFonts w:ascii="Calibri" w:eastAsia="Times New Roman" w:hAnsi="Calibri" w:cs="Calibri"/>
+                <w:rFonts w:eastAsia="Times New Roman" w:cstheme="minorHAnsi"/>
               </w:rPr>
               <w:t xml:space="preserve"> </w:t>
             </w:r>
             <w:proofErr w:type="spellStart"/>
             <w:r>
               <w:rPr>
-                <w:rFonts w:ascii="Calibri" w:eastAsia="Times New Roman" w:hAnsi="Calibri" w:cs="Calibri"/>
+                <w:rFonts w:eastAsia="Times New Roman" w:cstheme="minorHAnsi"/>
               </w:rPr>
               <w:t>worker_agency_name</w:t>
             </w:r>
@@ -553,12 +870,12 @@
             <w:pPr>
               <w:spacing w:after="0" w:line="240" w:lineRule="auto"/>
               <w:rPr>
-                <w:rFonts w:ascii="Calibri" w:eastAsia="Times New Roman" w:hAnsi="Calibri" w:cs="Calibri"/>
-              </w:rPr>
-            </w:pPr>
-            <w:r>
-              <w:rPr>
-                <w:rFonts w:ascii="Calibri" w:eastAsia="Times New Roman" w:hAnsi="Calibri" w:cs="Calibri"/>
+                <w:rFonts w:eastAsia="Times New Roman" w:cstheme="minorHAnsi"/>
+              </w:rPr>
+            </w:pPr>
+            <w:r>
+              <w:rPr>
+                <w:rFonts w:eastAsia="Times New Roman" w:cstheme="minorHAnsi"/>
               </w:rPr>
               <w:t xml:space="preserve">REPT/USER </w:t>
             </w:r>
@@ -584,12 +901,12 @@
             <w:pPr>
               <w:spacing w:after="0" w:line="240" w:lineRule="auto"/>
               <w:rPr>
-                <w:rFonts w:ascii="Calibri" w:eastAsia="Times New Roman" w:hAnsi="Calibri" w:cs="Calibri"/>
-              </w:rPr>
-            </w:pPr>
-            <w:r>
-              <w:rPr>
-                <w:rFonts w:ascii="Calibri" w:eastAsia="Times New Roman" w:hAnsi="Calibri" w:cs="Calibri"/>
+                <w:rFonts w:eastAsia="Times New Roman" w:cstheme="minorHAnsi"/>
+              </w:rPr>
+            </w:pPr>
+            <w:r>
+              <w:rPr>
+                <w:rFonts w:eastAsia="Times New Roman" w:cstheme="minorHAnsi"/>
               </w:rPr>
               <w:t>43, 8, 27</w:t>
             </w:r>
@@ -617,13 +934,13 @@
             <w:pPr>
               <w:spacing w:after="0" w:line="240" w:lineRule="auto"/>
               <w:rPr>
-                <w:rFonts w:ascii="Calibri" w:eastAsia="Times New Roman" w:hAnsi="Calibri" w:cs="Calibri"/>
+                <w:rFonts w:eastAsia="Times New Roman" w:cstheme="minorHAnsi"/>
               </w:rPr>
             </w:pPr>
             <w:proofErr w:type="spellStart"/>
             <w:r>
               <w:rPr>
-                <w:rFonts w:ascii="Calibri" w:eastAsia="Times New Roman" w:hAnsi="Calibri" w:cs="Calibri"/>
+                <w:rFonts w:eastAsia="Times New Roman" w:cstheme="minorHAnsi"/>
               </w:rPr>
               <w:t>mail_addr_line_one</w:t>
             </w:r>
@@ -650,7 +967,7 @@
             <w:pPr>
               <w:spacing w:after="0" w:line="240" w:lineRule="auto"/>
               <w:rPr>
-                <w:rFonts w:ascii="Calibri" w:eastAsia="Times New Roman" w:hAnsi="Calibri" w:cs="Calibri"/>
+                <w:rFonts w:eastAsia="Times New Roman" w:cstheme="minorHAnsi"/>
               </w:rPr>
             </w:pPr>
           </w:p>
@@ -675,12 +992,12 @@
             <w:pPr>
               <w:spacing w:after="0" w:line="240" w:lineRule="auto"/>
               <w:rPr>
-                <w:rFonts w:ascii="Calibri" w:eastAsia="Times New Roman" w:hAnsi="Calibri" w:cs="Calibri"/>
-              </w:rPr>
-            </w:pPr>
-            <w:r>
-              <w:rPr>
-                <w:rFonts w:ascii="Calibri" w:eastAsia="Times New Roman" w:hAnsi="Calibri" w:cs="Calibri"/>
+                <w:rFonts w:eastAsia="Times New Roman" w:cstheme="minorHAnsi"/>
+              </w:rPr>
+            </w:pPr>
+            <w:r>
+              <w:rPr>
+                <w:rFonts w:eastAsia="Times New Roman" w:cstheme="minorHAnsi"/>
               </w:rPr>
               <w:t>43, 9, 27</w:t>
             </w:r>
@@ -708,13 +1025,13 @@
             <w:pPr>
               <w:spacing w:after="0" w:line="240" w:lineRule="auto"/>
               <w:rPr>
-                <w:rFonts w:ascii="Calibri" w:eastAsia="Times New Roman" w:hAnsi="Calibri" w:cs="Calibri"/>
+                <w:rFonts w:eastAsia="Times New Roman" w:cstheme="minorHAnsi"/>
               </w:rPr>
             </w:pPr>
             <w:proofErr w:type="spellStart"/>
             <w:r>
               <w:rPr>
-                <w:rFonts w:ascii="Calibri" w:eastAsia="Times New Roman" w:hAnsi="Calibri" w:cs="Calibri"/>
+                <w:rFonts w:eastAsia="Times New Roman" w:cstheme="minorHAnsi"/>
               </w:rPr>
               <w:t>mail_addr_line_two</w:t>
             </w:r>
@@ -741,7 +1058,7 @@
             <w:pPr>
               <w:spacing w:after="0" w:line="240" w:lineRule="auto"/>
               <w:rPr>
-                <w:rFonts w:ascii="Calibri" w:eastAsia="Times New Roman" w:hAnsi="Calibri" w:cs="Calibri"/>
+                <w:rFonts w:eastAsia="Times New Roman" w:cstheme="minorHAnsi"/>
               </w:rPr>
             </w:pPr>
           </w:p>
@@ -766,12 +1083,12 @@
             <w:pPr>
               <w:spacing w:after="0" w:line="240" w:lineRule="auto"/>
               <w:rPr>
-                <w:rFonts w:ascii="Calibri" w:eastAsia="Times New Roman" w:hAnsi="Calibri" w:cs="Calibri"/>
-              </w:rPr>
-            </w:pPr>
-            <w:r>
-              <w:rPr>
-                <w:rFonts w:ascii="Calibri" w:eastAsia="Times New Roman" w:hAnsi="Calibri" w:cs="Calibri"/>
+                <w:rFonts w:eastAsia="Times New Roman" w:cstheme="minorHAnsi"/>
+              </w:rPr>
+            </w:pPr>
+            <w:r>
+              <w:rPr>
+                <w:rFonts w:eastAsia="Times New Roman" w:cstheme="minorHAnsi"/>
               </w:rPr>
               <w:t>43, 10, 27</w:t>
             </w:r>
@@ -799,14 +1116,15 @@
             <w:pPr>
               <w:spacing w:after="0" w:line="240" w:lineRule="auto"/>
               <w:rPr>
-                <w:rFonts w:ascii="Calibri" w:eastAsia="Times New Roman" w:hAnsi="Calibri" w:cs="Calibri"/>
+                <w:rFonts w:eastAsia="Times New Roman" w:cstheme="minorHAnsi"/>
               </w:rPr>
             </w:pPr>
             <w:proofErr w:type="spellStart"/>
             <w:r>
               <w:rPr>
-                <w:rFonts w:ascii="Calibri" w:eastAsia="Times New Roman" w:hAnsi="Calibri" w:cs="Calibri"/>
-              </w:rPr>
+                <w:rFonts w:eastAsia="Times New Roman" w:cstheme="minorHAnsi"/>
+              </w:rPr>
+              <w:lastRenderedPageBreak/>
               <w:t>mail_addr_line_three</w:t>
             </w:r>
             <w:proofErr w:type="spellEnd"/>
@@ -832,7 +1150,7 @@
             <w:pPr>
               <w:spacing w:after="0" w:line="240" w:lineRule="auto"/>
               <w:rPr>
-                <w:rFonts w:ascii="Calibri" w:eastAsia="Times New Roman" w:hAnsi="Calibri" w:cs="Calibri"/>
+                <w:rFonts w:eastAsia="Times New Roman" w:cstheme="minorHAnsi"/>
               </w:rPr>
             </w:pPr>
           </w:p>
@@ -857,12 +1175,12 @@
             <w:pPr>
               <w:spacing w:after="0" w:line="240" w:lineRule="auto"/>
               <w:rPr>
-                <w:rFonts w:ascii="Calibri" w:eastAsia="Times New Roman" w:hAnsi="Calibri" w:cs="Calibri"/>
-              </w:rPr>
-            </w:pPr>
-            <w:r>
-              <w:rPr>
-                <w:rFonts w:ascii="Calibri" w:eastAsia="Times New Roman" w:hAnsi="Calibri" w:cs="Calibri"/>
+                <w:rFonts w:eastAsia="Times New Roman" w:cstheme="minorHAnsi"/>
+              </w:rPr>
+            </w:pPr>
+            <w:r>
+              <w:rPr>
+                <w:rFonts w:eastAsia="Times New Roman" w:cstheme="minorHAnsi"/>
               </w:rPr>
               <w:t>43, 11, 27</w:t>
             </w:r>
@@ -890,13 +1208,13 @@
             <w:pPr>
               <w:spacing w:after="0" w:line="240" w:lineRule="auto"/>
               <w:rPr>
-                <w:rFonts w:ascii="Calibri" w:eastAsia="Times New Roman" w:hAnsi="Calibri" w:cs="Calibri"/>
+                <w:rFonts w:eastAsia="Times New Roman" w:cstheme="minorHAnsi"/>
               </w:rPr>
             </w:pPr>
             <w:proofErr w:type="spellStart"/>
             <w:r>
               <w:rPr>
-                <w:rFonts w:ascii="Calibri" w:eastAsia="Times New Roman" w:hAnsi="Calibri" w:cs="Calibri"/>
+                <w:rFonts w:eastAsia="Times New Roman" w:cstheme="minorHAnsi"/>
               </w:rPr>
               <w:t>mail_addr_line_four</w:t>
             </w:r>
@@ -923,7 +1241,7 @@
             <w:pPr>
               <w:spacing w:after="0" w:line="240" w:lineRule="auto"/>
               <w:rPr>
-                <w:rFonts w:ascii="Calibri" w:eastAsia="Times New Roman" w:hAnsi="Calibri" w:cs="Calibri"/>
+                <w:rFonts w:eastAsia="Times New Roman" w:cstheme="minorHAnsi"/>
               </w:rPr>
             </w:pPr>
           </w:p>
@@ -948,12 +1266,12 @@
             <w:pPr>
               <w:spacing w:after="0" w:line="240" w:lineRule="auto"/>
               <w:rPr>
-                <w:rFonts w:ascii="Calibri" w:eastAsia="Times New Roman" w:hAnsi="Calibri" w:cs="Calibri"/>
-              </w:rPr>
-            </w:pPr>
-            <w:r>
-              <w:rPr>
-                <w:rFonts w:ascii="Calibri" w:eastAsia="Times New Roman" w:hAnsi="Calibri" w:cs="Calibri"/>
+                <w:rFonts w:eastAsia="Times New Roman" w:cstheme="minorHAnsi"/>
+              </w:rPr>
+            </w:pPr>
+            <w:r>
+              <w:rPr>
+                <w:rFonts w:eastAsia="Times New Roman" w:cstheme="minorHAnsi"/>
               </w:rPr>
               <w:t>43, 12, 27</w:t>
             </w:r>
@@ -981,13 +1299,13 @@
             <w:pPr>
               <w:spacing w:after="0" w:line="240" w:lineRule="auto"/>
               <w:rPr>
-                <w:rFonts w:ascii="Calibri" w:eastAsia="Times New Roman" w:hAnsi="Calibri" w:cs="Calibri"/>
+                <w:rFonts w:eastAsia="Times New Roman" w:cstheme="minorHAnsi"/>
               </w:rPr>
             </w:pPr>
             <w:proofErr w:type="spellStart"/>
             <w:r>
               <w:rPr>
-                <w:rFonts w:ascii="Calibri" w:eastAsia="Times New Roman" w:hAnsi="Calibri" w:cs="Calibri"/>
+                <w:rFonts w:eastAsia="Times New Roman" w:cstheme="minorHAnsi"/>
               </w:rPr>
               <w:t>worker_agency_phone</w:t>
             </w:r>
@@ -1014,7 +1332,7 @@
             <w:pPr>
               <w:spacing w:after="0" w:line="240" w:lineRule="auto"/>
               <w:rPr>
-                <w:rFonts w:ascii="Calibri" w:eastAsia="Times New Roman" w:hAnsi="Calibri" w:cs="Calibri"/>
+                <w:rFonts w:eastAsia="Times New Roman" w:cstheme="minorHAnsi"/>
               </w:rPr>
             </w:pPr>
           </w:p>
@@ -1039,12 +1357,12 @@
             <w:pPr>
               <w:spacing w:after="0" w:line="240" w:lineRule="auto"/>
               <w:rPr>
-                <w:rFonts w:ascii="Calibri" w:eastAsia="Times New Roman" w:hAnsi="Calibri" w:cs="Calibri"/>
-              </w:rPr>
-            </w:pPr>
-            <w:r>
-              <w:rPr>
-                <w:rFonts w:ascii="Calibri" w:eastAsia="Times New Roman" w:hAnsi="Calibri" w:cs="Calibri"/>
+                <w:rFonts w:eastAsia="Times New Roman" w:cstheme="minorHAnsi"/>
+              </w:rPr>
+            </w:pPr>
+            <w:r>
+              <w:rPr>
+                <w:rFonts w:eastAsia="Times New Roman" w:cstheme="minorHAnsi"/>
               </w:rPr>
               <w:t>14, 13, 27</w:t>
             </w:r>
@@ -1072,13 +1390,13 @@
             <w:pPr>
               <w:spacing w:after="0" w:line="240" w:lineRule="auto"/>
               <w:rPr>
-                <w:rFonts w:ascii="Calibri" w:eastAsia="Times New Roman" w:hAnsi="Calibri" w:cs="Calibri"/>
+                <w:rFonts w:eastAsia="Times New Roman" w:cstheme="minorHAnsi"/>
               </w:rPr>
             </w:pPr>
             <w:proofErr w:type="spellStart"/>
             <w:r>
               <w:rPr>
-                <w:rFonts w:ascii="Calibri" w:eastAsia="Times New Roman" w:hAnsi="Calibri" w:cs="Calibri"/>
+                <w:rFonts w:eastAsia="Times New Roman" w:cstheme="minorHAnsi"/>
               </w:rPr>
               <w:t>worker_county_code</w:t>
             </w:r>
@@ -1105,7 +1423,7 @@
             <w:pPr>
               <w:spacing w:after="0" w:line="240" w:lineRule="auto"/>
               <w:rPr>
-                <w:rFonts w:ascii="Calibri" w:eastAsia="Times New Roman" w:hAnsi="Calibri" w:cs="Calibri"/>
+                <w:rFonts w:eastAsia="Times New Roman" w:cstheme="minorHAnsi"/>
               </w:rPr>
             </w:pPr>
           </w:p>
@@ -1130,12 +1448,12 @@
             <w:pPr>
               <w:spacing w:after="0" w:line="240" w:lineRule="auto"/>
               <w:rPr>
-                <w:rFonts w:ascii="Calibri" w:eastAsia="Times New Roman" w:hAnsi="Calibri" w:cs="Calibri"/>
-              </w:rPr>
-            </w:pPr>
-            <w:r>
-              <w:rPr>
-                <w:rFonts w:ascii="Calibri" w:eastAsia="Times New Roman" w:hAnsi="Calibri" w:cs="Calibri"/>
+                <w:rFonts w:eastAsia="Times New Roman" w:cstheme="minorHAnsi"/>
+              </w:rPr>
+            </w:pPr>
+            <w:r>
+              <w:rPr>
+                <w:rFonts w:eastAsia="Times New Roman" w:cstheme="minorHAnsi"/>
               </w:rPr>
               <w:t>2, 15, 32</w:t>
             </w:r>
@@ -1163,12 +1481,12 @@
             <w:pPr>
               <w:spacing w:after="0" w:line="240" w:lineRule="auto"/>
               <w:rPr>
-                <w:rFonts w:ascii="Calibri" w:eastAsia="Times New Roman" w:hAnsi="Calibri" w:cs="Calibri"/>
-              </w:rPr>
-            </w:pPr>
-            <w:r>
-              <w:rPr>
-                <w:rFonts w:ascii="Calibri" w:eastAsia="Times New Roman" w:hAnsi="Calibri" w:cs="Calibri"/>
+                <w:rFonts w:eastAsia="Times New Roman" w:cstheme="minorHAnsi"/>
+              </w:rPr>
+            </w:pPr>
+            <w:r>
+              <w:rPr>
+                <w:rFonts w:eastAsia="Times New Roman" w:cstheme="minorHAnsi"/>
               </w:rPr>
               <w:t>cash1_app_date</w:t>
             </w:r>
@@ -1194,12 +1512,12 @@
             <w:pPr>
               <w:spacing w:after="0" w:line="240" w:lineRule="auto"/>
               <w:rPr>
-                <w:rFonts w:ascii="Calibri" w:eastAsia="Times New Roman" w:hAnsi="Calibri" w:cs="Calibri"/>
-              </w:rPr>
-            </w:pPr>
-            <w:r>
-              <w:rPr>
-                <w:rFonts w:ascii="Calibri" w:eastAsia="Times New Roman" w:hAnsi="Calibri" w:cs="Calibri"/>
+                <w:rFonts w:eastAsia="Times New Roman" w:cstheme="minorHAnsi"/>
+              </w:rPr>
+            </w:pPr>
+            <w:r>
+              <w:rPr>
+                <w:rFonts w:eastAsia="Times New Roman" w:cstheme="minorHAnsi"/>
               </w:rPr>
               <w:t>STAT/PROG</w:t>
             </w:r>
@@ -1225,12 +1543,12 @@
             <w:pPr>
               <w:spacing w:after="0" w:line="240" w:lineRule="auto"/>
               <w:rPr>
-                <w:rFonts w:ascii="Calibri" w:eastAsia="Times New Roman" w:hAnsi="Calibri" w:cs="Calibri"/>
-              </w:rPr>
-            </w:pPr>
-            <w:r>
-              <w:rPr>
-                <w:rFonts w:ascii="Calibri" w:eastAsia="Times New Roman" w:hAnsi="Calibri" w:cs="Calibri"/>
+                <w:rFonts w:eastAsia="Times New Roman" w:cstheme="minorHAnsi"/>
+              </w:rPr>
+            </w:pPr>
+            <w:r>
+              <w:rPr>
+                <w:rFonts w:eastAsia="Times New Roman" w:cstheme="minorHAnsi"/>
               </w:rPr>
               <w:t>8, 6, 33</w:t>
             </w:r>
@@ -1258,12 +1576,12 @@
             <w:pPr>
               <w:spacing w:after="0" w:line="240" w:lineRule="auto"/>
               <w:rPr>
-                <w:rFonts w:ascii="Calibri" w:eastAsia="Times New Roman" w:hAnsi="Calibri" w:cs="Calibri"/>
-              </w:rPr>
-            </w:pPr>
-            <w:r>
-              <w:rPr>
-                <w:rFonts w:ascii="Calibri" w:eastAsia="Times New Roman" w:hAnsi="Calibri" w:cs="Calibri"/>
+                <w:rFonts w:eastAsia="Times New Roman" w:cstheme="minorHAnsi"/>
+              </w:rPr>
+            </w:pPr>
+            <w:r>
+              <w:rPr>
+                <w:rFonts w:eastAsia="Times New Roman" w:cstheme="minorHAnsi"/>
               </w:rPr>
               <w:t>cash2_app_date</w:t>
             </w:r>
@@ -1289,7 +1607,7 @@
             <w:pPr>
               <w:spacing w:after="0" w:line="240" w:lineRule="auto"/>
               <w:rPr>
-                <w:rFonts w:ascii="Calibri" w:eastAsia="Times New Roman" w:hAnsi="Calibri" w:cs="Calibri"/>
+                <w:rFonts w:eastAsia="Times New Roman" w:cstheme="minorHAnsi"/>
               </w:rPr>
             </w:pPr>
           </w:p>
@@ -1314,12 +1632,12 @@
             <w:pPr>
               <w:spacing w:after="0" w:line="240" w:lineRule="auto"/>
               <w:rPr>
-                <w:rFonts w:ascii="Calibri" w:eastAsia="Times New Roman" w:hAnsi="Calibri" w:cs="Calibri"/>
-              </w:rPr>
-            </w:pPr>
-            <w:r>
-              <w:rPr>
-                <w:rFonts w:ascii="Calibri" w:eastAsia="Times New Roman" w:hAnsi="Calibri" w:cs="Calibri"/>
+                <w:rFonts w:eastAsia="Times New Roman" w:cstheme="minorHAnsi"/>
+              </w:rPr>
+            </w:pPr>
+            <w:r>
+              <w:rPr>
+                <w:rFonts w:eastAsia="Times New Roman" w:cstheme="minorHAnsi"/>
               </w:rPr>
               <w:t>8, 7, 33</w:t>
             </w:r>
@@ -1347,13 +1665,13 @@
             <w:pPr>
               <w:spacing w:after="0" w:line="240" w:lineRule="auto"/>
               <w:rPr>
-                <w:rFonts w:ascii="Calibri" w:eastAsia="Times New Roman" w:hAnsi="Calibri" w:cs="Calibri"/>
+                <w:rFonts w:eastAsia="Times New Roman" w:cstheme="minorHAnsi"/>
               </w:rPr>
             </w:pPr>
             <w:proofErr w:type="spellStart"/>
             <w:r>
               <w:rPr>
-                <w:rFonts w:ascii="Calibri" w:eastAsia="Times New Roman" w:hAnsi="Calibri" w:cs="Calibri"/>
+                <w:rFonts w:eastAsia="Times New Roman" w:cstheme="minorHAnsi"/>
               </w:rPr>
               <w:t>emer_app_date</w:t>
             </w:r>
@@ -1380,7 +1698,7 @@
             <w:pPr>
               <w:spacing w:after="0" w:line="240" w:lineRule="auto"/>
               <w:rPr>
-                <w:rFonts w:ascii="Calibri" w:eastAsia="Times New Roman" w:hAnsi="Calibri" w:cs="Calibri"/>
+                <w:rFonts w:eastAsia="Times New Roman" w:cstheme="minorHAnsi"/>
               </w:rPr>
             </w:pPr>
           </w:p>
@@ -1405,12 +1723,12 @@
             <w:pPr>
               <w:spacing w:after="0" w:line="240" w:lineRule="auto"/>
               <w:rPr>
-                <w:rFonts w:ascii="Calibri" w:eastAsia="Times New Roman" w:hAnsi="Calibri" w:cs="Calibri"/>
-              </w:rPr>
-            </w:pPr>
-            <w:r>
-              <w:rPr>
-                <w:rFonts w:ascii="Calibri" w:eastAsia="Times New Roman" w:hAnsi="Calibri" w:cs="Calibri"/>
+                <w:rFonts w:eastAsia="Times New Roman" w:cstheme="minorHAnsi"/>
+              </w:rPr>
+            </w:pPr>
+            <w:r>
+              <w:rPr>
+                <w:rFonts w:eastAsia="Times New Roman" w:cstheme="minorHAnsi"/>
               </w:rPr>
               <w:t>8, 8, 33</w:t>
             </w:r>
@@ -1438,13 +1756,13 @@
             <w:pPr>
               <w:spacing w:after="0" w:line="240" w:lineRule="auto"/>
               <w:rPr>
-                <w:rFonts w:ascii="Calibri" w:eastAsia="Times New Roman" w:hAnsi="Calibri" w:cs="Calibri"/>
+                <w:rFonts w:eastAsia="Times New Roman" w:cstheme="minorHAnsi"/>
               </w:rPr>
             </w:pPr>
             <w:proofErr w:type="spellStart"/>
             <w:r>
               <w:rPr>
-                <w:rFonts w:ascii="Calibri" w:eastAsia="Times New Roman" w:hAnsi="Calibri" w:cs="Calibri"/>
+                <w:rFonts w:eastAsia="Times New Roman" w:cstheme="minorHAnsi"/>
               </w:rPr>
               <w:t>grh_app_date</w:t>
             </w:r>
@@ -1471,7 +1789,7 @@
             <w:pPr>
               <w:spacing w:after="0" w:line="240" w:lineRule="auto"/>
               <w:rPr>
-                <w:rFonts w:ascii="Calibri" w:eastAsia="Times New Roman" w:hAnsi="Calibri" w:cs="Calibri"/>
+                <w:rFonts w:eastAsia="Times New Roman" w:cstheme="minorHAnsi"/>
               </w:rPr>
             </w:pPr>
           </w:p>
@@ -1496,12 +1814,12 @@
             <w:pPr>
               <w:spacing w:after="0" w:line="240" w:lineRule="auto"/>
               <w:rPr>
-                <w:rFonts w:ascii="Calibri" w:eastAsia="Times New Roman" w:hAnsi="Calibri" w:cs="Calibri"/>
-              </w:rPr>
-            </w:pPr>
-            <w:r>
-              <w:rPr>
-                <w:rFonts w:ascii="Calibri" w:eastAsia="Times New Roman" w:hAnsi="Calibri" w:cs="Calibri"/>
+                <w:rFonts w:eastAsia="Times New Roman" w:cstheme="minorHAnsi"/>
+              </w:rPr>
+            </w:pPr>
+            <w:r>
+              <w:rPr>
+                <w:rFonts w:eastAsia="Times New Roman" w:cstheme="minorHAnsi"/>
               </w:rPr>
               <w:t>8, 9, 33</w:t>
             </w:r>
@@ -1529,13 +1847,13 @@
             <w:pPr>
               <w:spacing w:after="0" w:line="240" w:lineRule="auto"/>
               <w:rPr>
-                <w:rFonts w:ascii="Calibri" w:eastAsia="Times New Roman" w:hAnsi="Calibri" w:cs="Calibri"/>
+                <w:rFonts w:eastAsia="Times New Roman" w:cstheme="minorHAnsi"/>
               </w:rPr>
             </w:pPr>
             <w:proofErr w:type="spellStart"/>
             <w:r>
               <w:rPr>
-                <w:rFonts w:ascii="Calibri" w:eastAsia="Times New Roman" w:hAnsi="Calibri" w:cs="Calibri"/>
+                <w:rFonts w:eastAsia="Times New Roman" w:cstheme="minorHAnsi"/>
               </w:rPr>
               <w:t>snap_app_date</w:t>
             </w:r>
@@ -1562,7 +1880,7 @@
             <w:pPr>
               <w:spacing w:after="0" w:line="240" w:lineRule="auto"/>
               <w:rPr>
-                <w:rFonts w:ascii="Calibri" w:eastAsia="Times New Roman" w:hAnsi="Calibri" w:cs="Calibri"/>
+                <w:rFonts w:eastAsia="Times New Roman" w:cstheme="minorHAnsi"/>
               </w:rPr>
             </w:pPr>
           </w:p>
@@ -1587,12 +1905,12 @@
             <w:pPr>
               <w:spacing w:after="0" w:line="240" w:lineRule="auto"/>
               <w:rPr>
-                <w:rFonts w:ascii="Calibri" w:eastAsia="Times New Roman" w:hAnsi="Calibri" w:cs="Calibri"/>
-              </w:rPr>
-            </w:pPr>
-            <w:r>
-              <w:rPr>
-                <w:rFonts w:ascii="Calibri" w:eastAsia="Times New Roman" w:hAnsi="Calibri" w:cs="Calibri"/>
+                <w:rFonts w:eastAsia="Times New Roman" w:cstheme="minorHAnsi"/>
+              </w:rPr>
+            </w:pPr>
+            <w:r>
+              <w:rPr>
+                <w:rFonts w:eastAsia="Times New Roman" w:cstheme="minorHAnsi"/>
               </w:rPr>
               <w:t>8, 10, 33</w:t>
             </w:r>
@@ -1620,13 +1938,13 @@
             <w:pPr>
               <w:spacing w:after="0" w:line="240" w:lineRule="auto"/>
               <w:rPr>
-                <w:rFonts w:ascii="Calibri" w:eastAsia="Times New Roman" w:hAnsi="Calibri" w:cs="Calibri"/>
+                <w:rFonts w:eastAsia="Times New Roman" w:cstheme="minorHAnsi"/>
               </w:rPr>
             </w:pPr>
             <w:proofErr w:type="spellStart"/>
             <w:r>
               <w:rPr>
-                <w:rFonts w:ascii="Calibri" w:eastAsia="Times New Roman" w:hAnsi="Calibri" w:cs="Calibri"/>
+                <w:rFonts w:eastAsia="Times New Roman" w:cstheme="minorHAnsi"/>
               </w:rPr>
               <w:t>ive_app_date</w:t>
             </w:r>
@@ -1653,7 +1971,7 @@
             <w:pPr>
               <w:spacing w:after="0" w:line="240" w:lineRule="auto"/>
               <w:rPr>
-                <w:rFonts w:ascii="Calibri" w:eastAsia="Times New Roman" w:hAnsi="Calibri" w:cs="Calibri"/>
+                <w:rFonts w:eastAsia="Times New Roman" w:cstheme="minorHAnsi"/>
               </w:rPr>
             </w:pPr>
           </w:p>
@@ -1678,12 +1996,12 @@
             <w:pPr>
               <w:spacing w:after="0" w:line="240" w:lineRule="auto"/>
               <w:rPr>
-                <w:rFonts w:ascii="Calibri" w:eastAsia="Times New Roman" w:hAnsi="Calibri" w:cs="Calibri"/>
-              </w:rPr>
-            </w:pPr>
-            <w:r>
-              <w:rPr>
-                <w:rFonts w:ascii="Calibri" w:eastAsia="Times New Roman" w:hAnsi="Calibri" w:cs="Calibri"/>
+                <w:rFonts w:eastAsia="Times New Roman" w:cstheme="minorHAnsi"/>
+              </w:rPr>
+            </w:pPr>
+            <w:r>
+              <w:rPr>
+                <w:rFonts w:eastAsia="Times New Roman" w:cstheme="minorHAnsi"/>
               </w:rPr>
               <w:t>8, 11, 33</w:t>
             </w:r>
@@ -1711,15 +2029,14 @@
             <w:pPr>
               <w:spacing w:after="0" w:line="240" w:lineRule="auto"/>
               <w:rPr>
-                <w:rFonts w:ascii="Calibri" w:eastAsia="Times New Roman" w:hAnsi="Calibri" w:cs="Calibri"/>
+                <w:rFonts w:eastAsia="Times New Roman" w:cstheme="minorHAnsi"/>
               </w:rPr>
             </w:pPr>
             <w:proofErr w:type="spellStart"/>
             <w:r>
               <w:rPr>
-                <w:rFonts w:ascii="Calibri" w:eastAsia="Times New Roman" w:hAnsi="Calibri" w:cs="Calibri"/>
-              </w:rPr>
-              <w:lastRenderedPageBreak/>
+                <w:rFonts w:eastAsia="Times New Roman" w:cstheme="minorHAnsi"/>
+              </w:rPr>
               <w:t>hc_app_date</w:t>
             </w:r>
             <w:proofErr w:type="spellEnd"/>
@@ -1745,7 +2062,7 @@
             <w:pPr>
               <w:spacing w:after="0" w:line="240" w:lineRule="auto"/>
               <w:rPr>
-                <w:rFonts w:ascii="Calibri" w:eastAsia="Times New Roman" w:hAnsi="Calibri" w:cs="Calibri"/>
+                <w:rFonts w:eastAsia="Times New Roman" w:cstheme="minorHAnsi"/>
               </w:rPr>
             </w:pPr>
           </w:p>
@@ -1770,12 +2087,12 @@
             <w:pPr>
               <w:spacing w:after="0" w:line="240" w:lineRule="auto"/>
               <w:rPr>
-                <w:rFonts w:ascii="Calibri" w:eastAsia="Times New Roman" w:hAnsi="Calibri" w:cs="Calibri"/>
-              </w:rPr>
-            </w:pPr>
-            <w:r>
-              <w:rPr>
-                <w:rFonts w:ascii="Calibri" w:eastAsia="Times New Roman" w:hAnsi="Calibri" w:cs="Calibri"/>
+                <w:rFonts w:eastAsia="Times New Roman" w:cstheme="minorHAnsi"/>
+              </w:rPr>
+            </w:pPr>
+            <w:r>
+              <w:rPr>
+                <w:rFonts w:eastAsia="Times New Roman" w:cstheme="minorHAnsi"/>
               </w:rPr>
               <w:t>8, 12, 33</w:t>
             </w:r>
@@ -1803,13 +2120,13 @@
             <w:pPr>
               <w:spacing w:after="0" w:line="240" w:lineRule="auto"/>
               <w:rPr>
-                <w:rFonts w:ascii="Calibri" w:eastAsia="Times New Roman" w:hAnsi="Calibri" w:cs="Calibri"/>
+                <w:rFonts w:eastAsia="Times New Roman" w:cstheme="minorHAnsi"/>
               </w:rPr>
             </w:pPr>
             <w:proofErr w:type="spellStart"/>
             <w:r>
               <w:rPr>
-                <w:rFonts w:ascii="Calibri" w:eastAsia="Times New Roman" w:hAnsi="Calibri" w:cs="Calibri"/>
+                <w:rFonts w:eastAsia="Times New Roman" w:cstheme="minorHAnsi"/>
               </w:rPr>
               <w:t>cca_app_date</w:t>
             </w:r>
@@ -1836,7 +2153,7 @@
             <w:pPr>
               <w:spacing w:after="0" w:line="240" w:lineRule="auto"/>
               <w:rPr>
-                <w:rFonts w:ascii="Calibri" w:eastAsia="Times New Roman" w:hAnsi="Calibri" w:cs="Calibri"/>
+                <w:rFonts w:eastAsia="Times New Roman" w:cstheme="minorHAnsi"/>
               </w:rPr>
             </w:pPr>
           </w:p>
@@ -1861,12 +2178,12 @@
             <w:pPr>
               <w:spacing w:after="0" w:line="240" w:lineRule="auto"/>
               <w:rPr>
-                <w:rFonts w:ascii="Calibri" w:eastAsia="Times New Roman" w:hAnsi="Calibri" w:cs="Calibri"/>
-              </w:rPr>
-            </w:pPr>
-            <w:r>
-              <w:rPr>
-                <w:rFonts w:ascii="Calibri" w:eastAsia="Times New Roman" w:hAnsi="Calibri" w:cs="Calibri"/>
+                <w:rFonts w:eastAsia="Times New Roman" w:cstheme="minorHAnsi"/>
+              </w:rPr>
+            </w:pPr>
+            <w:r>
+              <w:rPr>
+                <w:rFonts w:eastAsia="Times New Roman" w:cstheme="minorHAnsi"/>
               </w:rPr>
               <w:t>8, 14, 33</w:t>
             </w:r>
@@ -1894,12 +2211,12 @@
             <w:pPr>
               <w:spacing w:after="0" w:line="240" w:lineRule="auto"/>
               <w:rPr>
-                <w:rFonts w:ascii="Calibri" w:eastAsia="Times New Roman" w:hAnsi="Calibri" w:cs="Calibri"/>
-              </w:rPr>
-            </w:pPr>
-            <w:r>
-              <w:rPr>
-                <w:rFonts w:ascii="Calibri" w:eastAsia="Times New Roman" w:hAnsi="Calibri" w:cs="Calibri"/>
+                <w:rFonts w:eastAsia="Times New Roman" w:cstheme="minorHAnsi"/>
+              </w:rPr>
+            </w:pPr>
+            <w:r>
+              <w:rPr>
+                <w:rFonts w:eastAsia="Times New Roman" w:cstheme="minorHAnsi"/>
               </w:rPr>
               <w:t>cash1_status_check</w:t>
             </w:r>
@@ -1925,7 +2242,7 @@
             <w:pPr>
               <w:spacing w:after="0" w:line="240" w:lineRule="auto"/>
               <w:rPr>
-                <w:rFonts w:ascii="Calibri" w:eastAsia="Times New Roman" w:hAnsi="Calibri" w:cs="Calibri"/>
+                <w:rFonts w:eastAsia="Times New Roman" w:cstheme="minorHAnsi"/>
               </w:rPr>
             </w:pPr>
           </w:p>
@@ -1950,12 +2267,12 @@
             <w:pPr>
               <w:spacing w:after="0" w:line="240" w:lineRule="auto"/>
               <w:rPr>
-                <w:rFonts w:ascii="Calibri" w:eastAsia="Times New Roman" w:hAnsi="Calibri" w:cs="Calibri"/>
-              </w:rPr>
-            </w:pPr>
-            <w:r>
-              <w:rPr>
-                <w:rFonts w:ascii="Calibri" w:eastAsia="Times New Roman" w:hAnsi="Calibri" w:cs="Calibri"/>
+                <w:rFonts w:eastAsia="Times New Roman" w:cstheme="minorHAnsi"/>
+              </w:rPr>
+            </w:pPr>
+            <w:r>
+              <w:rPr>
+                <w:rFonts w:eastAsia="Times New Roman" w:cstheme="minorHAnsi"/>
               </w:rPr>
               <w:t>4, 6, 74</w:t>
             </w:r>
@@ -1983,12 +2300,12 @@
             <w:pPr>
               <w:spacing w:after="0" w:line="240" w:lineRule="auto"/>
               <w:rPr>
-                <w:rFonts w:ascii="Calibri" w:eastAsia="Times New Roman" w:hAnsi="Calibri" w:cs="Calibri"/>
-              </w:rPr>
-            </w:pPr>
-            <w:r>
-              <w:rPr>
-                <w:rFonts w:ascii="Calibri" w:eastAsia="Times New Roman" w:hAnsi="Calibri" w:cs="Calibri"/>
+                <w:rFonts w:eastAsia="Times New Roman" w:cstheme="minorHAnsi"/>
+              </w:rPr>
+            </w:pPr>
+            <w:r>
+              <w:rPr>
+                <w:rFonts w:eastAsia="Times New Roman" w:cstheme="minorHAnsi"/>
               </w:rPr>
               <w:t>cash2_status_check</w:t>
             </w:r>
@@ -2014,7 +2331,7 @@
             <w:pPr>
               <w:spacing w:after="0" w:line="240" w:lineRule="auto"/>
               <w:rPr>
-                <w:rFonts w:ascii="Calibri" w:eastAsia="Times New Roman" w:hAnsi="Calibri" w:cs="Calibri"/>
+                <w:rFonts w:eastAsia="Times New Roman" w:cstheme="minorHAnsi"/>
               </w:rPr>
             </w:pPr>
           </w:p>
@@ -2039,12 +2356,12 @@
             <w:pPr>
               <w:spacing w:after="0" w:line="240" w:lineRule="auto"/>
               <w:rPr>
-                <w:rFonts w:ascii="Calibri" w:eastAsia="Times New Roman" w:hAnsi="Calibri" w:cs="Calibri"/>
-              </w:rPr>
-            </w:pPr>
-            <w:r>
-              <w:rPr>
-                <w:rFonts w:ascii="Calibri" w:eastAsia="Times New Roman" w:hAnsi="Calibri" w:cs="Calibri"/>
+                <w:rFonts w:eastAsia="Times New Roman" w:cstheme="minorHAnsi"/>
+              </w:rPr>
+            </w:pPr>
+            <w:r>
+              <w:rPr>
+                <w:rFonts w:eastAsia="Times New Roman" w:cstheme="minorHAnsi"/>
               </w:rPr>
               <w:t>4, 7, 74</w:t>
             </w:r>
@@ -2072,13 +2389,13 @@
             <w:pPr>
               <w:spacing w:after="0" w:line="240" w:lineRule="auto"/>
               <w:rPr>
-                <w:rFonts w:ascii="Calibri" w:eastAsia="Times New Roman" w:hAnsi="Calibri" w:cs="Calibri"/>
+                <w:rFonts w:eastAsia="Times New Roman" w:cstheme="minorHAnsi"/>
               </w:rPr>
             </w:pPr>
             <w:proofErr w:type="spellStart"/>
             <w:r>
               <w:rPr>
-                <w:rFonts w:ascii="Calibri" w:eastAsia="Times New Roman" w:hAnsi="Calibri" w:cs="Calibri"/>
+                <w:rFonts w:eastAsia="Times New Roman" w:cstheme="minorHAnsi"/>
               </w:rPr>
               <w:t>emer_status_check</w:t>
             </w:r>
@@ -2105,7 +2422,7 @@
             <w:pPr>
               <w:spacing w:after="0" w:line="240" w:lineRule="auto"/>
               <w:rPr>
-                <w:rFonts w:ascii="Calibri" w:eastAsia="Times New Roman" w:hAnsi="Calibri" w:cs="Calibri"/>
+                <w:rFonts w:eastAsia="Times New Roman" w:cstheme="minorHAnsi"/>
               </w:rPr>
             </w:pPr>
           </w:p>
@@ -2130,12 +2447,12 @@
             <w:pPr>
               <w:spacing w:after="0" w:line="240" w:lineRule="auto"/>
               <w:rPr>
-                <w:rFonts w:ascii="Calibri" w:eastAsia="Times New Roman" w:hAnsi="Calibri" w:cs="Calibri"/>
-              </w:rPr>
-            </w:pPr>
-            <w:r>
-              <w:rPr>
-                <w:rFonts w:ascii="Calibri" w:eastAsia="Times New Roman" w:hAnsi="Calibri" w:cs="Calibri"/>
+                <w:rFonts w:eastAsia="Times New Roman" w:cstheme="minorHAnsi"/>
+              </w:rPr>
+            </w:pPr>
+            <w:r>
+              <w:rPr>
+                <w:rFonts w:eastAsia="Times New Roman" w:cstheme="minorHAnsi"/>
               </w:rPr>
               <w:t>4, 8, 74</w:t>
             </w:r>
@@ -2163,13 +2480,13 @@
             <w:pPr>
               <w:spacing w:after="0" w:line="240" w:lineRule="auto"/>
               <w:rPr>
-                <w:rFonts w:ascii="Calibri" w:eastAsia="Times New Roman" w:hAnsi="Calibri" w:cs="Calibri"/>
+                <w:rFonts w:eastAsia="Times New Roman" w:cstheme="minorHAnsi"/>
               </w:rPr>
             </w:pPr>
             <w:proofErr w:type="spellStart"/>
             <w:r>
               <w:rPr>
-                <w:rFonts w:ascii="Calibri" w:eastAsia="Times New Roman" w:hAnsi="Calibri" w:cs="Calibri"/>
+                <w:rFonts w:eastAsia="Times New Roman" w:cstheme="minorHAnsi"/>
               </w:rPr>
               <w:t>grh_status_check</w:t>
             </w:r>
@@ -2196,7 +2513,7 @@
             <w:pPr>
               <w:spacing w:after="0" w:line="240" w:lineRule="auto"/>
               <w:rPr>
-                <w:rFonts w:ascii="Calibri" w:eastAsia="Times New Roman" w:hAnsi="Calibri" w:cs="Calibri"/>
+                <w:rFonts w:eastAsia="Times New Roman" w:cstheme="minorHAnsi"/>
               </w:rPr>
             </w:pPr>
           </w:p>
@@ -2221,12 +2538,12 @@
             <w:pPr>
               <w:spacing w:after="0" w:line="240" w:lineRule="auto"/>
               <w:rPr>
-                <w:rFonts w:ascii="Calibri" w:eastAsia="Times New Roman" w:hAnsi="Calibri" w:cs="Calibri"/>
-              </w:rPr>
-            </w:pPr>
-            <w:r>
-              <w:rPr>
-                <w:rFonts w:ascii="Calibri" w:eastAsia="Times New Roman" w:hAnsi="Calibri" w:cs="Calibri"/>
+                <w:rFonts w:eastAsia="Times New Roman" w:cstheme="minorHAnsi"/>
+              </w:rPr>
+            </w:pPr>
+            <w:r>
+              <w:rPr>
+                <w:rFonts w:eastAsia="Times New Roman" w:cstheme="minorHAnsi"/>
               </w:rPr>
               <w:t>4, 9, 74</w:t>
             </w:r>
@@ -2254,13 +2571,13 @@
             <w:pPr>
               <w:spacing w:after="0" w:line="240" w:lineRule="auto"/>
               <w:rPr>
-                <w:rFonts w:ascii="Calibri" w:eastAsia="Times New Roman" w:hAnsi="Calibri" w:cs="Calibri"/>
+                <w:rFonts w:eastAsia="Times New Roman" w:cstheme="minorHAnsi"/>
               </w:rPr>
             </w:pPr>
             <w:proofErr w:type="spellStart"/>
             <w:r>
               <w:rPr>
-                <w:rFonts w:ascii="Calibri" w:eastAsia="Times New Roman" w:hAnsi="Calibri" w:cs="Calibri"/>
+                <w:rFonts w:eastAsia="Times New Roman" w:cstheme="minorHAnsi"/>
               </w:rPr>
               <w:t>snap_status_check</w:t>
             </w:r>
@@ -2287,7 +2604,7 @@
             <w:pPr>
               <w:spacing w:after="0" w:line="240" w:lineRule="auto"/>
               <w:rPr>
-                <w:rFonts w:ascii="Calibri" w:eastAsia="Times New Roman" w:hAnsi="Calibri" w:cs="Calibri"/>
+                <w:rFonts w:eastAsia="Times New Roman" w:cstheme="minorHAnsi"/>
               </w:rPr>
             </w:pPr>
           </w:p>
@@ -2312,12 +2629,12 @@
             <w:pPr>
               <w:spacing w:after="0" w:line="240" w:lineRule="auto"/>
               <w:rPr>
-                <w:rFonts w:ascii="Calibri" w:eastAsia="Times New Roman" w:hAnsi="Calibri" w:cs="Calibri"/>
-              </w:rPr>
-            </w:pPr>
-            <w:r>
-              <w:rPr>
-                <w:rFonts w:ascii="Calibri" w:eastAsia="Times New Roman" w:hAnsi="Calibri" w:cs="Calibri"/>
+                <w:rFonts w:eastAsia="Times New Roman" w:cstheme="minorHAnsi"/>
+              </w:rPr>
+            </w:pPr>
+            <w:r>
+              <w:rPr>
+                <w:rFonts w:eastAsia="Times New Roman" w:cstheme="minorHAnsi"/>
               </w:rPr>
               <w:t>4, 10, 74</w:t>
             </w:r>
@@ -2345,13 +2662,13 @@
             <w:pPr>
               <w:spacing w:after="0" w:line="240" w:lineRule="auto"/>
               <w:rPr>
-                <w:rFonts w:ascii="Calibri" w:eastAsia="Times New Roman" w:hAnsi="Calibri" w:cs="Calibri"/>
+                <w:rFonts w:eastAsia="Times New Roman" w:cstheme="minorHAnsi"/>
               </w:rPr>
             </w:pPr>
             <w:proofErr w:type="spellStart"/>
             <w:r>
               <w:rPr>
-                <w:rFonts w:ascii="Calibri" w:eastAsia="Times New Roman" w:hAnsi="Calibri" w:cs="Calibri"/>
+                <w:rFonts w:eastAsia="Times New Roman" w:cstheme="minorHAnsi"/>
               </w:rPr>
               <w:t>ive_status_check</w:t>
             </w:r>
@@ -2378,7 +2695,7 @@
             <w:pPr>
               <w:spacing w:after="0" w:line="240" w:lineRule="auto"/>
               <w:rPr>
-                <w:rFonts w:ascii="Calibri" w:eastAsia="Times New Roman" w:hAnsi="Calibri" w:cs="Calibri"/>
+                <w:rFonts w:eastAsia="Times New Roman" w:cstheme="minorHAnsi"/>
               </w:rPr>
             </w:pPr>
           </w:p>
@@ -2403,12 +2720,12 @@
             <w:pPr>
               <w:spacing w:after="0" w:line="240" w:lineRule="auto"/>
               <w:rPr>
-                <w:rFonts w:ascii="Calibri" w:eastAsia="Times New Roman" w:hAnsi="Calibri" w:cs="Calibri"/>
-              </w:rPr>
-            </w:pPr>
-            <w:r>
-              <w:rPr>
-                <w:rFonts w:ascii="Calibri" w:eastAsia="Times New Roman" w:hAnsi="Calibri" w:cs="Calibri"/>
+                <w:rFonts w:eastAsia="Times New Roman" w:cstheme="minorHAnsi"/>
+              </w:rPr>
+            </w:pPr>
+            <w:r>
+              <w:rPr>
+                <w:rFonts w:eastAsia="Times New Roman" w:cstheme="minorHAnsi"/>
               </w:rPr>
               <w:t>4, 11, 74</w:t>
             </w:r>
@@ -2436,13 +2753,13 @@
             <w:pPr>
               <w:spacing w:after="0" w:line="240" w:lineRule="auto"/>
               <w:rPr>
-                <w:rFonts w:ascii="Calibri" w:eastAsia="Times New Roman" w:hAnsi="Calibri" w:cs="Calibri"/>
+                <w:rFonts w:eastAsia="Times New Roman" w:cstheme="minorHAnsi"/>
               </w:rPr>
             </w:pPr>
             <w:proofErr w:type="spellStart"/>
             <w:r>
               <w:rPr>
-                <w:rFonts w:ascii="Calibri" w:eastAsia="Times New Roman" w:hAnsi="Calibri" w:cs="Calibri"/>
+                <w:rFonts w:eastAsia="Times New Roman" w:cstheme="minorHAnsi"/>
               </w:rPr>
               <w:t>hc_status_check</w:t>
             </w:r>
@@ -2469,7 +2786,7 @@
             <w:pPr>
               <w:spacing w:after="0" w:line="240" w:lineRule="auto"/>
               <w:rPr>
-                <w:rFonts w:ascii="Calibri" w:eastAsia="Times New Roman" w:hAnsi="Calibri" w:cs="Calibri"/>
+                <w:rFonts w:eastAsia="Times New Roman" w:cstheme="minorHAnsi"/>
               </w:rPr>
             </w:pPr>
           </w:p>
@@ -2494,12 +2811,12 @@
             <w:pPr>
               <w:spacing w:after="0" w:line="240" w:lineRule="auto"/>
               <w:rPr>
-                <w:rFonts w:ascii="Calibri" w:eastAsia="Times New Roman" w:hAnsi="Calibri" w:cs="Calibri"/>
-              </w:rPr>
-            </w:pPr>
-            <w:r>
-              <w:rPr>
-                <w:rFonts w:ascii="Calibri" w:eastAsia="Times New Roman" w:hAnsi="Calibri" w:cs="Calibri"/>
+                <w:rFonts w:eastAsia="Times New Roman" w:cstheme="minorHAnsi"/>
+              </w:rPr>
+            </w:pPr>
+            <w:r>
+              <w:rPr>
+                <w:rFonts w:eastAsia="Times New Roman" w:cstheme="minorHAnsi"/>
               </w:rPr>
               <w:t>4, 12, 74</w:t>
             </w:r>
@@ -2527,13 +2844,13 @@
             <w:pPr>
               <w:spacing w:after="0" w:line="240" w:lineRule="auto"/>
               <w:rPr>
-                <w:rFonts w:ascii="Calibri" w:eastAsia="Times New Roman" w:hAnsi="Calibri" w:cs="Calibri"/>
+                <w:rFonts w:eastAsia="Times New Roman" w:cstheme="minorHAnsi"/>
               </w:rPr>
             </w:pPr>
             <w:proofErr w:type="spellStart"/>
             <w:r>
               <w:rPr>
-                <w:rFonts w:ascii="Calibri" w:eastAsia="Times New Roman" w:hAnsi="Calibri" w:cs="Calibri"/>
+                <w:rFonts w:eastAsia="Times New Roman" w:cstheme="minorHAnsi"/>
               </w:rPr>
               <w:t>cca_status_check</w:t>
             </w:r>
@@ -2560,7 +2877,7 @@
             <w:pPr>
               <w:spacing w:after="0" w:line="240" w:lineRule="auto"/>
               <w:rPr>
-                <w:rFonts w:ascii="Calibri" w:eastAsia="Times New Roman" w:hAnsi="Calibri" w:cs="Calibri"/>
+                <w:rFonts w:eastAsia="Times New Roman" w:cstheme="minorHAnsi"/>
               </w:rPr>
             </w:pPr>
           </w:p>
@@ -2585,12 +2902,12 @@
             <w:pPr>
               <w:spacing w:after="0" w:line="240" w:lineRule="auto"/>
               <w:rPr>
-                <w:rFonts w:ascii="Calibri" w:eastAsia="Times New Roman" w:hAnsi="Calibri" w:cs="Calibri"/>
-              </w:rPr>
-            </w:pPr>
-            <w:r>
-              <w:rPr>
-                <w:rFonts w:ascii="Calibri" w:eastAsia="Times New Roman" w:hAnsi="Calibri" w:cs="Calibri"/>
+                <w:rFonts w:eastAsia="Times New Roman" w:cstheme="minorHAnsi"/>
+              </w:rPr>
+            </w:pPr>
+            <w:r>
+              <w:rPr>
+                <w:rFonts w:eastAsia="Times New Roman" w:cstheme="minorHAnsi"/>
               </w:rPr>
               <w:t>4, 14, 74</w:t>
             </w:r>
@@ -2618,12 +2935,12 @@
             <w:pPr>
               <w:spacing w:after="0" w:line="240" w:lineRule="auto"/>
               <w:rPr>
-                <w:rFonts w:ascii="Calibri" w:eastAsia="Times New Roman" w:hAnsi="Calibri" w:cs="Calibri"/>
-              </w:rPr>
-            </w:pPr>
-            <w:r>
-              <w:rPr>
-                <w:rFonts w:ascii="Calibri" w:eastAsia="Times New Roman" w:hAnsi="Calibri" w:cs="Calibri"/>
+                <w:rFonts w:eastAsia="Times New Roman" w:cstheme="minorHAnsi"/>
+              </w:rPr>
+            </w:pPr>
+            <w:r>
+              <w:rPr>
+                <w:rFonts w:eastAsia="Times New Roman" w:cstheme="minorHAnsi"/>
               </w:rPr>
               <w:t>cash1_prog_check</w:t>
             </w:r>
@@ -2649,7 +2966,7 @@
             <w:pPr>
               <w:spacing w:after="0" w:line="240" w:lineRule="auto"/>
               <w:rPr>
-                <w:rFonts w:ascii="Calibri" w:eastAsia="Times New Roman" w:hAnsi="Calibri" w:cs="Calibri"/>
+                <w:rFonts w:eastAsia="Times New Roman" w:cstheme="minorHAnsi"/>
               </w:rPr>
             </w:pPr>
           </w:p>
@@ -2674,12 +2991,12 @@
             <w:pPr>
               <w:spacing w:after="0" w:line="240" w:lineRule="auto"/>
               <w:rPr>
-                <w:rFonts w:ascii="Calibri" w:eastAsia="Times New Roman" w:hAnsi="Calibri" w:cs="Calibri"/>
-              </w:rPr>
-            </w:pPr>
-            <w:r>
-              <w:rPr>
-                <w:rFonts w:ascii="Calibri" w:eastAsia="Times New Roman" w:hAnsi="Calibri" w:cs="Calibri"/>
+                <w:rFonts w:eastAsia="Times New Roman" w:cstheme="minorHAnsi"/>
+              </w:rPr>
+            </w:pPr>
+            <w:r>
+              <w:rPr>
+                <w:rFonts w:eastAsia="Times New Roman" w:cstheme="minorHAnsi"/>
               </w:rPr>
               <w:t>2, 6, 67</w:t>
             </w:r>
@@ -2707,12 +3024,12 @@
             <w:pPr>
               <w:spacing w:after="0" w:line="240" w:lineRule="auto"/>
               <w:rPr>
-                <w:rFonts w:ascii="Calibri" w:eastAsia="Times New Roman" w:hAnsi="Calibri" w:cs="Calibri"/>
-              </w:rPr>
-            </w:pPr>
-            <w:r>
-              <w:rPr>
-                <w:rFonts w:ascii="Calibri" w:eastAsia="Times New Roman" w:hAnsi="Calibri" w:cs="Calibri"/>
+                <w:rFonts w:eastAsia="Times New Roman" w:cstheme="minorHAnsi"/>
+              </w:rPr>
+            </w:pPr>
+            <w:r>
+              <w:rPr>
+                <w:rFonts w:eastAsia="Times New Roman" w:cstheme="minorHAnsi"/>
               </w:rPr>
               <w:t>cash2_prog_check</w:t>
             </w:r>
@@ -2738,7 +3055,7 @@
             <w:pPr>
               <w:spacing w:after="0" w:line="240" w:lineRule="auto"/>
               <w:rPr>
-                <w:rFonts w:ascii="Calibri" w:eastAsia="Times New Roman" w:hAnsi="Calibri" w:cs="Calibri"/>
+                <w:rFonts w:eastAsia="Times New Roman" w:cstheme="minorHAnsi"/>
               </w:rPr>
             </w:pPr>
           </w:p>
@@ -2763,12 +3080,12 @@
             <w:pPr>
               <w:spacing w:after="0" w:line="240" w:lineRule="auto"/>
               <w:rPr>
-                <w:rFonts w:ascii="Calibri" w:eastAsia="Times New Roman" w:hAnsi="Calibri" w:cs="Calibri"/>
-              </w:rPr>
-            </w:pPr>
-            <w:r>
-              <w:rPr>
-                <w:rFonts w:ascii="Calibri" w:eastAsia="Times New Roman" w:hAnsi="Calibri" w:cs="Calibri"/>
+                <w:rFonts w:eastAsia="Times New Roman" w:cstheme="minorHAnsi"/>
+              </w:rPr>
+            </w:pPr>
+            <w:r>
+              <w:rPr>
+                <w:rFonts w:eastAsia="Times New Roman" w:cstheme="minorHAnsi"/>
               </w:rPr>
               <w:t>2, 7, 67</w:t>
             </w:r>
@@ -2796,13 +3113,13 @@
             <w:pPr>
               <w:spacing w:after="0" w:line="240" w:lineRule="auto"/>
               <w:rPr>
-                <w:rFonts w:ascii="Calibri" w:eastAsia="Times New Roman" w:hAnsi="Calibri" w:cs="Calibri"/>
+                <w:rFonts w:eastAsia="Times New Roman" w:cstheme="minorHAnsi"/>
               </w:rPr>
             </w:pPr>
             <w:proofErr w:type="spellStart"/>
             <w:r>
               <w:rPr>
-                <w:rFonts w:ascii="Calibri" w:eastAsia="Times New Roman" w:hAnsi="Calibri" w:cs="Calibri"/>
+                <w:rFonts w:eastAsia="Times New Roman" w:cstheme="minorHAnsi"/>
               </w:rPr>
               <w:t>emer_prog_check</w:t>
             </w:r>
@@ -2829,7 +3146,7 @@
             <w:pPr>
               <w:spacing w:after="0" w:line="240" w:lineRule="auto"/>
               <w:rPr>
-                <w:rFonts w:ascii="Calibri" w:eastAsia="Times New Roman" w:hAnsi="Calibri" w:cs="Calibri"/>
+                <w:rFonts w:eastAsia="Times New Roman" w:cstheme="minorHAnsi"/>
               </w:rPr>
             </w:pPr>
           </w:p>
@@ -2854,12 +3171,12 @@
             <w:pPr>
               <w:spacing w:after="0" w:line="240" w:lineRule="auto"/>
               <w:rPr>
-                <w:rFonts w:ascii="Calibri" w:eastAsia="Times New Roman" w:hAnsi="Calibri" w:cs="Calibri"/>
-              </w:rPr>
-            </w:pPr>
-            <w:r>
-              <w:rPr>
-                <w:rFonts w:ascii="Calibri" w:eastAsia="Times New Roman" w:hAnsi="Calibri" w:cs="Calibri"/>
+                <w:rFonts w:eastAsia="Times New Roman" w:cstheme="minorHAnsi"/>
+              </w:rPr>
+            </w:pPr>
+            <w:r>
+              <w:rPr>
+                <w:rFonts w:eastAsia="Times New Roman" w:cstheme="minorHAnsi"/>
               </w:rPr>
               <w:t>2, 8, 67</w:t>
             </w:r>
@@ -2887,12 +3204,12 @@
             <w:pPr>
               <w:spacing w:after="0" w:line="240" w:lineRule="auto"/>
               <w:rPr>
-                <w:rFonts w:ascii="Calibri" w:eastAsia="Times New Roman" w:hAnsi="Calibri" w:cs="Calibri"/>
-              </w:rPr>
-            </w:pPr>
-            <w:r>
-              <w:rPr>
-                <w:rFonts w:ascii="Calibri" w:eastAsia="Times New Roman" w:hAnsi="Calibri" w:cs="Calibri"/>
+                <w:rFonts w:eastAsia="Times New Roman" w:cstheme="minorHAnsi"/>
+              </w:rPr>
+            </w:pPr>
+            <w:r>
+              <w:rPr>
+                <w:rFonts w:eastAsia="Times New Roman" w:cstheme="minorHAnsi"/>
               </w:rPr>
               <w:t>Navigating into spec/xfer</w:t>
             </w:r>
@@ -2918,26 +3235,14 @@
             <w:pPr>
               <w:spacing w:after="0" w:line="240" w:lineRule="auto"/>
               <w:rPr>
-                <w:rFonts w:ascii="Calibri" w:eastAsia="Times New Roman" w:hAnsi="Calibri" w:cs="Calibri"/>
-              </w:rPr>
-            </w:pPr>
-            <w:r>
-              <w:rPr>
-                <w:rFonts w:ascii="Calibri" w:eastAsia="Times New Roman" w:hAnsi="Calibri" w:cs="Calibri"/>
-              </w:rPr>
-              <w:t>SPEC</w:t>
-            </w:r>
-            <w:r>
-              <w:rPr>
-                <w:rFonts w:ascii="Calibri" w:eastAsia="Times New Roman" w:hAnsi="Calibri" w:cs="Calibri"/>
-              </w:rPr>
-              <w:t>/</w:t>
-            </w:r>
-            <w:r>
-              <w:rPr>
-                <w:rFonts w:ascii="Calibri" w:eastAsia="Times New Roman" w:hAnsi="Calibri" w:cs="Calibri"/>
-              </w:rPr>
-              <w:t>XFER</w:t>
+                <w:rFonts w:eastAsia="Times New Roman" w:cstheme="minorHAnsi"/>
+              </w:rPr>
+            </w:pPr>
+            <w:r>
+              <w:rPr>
+                <w:rFonts w:eastAsia="Times New Roman" w:cstheme="minorHAnsi"/>
+              </w:rPr>
+              <w:t>SPEC/XFER</w:t>
             </w:r>
           </w:p>
         </w:tc>
@@ -2961,20 +3266,14 @@
             <w:pPr>
               <w:spacing w:after="0" w:line="240" w:lineRule="auto"/>
               <w:rPr>
-                <w:rFonts w:ascii="Calibri" w:eastAsia="Times New Roman" w:hAnsi="Calibri" w:cs="Calibri"/>
-              </w:rPr>
-            </w:pPr>
-            <w:r>
-              <w:rPr>
-                <w:rFonts w:ascii="Calibri" w:eastAsia="Times New Roman" w:hAnsi="Calibri" w:cs="Calibri"/>
-              </w:rPr>
-              <w:t xml:space="preserve">“X” </w:t>
-            </w:r>
-            <w:r>
-              <w:rPr>
-                <w:rFonts w:ascii="Calibri" w:eastAsia="Times New Roman" w:hAnsi="Calibri" w:cs="Calibri"/>
-              </w:rPr>
-              <w:t>7, 16</w:t>
+                <w:rFonts w:eastAsia="Times New Roman" w:cstheme="minorHAnsi"/>
+              </w:rPr>
+            </w:pPr>
+            <w:r>
+              <w:rPr>
+                <w:rFonts w:eastAsia="Times New Roman" w:cstheme="minorHAnsi"/>
+              </w:rPr>
+              <w:t>“X” 7, 16</w:t>
             </w:r>
           </w:p>
         </w:tc>
@@ -3000,13 +3299,13 @@
             <w:pPr>
               <w:spacing w:after="0" w:line="240" w:lineRule="auto"/>
               <w:rPr>
-                <w:rFonts w:ascii="Calibri" w:eastAsia="Times New Roman" w:hAnsi="Calibri" w:cs="Calibri"/>
+                <w:rFonts w:eastAsia="Times New Roman" w:cstheme="minorHAnsi"/>
               </w:rPr>
             </w:pPr>
             <w:proofErr w:type="spellStart"/>
             <w:r>
               <w:rPr>
-                <w:rFonts w:ascii="Calibri" w:eastAsia="Times New Roman" w:hAnsi="Calibri" w:cs="Calibri"/>
+                <w:rFonts w:eastAsia="Times New Roman" w:cstheme="minorHAnsi"/>
               </w:rPr>
               <w:t>servicing_worker</w:t>
             </w:r>
@@ -3033,7 +3332,7 @@
             <w:pPr>
               <w:spacing w:after="0" w:line="240" w:lineRule="auto"/>
               <w:rPr>
-                <w:rFonts w:ascii="Calibri" w:eastAsia="Times New Roman" w:hAnsi="Calibri" w:cs="Calibri"/>
+                <w:rFonts w:eastAsia="Times New Roman" w:cstheme="minorHAnsi"/>
               </w:rPr>
             </w:pPr>
           </w:p>
@@ -3058,20 +3357,14 @@
             <w:pPr>
               <w:spacing w:after="0" w:line="240" w:lineRule="auto"/>
               <w:rPr>
-                <w:rFonts w:ascii="Calibri" w:eastAsia="Times New Roman" w:hAnsi="Calibri" w:cs="Calibri"/>
-              </w:rPr>
-            </w:pPr>
-            <w:r>
-              <w:rPr>
-                <w:rFonts w:ascii="Calibri" w:eastAsia="Times New Roman" w:hAnsi="Calibri" w:cs="Calibri"/>
-              </w:rPr>
-              <w:t xml:space="preserve"> </w:t>
-            </w:r>
-            <w:r>
-              <w:rPr>
-                <w:rFonts w:ascii="Calibri" w:eastAsia="Times New Roman" w:hAnsi="Calibri" w:cs="Calibri"/>
-              </w:rPr>
-              <w:t>18, 61</w:t>
+                <w:rFonts w:eastAsia="Times New Roman" w:cstheme="minorHAnsi"/>
+              </w:rPr>
+            </w:pPr>
+            <w:r>
+              <w:rPr>
+                <w:rFonts w:eastAsia="Times New Roman" w:cstheme="minorHAnsi"/>
+              </w:rPr>
+              <w:t xml:space="preserve"> 18, 61</w:t>
             </w:r>
           </w:p>
         </w:tc>
@@ -3097,13 +3390,13 @@
             <w:pPr>
               <w:spacing w:after="0" w:line="240" w:lineRule="auto"/>
               <w:rPr>
-                <w:rFonts w:ascii="Calibri" w:eastAsia="Times New Roman" w:hAnsi="Calibri" w:cs="Calibri"/>
+                <w:rFonts w:eastAsia="Times New Roman" w:cstheme="minorHAnsi"/>
               </w:rPr>
             </w:pPr>
             <w:proofErr w:type="spellStart"/>
             <w:r>
               <w:rPr>
-                <w:rFonts w:ascii="Calibri" w:eastAsia="Times New Roman" w:hAnsi="Calibri" w:cs="Calibri"/>
+                <w:rFonts w:eastAsia="Times New Roman" w:cstheme="minorHAnsi"/>
               </w:rPr>
               <w:t>worker_check</w:t>
             </w:r>
@@ -3130,7 +3423,7 @@
             <w:pPr>
               <w:spacing w:after="0" w:line="240" w:lineRule="auto"/>
               <w:rPr>
-                <w:rFonts w:ascii="Calibri" w:eastAsia="Times New Roman" w:hAnsi="Calibri" w:cs="Calibri"/>
+                <w:rFonts w:eastAsia="Times New Roman" w:cstheme="minorHAnsi"/>
               </w:rPr>
             </w:pPr>
           </w:p>
@@ -3155,12 +3448,12 @@
             <w:pPr>
               <w:spacing w:after="0" w:line="240" w:lineRule="auto"/>
               <w:rPr>
-                <w:rFonts w:ascii="Calibri" w:eastAsia="Times New Roman" w:hAnsi="Calibri" w:cs="Calibri"/>
-              </w:rPr>
-            </w:pPr>
-            <w:r>
-              <w:rPr>
-                <w:rFonts w:ascii="Calibri" w:eastAsia="Times New Roman" w:hAnsi="Calibri" w:cs="Calibri"/>
+                <w:rFonts w:eastAsia="Times New Roman" w:cstheme="minorHAnsi"/>
+              </w:rPr>
+            </w:pPr>
+            <w:r>
+              <w:rPr>
+                <w:rFonts w:eastAsia="Times New Roman" w:cstheme="minorHAnsi"/>
               </w:rPr>
               <w:t>9, 24, 2</w:t>
             </w:r>
@@ -3188,13 +3481,13 @@
             <w:pPr>
               <w:spacing w:after="0" w:line="240" w:lineRule="auto"/>
               <w:rPr>
-                <w:rFonts w:ascii="Calibri" w:eastAsia="Times New Roman" w:hAnsi="Calibri" w:cs="Calibri"/>
+                <w:rFonts w:eastAsia="Times New Roman" w:cstheme="minorHAnsi"/>
               </w:rPr>
             </w:pPr>
             <w:proofErr w:type="spellStart"/>
             <w:r>
               <w:rPr>
-                <w:rFonts w:ascii="Calibri" w:eastAsia="Times New Roman" w:hAnsi="Calibri" w:cs="Calibri"/>
+                <w:rFonts w:eastAsia="Times New Roman" w:cstheme="minorHAnsi"/>
               </w:rPr>
               <w:t>transfer_confirmation</w:t>
             </w:r>
@@ -3221,7 +3514,7 @@
             <w:pPr>
               <w:spacing w:after="0" w:line="240" w:lineRule="auto"/>
               <w:rPr>
-                <w:rFonts w:ascii="Calibri" w:eastAsia="Times New Roman" w:hAnsi="Calibri" w:cs="Calibri"/>
+                <w:rFonts w:eastAsia="Times New Roman" w:cstheme="minorHAnsi"/>
               </w:rPr>
             </w:pPr>
           </w:p>
@@ -3246,12 +3539,12 @@
             <w:pPr>
               <w:spacing w:after="0" w:line="240" w:lineRule="auto"/>
               <w:rPr>
-                <w:rFonts w:ascii="Calibri" w:eastAsia="Times New Roman" w:hAnsi="Calibri" w:cs="Calibri"/>
-              </w:rPr>
-            </w:pPr>
-            <w:r>
-              <w:rPr>
-                <w:rFonts w:ascii="Calibri" w:eastAsia="Times New Roman" w:hAnsi="Calibri" w:cs="Calibri"/>
+                <w:rFonts w:eastAsia="Times New Roman" w:cstheme="minorHAnsi"/>
+              </w:rPr>
+            </w:pPr>
+            <w:r>
+              <w:rPr>
+                <w:rFonts w:eastAsia="Times New Roman" w:cstheme="minorHAnsi"/>
               </w:rPr>
               <w:t>16, 24, 2</w:t>
             </w:r>
@@ -3259,7 +3552,13 @@
         </w:tc>
       </w:tr>
     </w:tbl>
-    <w:p/>
+    <w:p>
+      <w:pPr>
+        <w:rPr>
+          <w:rFonts w:cstheme="minorHAnsi"/>
+        </w:rPr>
+      </w:pPr>
+    </w:p>
     <w:sectPr>
       <w:pgSz w:w="12240" w:h="15840"/>
       <w:pgMar w:top="720" w:right="720" w:bottom="720" w:left="720" w:header="720" w:footer="720" w:gutter="0"/>

</xml_diff>

<commit_message>
#443 Transfer Case Logic Map final
</commit_message>
<xml_diff>
--- a/Logic Maps/Transfer Case Logic Map.docx
+++ b/Logic Maps/Transfer Case Logic Map.docx
@@ -53,24 +53,12 @@
           <w:rFonts w:eastAsia="Times New Roman" w:cstheme="minorHAnsi"/>
         </w:rPr>
         <w:tab/>
-      </w:r>
-      <w:r>
-        <w:rPr>
-          <w:rFonts w:eastAsia="Times New Roman" w:cstheme="minorHAnsi"/>
-        </w:rPr>
-        <w:t>R</w:t>
-      </w:r>
-      <w:r>
-        <w:rPr>
-          <w:rFonts w:eastAsia="Times New Roman" w:cstheme="minorHAnsi"/>
-        </w:rPr>
-        <w:t>eason for transfer</w:t>
+        <w:t>Servicing Worker (who are we transferring to)</w:t>
       </w:r>
     </w:p>
     <w:p>
       <w:pPr>
         <w:spacing w:after="0" w:line="240" w:lineRule="auto"/>
-        <w:ind w:firstLine="720"/>
         <w:rPr>
           <w:rFonts w:eastAsia="Times New Roman" w:cstheme="minorHAnsi"/>
         </w:rPr>
@@ -79,19 +67,13 @@
         <w:rPr>
           <w:rFonts w:eastAsia="Times New Roman" w:cstheme="minorHAnsi"/>
         </w:rPr>
-        <w:t>A</w:t>
-      </w:r>
-      <w:r>
-        <w:rPr>
-          <w:rFonts w:eastAsia="Times New Roman" w:cstheme="minorHAnsi"/>
-        </w:rPr>
-        <w:t xml:space="preserve">ction taken </w:t>
+        <w:tab/>
+        <w:t>Within county or out of county</w:t>
       </w:r>
     </w:p>
     <w:p>
       <w:pPr>
         <w:spacing w:after="0" w:line="240" w:lineRule="auto"/>
-        <w:ind w:firstLine="720"/>
         <w:rPr>
           <w:rFonts w:eastAsia="Times New Roman" w:cstheme="minorHAnsi"/>
         </w:rPr>
@@ -100,13 +82,19 @@
         <w:rPr>
           <w:rFonts w:eastAsia="Times New Roman" w:cstheme="minorHAnsi"/>
         </w:rPr>
+        <w:tab/>
+      </w:r>
+      <w:r>
+        <w:rPr>
+          <w:rFonts w:eastAsia="Times New Roman" w:cstheme="minorHAnsi"/>
+        </w:rPr>
         <w:t>R</w:t>
       </w:r>
       <w:r>
         <w:rPr>
           <w:rFonts w:eastAsia="Times New Roman" w:cstheme="minorHAnsi"/>
         </w:rPr>
-        <w:t>equested verifications</w:t>
+        <w:t>eason for transfer</w:t>
       </w:r>
     </w:p>
     <w:p>
@@ -121,39 +109,81 @@
         <w:rPr>
           <w:rFonts w:eastAsia="Times New Roman" w:cstheme="minorHAnsi"/>
         </w:rPr>
-        <w:t xml:space="preserve">If METS case is active and METS number </w:t>
+        <w:t>A</w:t>
+      </w:r>
+      <w:r>
+        <w:rPr>
+          <w:rFonts w:eastAsia="Times New Roman" w:cstheme="minorHAnsi"/>
+        </w:rPr>
+        <w:t xml:space="preserve">ction taken </w:t>
       </w:r>
     </w:p>
     <w:p>
       <w:pPr>
-        <w:pStyle w:val="NoSpacing"/>
-        <w:rPr>
-          <w:rFonts w:cstheme="minorHAnsi"/>
-        </w:rPr>
-      </w:pPr>
-      <w:r>
-        <w:rPr>
-          <w:rFonts w:cstheme="minorHAnsi"/>
-        </w:rPr>
-        <w:t>If the resident is being transferred outside of Hennepin County</w:t>
+        <w:spacing w:after="0" w:line="240" w:lineRule="auto"/>
+        <w:ind w:firstLine="720"/>
+        <w:rPr>
+          <w:rFonts w:eastAsia="Times New Roman" w:cstheme="minorHAnsi"/>
+        </w:rPr>
+      </w:pPr>
+      <w:r>
+        <w:rPr>
+          <w:rFonts w:eastAsia="Times New Roman" w:cstheme="minorHAnsi"/>
+        </w:rPr>
+        <w:t>R</w:t>
+      </w:r>
+      <w:r>
+        <w:rPr>
+          <w:rFonts w:eastAsia="Times New Roman" w:cstheme="minorHAnsi"/>
+        </w:rPr>
+        <w:t>equested verifications</w:t>
       </w:r>
     </w:p>
     <w:p>
       <w:pPr>
-        <w:ind w:left="720"/>
-        <w:rPr>
-          <w:rFonts w:cstheme="minorHAnsi"/>
-        </w:rPr>
-      </w:pPr>
-      <w:r>
-        <w:rPr>
-          <w:rFonts w:cstheme="minorHAnsi"/>
-        </w:rPr>
-        <w:t>Per POLI TEMP TE02.08.095 CASE NOTE III: CLAIMS/SYSTEMS/TRANSFERS the following information should be included in the case note when transferring to another county:</w:t>
+        <w:spacing w:after="0" w:line="240" w:lineRule="auto"/>
+        <w:ind w:firstLine="720"/>
+        <w:rPr>
+          <w:rFonts w:eastAsia="Times New Roman" w:cstheme="minorHAnsi"/>
+        </w:rPr>
+      </w:pPr>
+      <w:r>
+        <w:rPr>
+          <w:rFonts w:eastAsia="Times New Roman" w:cstheme="minorHAnsi"/>
+        </w:rPr>
+        <w:t xml:space="preserve">If METS case is active and METS number </w:t>
       </w:r>
     </w:p>
     <w:p>
       <w:pPr>
+        <w:pStyle w:val="NoSpacing"/>
+        <w:rPr>
+          <w:rFonts w:cstheme="minorHAnsi"/>
+        </w:rPr>
+      </w:pPr>
+      <w:r>
+        <w:rPr>
+          <w:rFonts w:cstheme="minorHAnsi"/>
+        </w:rPr>
+        <w:t>If the resident is being transferred outside of Hennepin County</w:t>
+      </w:r>
+    </w:p>
+    <w:p>
+      <w:pPr>
+        <w:ind w:left="720"/>
+        <w:rPr>
+          <w:rFonts w:cstheme="minorHAnsi"/>
+        </w:rPr>
+      </w:pPr>
+      <w:r>
+        <w:rPr>
+          <w:rFonts w:cstheme="minorHAnsi"/>
+        </w:rPr>
+        <w:t>Per POLI TEMP TE02.08.095 CASE NOTE III: CLAIMS/SYSTEMS/TRANSFERS the following information should be included in the case note when transferring to another county:</w:t>
+      </w:r>
+    </w:p>
+    <w:p>
+      <w:pPr>
         <w:spacing w:after="0"/>
         <w:ind w:left="720" w:firstLine="720"/>
         <w:rPr>
@@ -259,6 +289,94 @@
     </w:p>
     <w:p>
       <w:pPr>
+        <w:pStyle w:val="paragraph"/>
+        <w:shd w:val="clear" w:color="auto" w:fill="FFFFFF"/>
+        <w:spacing w:before="0" w:beforeAutospacing="0" w:after="0" w:afterAutospacing="0"/>
+        <w:ind w:left="1440"/>
+        <w:textAlignment w:val="baseline"/>
+        <w:rPr>
+          <w:rFonts w:ascii="Segoe UI" w:hAnsi="Segoe UI" w:cs="Segoe UI"/>
+          <w:sz w:val="18"/>
+          <w:szCs w:val="18"/>
+        </w:rPr>
+      </w:pPr>
+      <w:r>
+        <w:rPr>
+          <w:rStyle w:val="normaltextrun"/>
+          <w:rFonts w:ascii="Calibri" w:hAnsi="Calibri" w:cs="Calibri"/>
+          <w:color w:val="333333"/>
+          <w:sz w:val="22"/>
+          <w:szCs w:val="22"/>
+        </w:rPr>
+        <w:t>list the action to be taken by the new worker (such as reevaluate as HH of 1 for SNAP and open on MA-AX, or reevaluate as HH of 2 and open on PX).</w:t>
+      </w:r>
+      <w:r>
+        <w:rPr>
+          <w:rStyle w:val="eop"/>
+          <w:rFonts w:ascii="Calibri" w:hAnsi="Calibri" w:cs="Calibri"/>
+          <w:color w:val="333333"/>
+          <w:sz w:val="22"/>
+          <w:szCs w:val="22"/>
+        </w:rPr>
+        <w:t> </w:t>
+      </w:r>
+    </w:p>
+    <w:p>
+      <w:pPr>
+        <w:pStyle w:val="paragraph"/>
+        <w:shd w:val="clear" w:color="auto" w:fill="FFFFFF"/>
+        <w:spacing w:before="0" w:beforeAutospacing="0" w:after="0" w:afterAutospacing="0"/>
+        <w:ind w:left="720" w:firstLine="720"/>
+        <w:textAlignment w:val="baseline"/>
+        <w:rPr>
+          <w:rFonts w:ascii="Segoe UI" w:hAnsi="Segoe UI" w:cs="Segoe UI"/>
+          <w:sz w:val="18"/>
+          <w:szCs w:val="18"/>
+        </w:rPr>
+      </w:pPr>
+      <w:r>
+        <w:rPr>
+          <w:rStyle w:val="normaltextrun"/>
+          <w:rFonts w:ascii="Calibri" w:hAnsi="Calibri" w:cs="Calibri"/>
+          <w:color w:val="333333"/>
+          <w:sz w:val="22"/>
+          <w:szCs w:val="22"/>
+        </w:rPr>
+        <w:t>if the client is pregnant select if the verif</w:t>
+      </w:r>
+      <w:r>
+        <w:rPr>
+          <w:rStyle w:val="normaltextrun"/>
+          <w:rFonts w:ascii="Calibri" w:hAnsi="Calibri" w:cs="Calibri"/>
+          <w:color w:val="333333"/>
+          <w:sz w:val="22"/>
+          <w:szCs w:val="22"/>
+        </w:rPr>
+        <w:t>ication</w:t>
+      </w:r>
+      <w:r>
+        <w:rPr>
+          <w:rStyle w:val="normaltextrun"/>
+          <w:rFonts w:ascii="Calibri" w:hAnsi="Calibri" w:cs="Calibri"/>
+          <w:color w:val="333333"/>
+          <w:sz w:val="22"/>
+          <w:szCs w:val="22"/>
+        </w:rPr>
+        <w:t xml:space="preserve"> has been received</w:t>
+      </w:r>
+      <w:r>
+        <w:rPr>
+          <w:rStyle w:val="normaltextrun"/>
+          <w:rFonts w:ascii="Calibri" w:hAnsi="Calibri" w:cs="Calibri"/>
+          <w:color w:val="333333"/>
+          <w:sz w:val="22"/>
+          <w:szCs w:val="22"/>
+        </w:rPr>
+        <w:t xml:space="preserve"> or sent. </w:t>
+      </w:r>
+    </w:p>
+    <w:p>
+      <w:pPr>
         <w:spacing w:after="0"/>
         <w:ind w:left="1440"/>
         <w:rPr>
@@ -274,177 +392,261 @@
           <w:rFonts w:cstheme="minorHAnsi"/>
         </w:rPr>
       </w:pPr>
-      <w:r>
-        <w:rPr>
-          <w:rFonts w:cstheme="minorHAnsi"/>
-        </w:rPr>
-        <w:t>If the worker is attempting to transfer the case to X127CCL the script will restrict this action.</w:t>
-      </w:r>
     </w:p>
     <w:p>
       <w:pPr>
-        <w:spacing w:after="0"/>
-        <w:ind w:left="1440"/>
-        <w:rPr>
-          <w:rFonts w:cstheme="minorHAnsi"/>
-        </w:rPr>
-      </w:pPr>
-      <w:r>
-        <w:rPr>
-          <w:rFonts w:cstheme="minorHAnsi"/>
-        </w:rPr>
-        <w:t xml:space="preserve">The script will only case note out of county or if indicated by worker for in county transfers. </w:t>
+        <w:pStyle w:val="paragraph"/>
+        <w:shd w:val="clear" w:color="auto" w:fill="FFFFFF"/>
+        <w:spacing w:before="0" w:beforeAutospacing="0" w:after="0" w:afterAutospacing="0"/>
+        <w:textAlignment w:val="baseline"/>
+        <w:rPr>
+          <w:rFonts w:ascii="Segoe UI" w:hAnsi="Segoe UI" w:cs="Segoe UI"/>
+          <w:sz w:val="18"/>
+          <w:szCs w:val="18"/>
+        </w:rPr>
+      </w:pPr>
+      <w:r>
+        <w:rPr>
+          <w:rStyle w:val="normaltextrun"/>
+          <w:rFonts w:ascii="Calibri" w:hAnsi="Calibri" w:cs="Calibri"/>
+          <w:color w:val="333333"/>
+          <w:sz w:val="22"/>
+          <w:szCs w:val="22"/>
+        </w:rPr>
+        <w:t xml:space="preserve">using </w:t>
+      </w:r>
+      <w:r>
+        <w:rPr>
+          <w:rStyle w:val="normaltextrun"/>
+          <w:rFonts w:ascii="Calibri" w:hAnsi="Calibri" w:cs="Calibri"/>
+          <w:color w:val="333333"/>
+          <w:sz w:val="22"/>
+          <w:szCs w:val="22"/>
+        </w:rPr>
+        <w:t>REPT/USER</w:t>
+      </w:r>
+      <w:r>
+        <w:rPr>
+          <w:rStyle w:val="normaltextrun"/>
+          <w:rFonts w:ascii="Calibri" w:hAnsi="Calibri" w:cs="Calibri"/>
+          <w:color w:val="333333"/>
+          <w:sz w:val="22"/>
+          <w:szCs w:val="22"/>
+        </w:rPr>
+        <w:t xml:space="preserve"> the script will identify the new worker</w:t>
+      </w:r>
+      <w:r>
+        <w:rPr>
+          <w:rStyle w:val="normaltextrun"/>
+          <w:rFonts w:ascii="Calibri" w:hAnsi="Calibri" w:cs="Calibri"/>
+          <w:color w:val="333333"/>
+          <w:sz w:val="22"/>
+          <w:szCs w:val="22"/>
+        </w:rPr>
+        <w:t xml:space="preserve"> or agency on the receiving </w:t>
+      </w:r>
+      <w:r>
+        <w:rPr>
+          <w:rStyle w:val="normaltextrun"/>
+          <w:rFonts w:ascii="Calibri" w:hAnsi="Calibri" w:cs="Calibri"/>
+          <w:color w:val="333333"/>
+          <w:sz w:val="22"/>
+          <w:szCs w:val="22"/>
+        </w:rPr>
+        <w:t>an</w:t>
+      </w:r>
+      <w:r>
+        <w:rPr>
+          <w:rStyle w:val="normaltextrun"/>
+          <w:rFonts w:ascii="Calibri" w:hAnsi="Calibri" w:cs="Calibri"/>
+          <w:color w:val="333333"/>
+          <w:sz w:val="22"/>
+          <w:szCs w:val="22"/>
+        </w:rPr>
+        <w:t>d will send a SPEC/MEMO to the client informing them of their new worker or agency</w:t>
       </w:r>
     </w:p>
     <w:p>
       <w:pPr>
-        <w:pStyle w:val="Heading1"/>
-      </w:pPr>
-      <w:r>
-        <w:t>Exclusions:</w:t>
+        <w:pStyle w:val="paragraph"/>
+        <w:shd w:val="clear" w:color="auto" w:fill="FFFFFF"/>
+        <w:spacing w:before="0" w:beforeAutospacing="0" w:after="0" w:afterAutospacing="0"/>
+        <w:textAlignment w:val="baseline"/>
+        <w:rPr>
+          <w:rFonts w:ascii="Segoe UI" w:hAnsi="Segoe UI" w:cs="Segoe UI"/>
+          <w:sz w:val="18"/>
+          <w:szCs w:val="18"/>
+        </w:rPr>
+      </w:pPr>
+      <w:r>
+        <w:rPr>
+          <w:rStyle w:val="normaltextrun"/>
+          <w:color w:val="333333"/>
+          <w:sz w:val="22"/>
+          <w:szCs w:val="22"/>
+        </w:rPr>
+        <w:t> </w:t>
+      </w:r>
+      <w:r>
+        <w:rPr>
+          <w:rStyle w:val="eop"/>
+          <w:color w:val="333333"/>
+          <w:sz w:val="22"/>
+          <w:szCs w:val="22"/>
+        </w:rPr>
+        <w:t> </w:t>
       </w:r>
     </w:p>
     <w:p>
       <w:pPr>
-        <w:spacing w:after="0"/>
-        <w:rPr>
-          <w:rFonts w:cstheme="minorHAnsi"/>
-        </w:rPr>
-      </w:pPr>
-      <w:proofErr w:type="spellStart"/>
-      <w:r>
-        <w:rPr>
-          <w:rFonts w:cstheme="minorHAnsi"/>
-        </w:rPr>
-        <w:t>MNPrairie</w:t>
-      </w:r>
-      <w:proofErr w:type="spellEnd"/>
-      <w:r>
-        <w:rPr>
-          <w:rFonts w:cstheme="minorHAnsi"/>
-        </w:rPr>
-        <w:t xml:space="preserve"> Bank Support - </w:t>
-      </w:r>
-      <w:proofErr w:type="spellStart"/>
-      <w:r>
-        <w:rPr>
-          <w:rFonts w:cstheme="minorHAnsi"/>
-        </w:rPr>
-        <w:t>MNPrairie</w:t>
-      </w:r>
-      <w:proofErr w:type="spellEnd"/>
-      <w:r>
-        <w:rPr>
-          <w:rFonts w:cstheme="minorHAnsi"/>
-        </w:rPr>
-        <w:t xml:space="preserve"> Bank cases all go to Steele (county code 74)'s ICT transfer.</w:t>
+        <w:pStyle w:val="paragraph"/>
+        <w:shd w:val="clear" w:color="auto" w:fill="FFFFFF"/>
+        <w:spacing w:before="0" w:beforeAutospacing="0" w:after="0" w:afterAutospacing="0"/>
+        <w:textAlignment w:val="baseline"/>
+        <w:rPr>
+          <w:rFonts w:ascii="Segoe UI" w:hAnsi="Segoe UI" w:cs="Segoe UI"/>
+          <w:sz w:val="18"/>
+          <w:szCs w:val="18"/>
+        </w:rPr>
+      </w:pPr>
+      <w:r>
+        <w:rPr>
+          <w:rStyle w:val="normaltextrun"/>
+          <w:rFonts w:ascii="Calibri" w:hAnsi="Calibri" w:cs="Calibri"/>
+          <w:color w:val="333333"/>
+          <w:sz w:val="22"/>
+          <w:szCs w:val="22"/>
+        </w:rPr>
+        <w:t xml:space="preserve">The script includes a "NAV to SPEC/XFER" button as well as options to manually set the County of Financial Responsibility and select if the County of Financial Responsibility is not changing. If these check boxes are left alone, the script will assume that the County of Financial Responsibility changes on the first day of the next month after two full </w:t>
+      </w:r>
+      <w:r>
+        <w:rPr>
+          <w:rStyle w:val="normaltextrun"/>
+          <w:rFonts w:ascii="Calibri" w:hAnsi="Calibri" w:cs="Calibri"/>
+          <w:color w:val="333333"/>
+          <w:sz w:val="22"/>
+          <w:szCs w:val="22"/>
+        </w:rPr>
+        <w:t>months</w:t>
       </w:r>
     </w:p>
     <w:p>
       <w:pPr>
-        <w:spacing w:after="0"/>
-        <w:rPr>
-          <w:rFonts w:cstheme="minorHAnsi"/>
-        </w:rPr>
-      </w:pPr>
-      <w:r>
-        <w:rPr>
-          <w:rFonts w:cstheme="minorHAnsi"/>
-        </w:rPr>
-        <w:t xml:space="preserve">Agencies in the </w:t>
-      </w:r>
-      <w:proofErr w:type="spellStart"/>
-      <w:r>
-        <w:rPr>
-          <w:rFonts w:cstheme="minorHAnsi"/>
-        </w:rPr>
-        <w:t>MNPrairie</w:t>
-      </w:r>
-      <w:proofErr w:type="spellEnd"/>
-      <w:r>
-        <w:rPr>
-          <w:rFonts w:cstheme="minorHAnsi"/>
-        </w:rPr>
-        <w:t xml:space="preserve"> Bank are Dodge (county code 20), Steele (county code 74), and Waseca (county code 81)</w:t>
+        <w:pStyle w:val="paragraph"/>
+        <w:shd w:val="clear" w:color="auto" w:fill="FFFFFF"/>
+        <w:spacing w:before="0" w:beforeAutospacing="0" w:after="0" w:afterAutospacing="0"/>
+        <w:textAlignment w:val="baseline"/>
+        <w:rPr>
+          <w:rFonts w:ascii="Segoe UI" w:hAnsi="Segoe UI" w:cs="Segoe UI"/>
+          <w:sz w:val="18"/>
+          <w:szCs w:val="18"/>
+        </w:rPr>
+      </w:pPr>
+      <w:r>
+        <w:rPr>
+          <w:rStyle w:val="normaltextrun"/>
+          <w:color w:val="333333"/>
+          <w:sz w:val="22"/>
+          <w:szCs w:val="22"/>
+        </w:rPr>
+        <w:t> </w:t>
+      </w:r>
+      <w:r>
+        <w:rPr>
+          <w:rStyle w:val="eop"/>
+          <w:color w:val="333333"/>
+          <w:sz w:val="22"/>
+          <w:szCs w:val="22"/>
+        </w:rPr>
+        <w:t> </w:t>
       </w:r>
     </w:p>
     <w:p>
       <w:pPr>
-        <w:spacing w:after="0"/>
-        <w:rPr>
-          <w:rFonts w:cstheme="minorHAnsi"/>
-        </w:rPr>
-      </w:pPr>
+        <w:pStyle w:val="paragraph"/>
+        <w:shd w:val="clear" w:color="auto" w:fill="FFFFFF"/>
+        <w:spacing w:before="0" w:beforeAutospacing="0" w:after="0" w:afterAutospacing="0"/>
+        <w:textAlignment w:val="baseline"/>
+        <w:rPr>
+          <w:rFonts w:ascii="Segoe UI" w:hAnsi="Segoe UI" w:cs="Segoe UI"/>
+          <w:sz w:val="18"/>
+          <w:szCs w:val="18"/>
+        </w:rPr>
+      </w:pPr>
+      <w:r>
+        <w:rPr>
+          <w:rStyle w:val="normaltextrun"/>
+          <w:rFonts w:ascii="Calibri" w:hAnsi="Calibri" w:cs="Calibri"/>
+          <w:color w:val="333333"/>
+          <w:sz w:val="22"/>
+          <w:szCs w:val="22"/>
+        </w:rPr>
+        <w:t>The new address MUST be in the case before the script is run or you will be sending a MEMO to the client's old address.</w:t>
+      </w:r>
+      <w:r>
+        <w:rPr>
+          <w:rStyle w:val="eop"/>
+          <w:rFonts w:ascii="Calibri" w:hAnsi="Calibri" w:cs="Calibri"/>
+          <w:color w:val="333333"/>
+          <w:sz w:val="22"/>
+          <w:szCs w:val="22"/>
+        </w:rPr>
+        <w:t> </w:t>
+      </w:r>
     </w:p>
     <w:p>
       <w:pPr>
-        <w:spacing w:after="0" w:line="240" w:lineRule="auto"/>
-        <w:rPr>
-          <w:rFonts w:eastAsia="Times New Roman" w:cstheme="minorHAnsi"/>
-        </w:rPr>
-      </w:pPr>
-      <w:r>
-        <w:rPr>
-          <w:rFonts w:eastAsia="Times New Roman" w:cstheme="minorHAnsi"/>
-        </w:rPr>
-        <w:t xml:space="preserve">On or after 12/13/21, if you need to transfer a case to Grant or Pope counties (WPHS), use the inter-county transfer ID previously used by Pope County: X161ICT.  </w:t>
-      </w:r>
-      <w:r>
-        <w:rPr>
-          <w:rFonts w:eastAsia="Times New Roman" w:cstheme="minorHAnsi"/>
-        </w:rPr>
-        <w:t>Grant County</w:t>
-      </w:r>
-      <w:r>
-        <w:rPr>
-          <w:rFonts w:eastAsia="Times New Roman" w:cstheme="minorHAnsi"/>
-        </w:rPr>
-        <w:t xml:space="preserve"> – </w:t>
-      </w:r>
-      <w:r>
-        <w:rPr>
-          <w:rFonts w:eastAsia="Times New Roman" w:cstheme="minorHAnsi"/>
-        </w:rPr>
-        <w:t>use the inter-county transfer ID previously used by Pope County: X161ICT</w:t>
-      </w:r>
-      <w:r>
-        <w:rPr>
-          <w:rFonts w:eastAsia="Times New Roman" w:cstheme="minorHAnsi"/>
-        </w:rPr>
-        <w:t xml:space="preserve"> </w:t>
-      </w:r>
-      <w:r>
-        <w:rPr>
-          <w:rFonts w:eastAsia="Times New Roman" w:cstheme="minorHAnsi"/>
-        </w:rPr>
-        <w:t>Pope County</w:t>
-      </w:r>
-      <w:r>
-        <w:rPr>
-          <w:rFonts w:eastAsia="Times New Roman" w:cstheme="minorHAnsi"/>
-        </w:rPr>
-        <w:t xml:space="preserve"> -remains the same</w:t>
-      </w:r>
-      <w:r>
-        <w:rPr>
-          <w:rFonts w:eastAsia="Times New Roman" w:cstheme="minorHAnsi"/>
-        </w:rPr>
-        <w:t>. O</w:t>
-      </w:r>
-      <w:r>
-        <w:rPr>
-          <w:rFonts w:eastAsia="Times New Roman" w:cstheme="minorHAnsi"/>
-        </w:rPr>
-        <w:t>nline edits will be added to SPEC/XFER to prohibit the transfer of cases to X126 ID numbers.  Section TE02.08.195 (WESTERN PRAIRIE HUMAN SERVICES-CASE TRANSFER) has been added to the POLI TEMP manual to provide information about transferring cases to Western Prairie Human Services</w:t>
+        <w:pStyle w:val="paragraph"/>
+        <w:shd w:val="clear" w:color="auto" w:fill="FFFFFF"/>
+        <w:spacing w:before="0" w:beforeAutospacing="0" w:after="0" w:afterAutospacing="0"/>
+        <w:textAlignment w:val="baseline"/>
+        <w:rPr>
+          <w:rFonts w:ascii="Segoe UI" w:hAnsi="Segoe UI" w:cs="Segoe UI"/>
+          <w:sz w:val="18"/>
+          <w:szCs w:val="18"/>
+        </w:rPr>
+      </w:pPr>
+      <w:r>
+        <w:rPr>
+          <w:rStyle w:val="normaltextrun"/>
+          <w:color w:val="333333"/>
+          <w:sz w:val="22"/>
+          <w:szCs w:val="22"/>
+        </w:rPr>
+        <w:t> </w:t>
+      </w:r>
+      <w:r>
+        <w:rPr>
+          <w:rStyle w:val="eop"/>
+          <w:color w:val="333333"/>
+          <w:sz w:val="22"/>
+          <w:szCs w:val="22"/>
+        </w:rPr>
+        <w:t> </w:t>
       </w:r>
     </w:p>
     <w:p>
       <w:pPr>
-        <w:spacing w:after="0" w:line="240" w:lineRule="auto"/>
-        <w:rPr>
-          <w:rFonts w:eastAsia="Times New Roman" w:cstheme="minorHAnsi"/>
-        </w:rPr>
-      </w:pPr>
+        <w:pStyle w:val="Heading1"/>
+      </w:pPr>
+      <w:r>
+        <w:t>Exclusions:</w:t>
+      </w:r>
+    </w:p>
+    <w:p/>
+    <w:p>
+      <w:pPr>
+        <w:spacing w:after="0"/>
+        <w:rPr>
+          <w:rFonts w:cstheme="minorHAnsi"/>
+        </w:rPr>
+      </w:pPr>
+      <w:r>
+        <w:rPr>
+          <w:rFonts w:cstheme="minorHAnsi"/>
+        </w:rPr>
+        <w:t>If the worker is attempting to transfer the case to X127CCL the script will restrict this action.</w:t>
+      </w:r>
     </w:p>
     <w:p>
       <w:pPr>
@@ -457,6 +659,164 @@
         <w:rPr>
           <w:rFonts w:cstheme="minorHAnsi"/>
         </w:rPr>
+        <w:t xml:space="preserve">The script will only case note out of county or if indicated by worker for in county transfers. </w:t>
+      </w:r>
+    </w:p>
+    <w:p/>
+    <w:p>
+      <w:pPr>
+        <w:spacing w:after="0"/>
+        <w:rPr>
+          <w:rFonts w:cstheme="minorHAnsi"/>
+        </w:rPr>
+      </w:pPr>
+      <w:proofErr w:type="spellStart"/>
+      <w:r>
+        <w:rPr>
+          <w:rFonts w:cstheme="minorHAnsi"/>
+        </w:rPr>
+        <w:t>MNPrairie</w:t>
+      </w:r>
+      <w:proofErr w:type="spellEnd"/>
+      <w:r>
+        <w:rPr>
+          <w:rFonts w:cstheme="minorHAnsi"/>
+        </w:rPr>
+        <w:t xml:space="preserve"> Bank Support - </w:t>
+      </w:r>
+      <w:proofErr w:type="spellStart"/>
+      <w:r>
+        <w:rPr>
+          <w:rFonts w:cstheme="minorHAnsi"/>
+        </w:rPr>
+        <w:t>MNPrairie</w:t>
+      </w:r>
+      <w:proofErr w:type="spellEnd"/>
+      <w:r>
+        <w:rPr>
+          <w:rFonts w:cstheme="minorHAnsi"/>
+        </w:rPr>
+        <w:t xml:space="preserve"> Bank cases all go to Steele (county code 74)'s ICT transfer.</w:t>
+      </w:r>
+    </w:p>
+    <w:p>
+      <w:pPr>
+        <w:spacing w:after="0"/>
+        <w:rPr>
+          <w:rFonts w:cstheme="minorHAnsi"/>
+        </w:rPr>
+      </w:pPr>
+      <w:r>
+        <w:rPr>
+          <w:rFonts w:cstheme="minorHAnsi"/>
+        </w:rPr>
+        <w:t xml:space="preserve">Agencies in the </w:t>
+      </w:r>
+      <w:proofErr w:type="spellStart"/>
+      <w:r>
+        <w:rPr>
+          <w:rFonts w:cstheme="minorHAnsi"/>
+        </w:rPr>
+        <w:t>MNPrairie</w:t>
+      </w:r>
+      <w:proofErr w:type="spellEnd"/>
+      <w:r>
+        <w:rPr>
+          <w:rFonts w:cstheme="minorHAnsi"/>
+        </w:rPr>
+        <w:t xml:space="preserve"> Bank are Dodge (county code 20), Steele (county code 74), and Waseca (county code 81)</w:t>
+      </w:r>
+    </w:p>
+    <w:p>
+      <w:pPr>
+        <w:spacing w:after="0"/>
+        <w:rPr>
+          <w:rFonts w:cstheme="minorHAnsi"/>
+        </w:rPr>
+      </w:pPr>
+    </w:p>
+    <w:p>
+      <w:pPr>
+        <w:spacing w:after="0" w:line="240" w:lineRule="auto"/>
+        <w:rPr>
+          <w:rFonts w:eastAsia="Times New Roman" w:cstheme="minorHAnsi"/>
+        </w:rPr>
+      </w:pPr>
+      <w:r>
+        <w:rPr>
+          <w:rFonts w:eastAsia="Times New Roman" w:cstheme="minorHAnsi"/>
+        </w:rPr>
+        <w:t xml:space="preserve">On or after 12/13/21, if you need to transfer a case to Grant or Pope counties (WPHS), use the inter-county transfer ID previously used by Pope County: X161ICT.  </w:t>
+      </w:r>
+      <w:r>
+        <w:rPr>
+          <w:rFonts w:eastAsia="Times New Roman" w:cstheme="minorHAnsi"/>
+        </w:rPr>
+        <w:t>Grant County</w:t>
+      </w:r>
+      <w:r>
+        <w:rPr>
+          <w:rFonts w:eastAsia="Times New Roman" w:cstheme="minorHAnsi"/>
+        </w:rPr>
+        <w:t xml:space="preserve"> – </w:t>
+      </w:r>
+      <w:r>
+        <w:rPr>
+          <w:rFonts w:eastAsia="Times New Roman" w:cstheme="minorHAnsi"/>
+        </w:rPr>
+        <w:t>use the inter-county transfer ID previously used by Pope County: X161ICT</w:t>
+      </w:r>
+      <w:r>
+        <w:rPr>
+          <w:rFonts w:eastAsia="Times New Roman" w:cstheme="minorHAnsi"/>
+        </w:rPr>
+        <w:t xml:space="preserve"> </w:t>
+      </w:r>
+      <w:r>
+        <w:rPr>
+          <w:rFonts w:eastAsia="Times New Roman" w:cstheme="minorHAnsi"/>
+        </w:rPr>
+        <w:t>Pope County</w:t>
+      </w:r>
+      <w:r>
+        <w:rPr>
+          <w:rFonts w:eastAsia="Times New Roman" w:cstheme="minorHAnsi"/>
+        </w:rPr>
+        <w:t xml:space="preserve"> -remains the same</w:t>
+      </w:r>
+      <w:r>
+        <w:rPr>
+          <w:rFonts w:eastAsia="Times New Roman" w:cstheme="minorHAnsi"/>
+        </w:rPr>
+        <w:t>. O</w:t>
+      </w:r>
+      <w:r>
+        <w:rPr>
+          <w:rFonts w:eastAsia="Times New Roman" w:cstheme="minorHAnsi"/>
+        </w:rPr>
+        <w:t>nline edits will be added to SPEC/XFER to prohibit the transfer of cases to X126 ID numbers.  Section TE02.08.195 (WESTERN PRAIRIE HUMAN SERVICES-CASE TRANSFER) has been added to the POLI TEMP manual to provide information about transferring cases to Western Prairie Human Services</w:t>
+      </w:r>
+    </w:p>
+    <w:p>
+      <w:pPr>
+        <w:spacing w:after="0" w:line="240" w:lineRule="auto"/>
+        <w:rPr>
+          <w:rFonts w:eastAsia="Times New Roman" w:cstheme="minorHAnsi"/>
+        </w:rPr>
+      </w:pPr>
+    </w:p>
+    <w:p>
+      <w:pPr>
+        <w:spacing w:after="0"/>
+        <w:rPr>
+          <w:rFonts w:cstheme="minorHAnsi"/>
+        </w:rPr>
+      </w:pPr>
+      <w:r>
+        <w:rPr>
+          <w:rFonts w:cstheme="minorHAnsi"/>
+        </w:rPr>
+        <w:lastRenderedPageBreak/>
         <w:t xml:space="preserve">IF </w:t>
       </w:r>
       <w:proofErr w:type="spellStart"/>
@@ -1124,7 +1484,6 @@
               <w:rPr>
                 <w:rFonts w:eastAsia="Times New Roman" w:cstheme="minorHAnsi"/>
               </w:rPr>
-              <w:lastRenderedPageBreak/>
               <w:t>mail_addr_line_three</w:t>
             </w:r>
             <w:proofErr w:type="spellEnd"/>
@@ -3031,6 +3390,7 @@
               <w:rPr>
                 <w:rFonts w:eastAsia="Times New Roman" w:cstheme="minorHAnsi"/>
               </w:rPr>
+              <w:lastRenderedPageBreak/>
               <w:t>cash2_prog_check</w:t>
             </w:r>
           </w:p>
@@ -4330,6 +4690,34 @@
       <w:spacing w:after="0" w:line="240" w:lineRule="auto"/>
     </w:pPr>
   </w:style>
+  <w:style w:type="paragraph" w:customStyle="1" w:styleId="paragraph">
+    <w:name w:val="paragraph"/>
+    <w:basedOn w:val="Normal"/>
+    <w:rsid w:val="00147A75"/>
+    <w:pPr>
+      <w:spacing w:before="100" w:beforeAutospacing="1" w:after="100" w:afterAutospacing="1" w:line="240" w:lineRule="auto"/>
+    </w:pPr>
+    <w:rPr>
+      <w:rFonts w:ascii="Times New Roman" w:eastAsia="Times New Roman" w:hAnsi="Times New Roman" w:cs="Times New Roman"/>
+      <w:sz w:val="24"/>
+      <w:szCs w:val="24"/>
+    </w:rPr>
+  </w:style>
+  <w:style w:type="character" w:customStyle="1" w:styleId="normaltextrun">
+    <w:name w:val="normaltextrun"/>
+    <w:basedOn w:val="DefaultParagraphFont"/>
+    <w:rsid w:val="00147A75"/>
+  </w:style>
+  <w:style w:type="character" w:customStyle="1" w:styleId="eop">
+    <w:name w:val="eop"/>
+    <w:basedOn w:val="DefaultParagraphFont"/>
+    <w:rsid w:val="00147A75"/>
+  </w:style>
+  <w:style w:type="character" w:customStyle="1" w:styleId="spellingerror">
+    <w:name w:val="spellingerror"/>
+    <w:basedOn w:val="DefaultParagraphFont"/>
+    <w:rsid w:val="009B64E5"/>
+  </w:style>
 </w:styles>
 </file>
 

</xml_diff>

<commit_message>
#442 ACTIONS TRANSFER CASE - logic map
</commit_message>
<xml_diff>
--- a/Logic Maps/Transfer Case Logic Map.docx
+++ b/Logic Maps/Transfer Case Logic Map.docx
@@ -12,7 +12,200 @@
     </w:p>
     <w:p>
       <w:pPr>
+        <w:pStyle w:val="Heading1"/>
+      </w:pPr>
+      <w:r>
+        <w:t xml:space="preserve">The script will do the following: </w:t>
+      </w:r>
+    </w:p>
+    <w:p>
+      <w:pPr>
+        <w:pStyle w:val="NormalWeb"/>
+        <w:spacing w:before="0" w:beforeAutospacing="0" w:after="0" w:afterAutospacing="0"/>
+        <w:rPr>
+          <w:rFonts w:ascii="Calibri" w:hAnsi="Calibri" w:cs="Calibri"/>
+          <w:sz w:val="22"/>
+          <w:szCs w:val="22"/>
+        </w:rPr>
+      </w:pPr>
+      <w:r>
+        <w:rPr>
+          <w:rFonts w:ascii="Calibri" w:hAnsi="Calibri" w:cs="Calibri"/>
+          <w:sz w:val="22"/>
+          <w:szCs w:val="22"/>
+        </w:rPr>
+        <w:t>The script will review the case number and ADDR to determine the appropriate transfer actions.</w:t>
+      </w:r>
+    </w:p>
+    <w:p>
+      <w:pPr>
+        <w:pStyle w:val="Heading1"/>
+      </w:pPr>
+      <w:r>
+        <w:t>Functionality(hierarchy)</w:t>
+      </w:r>
+    </w:p>
+    <w:p>
+      <w:pPr>
+        <w:numPr>
+          <w:ilvl w:val="0"/>
+          <w:numId w:val="3"/>
+        </w:numPr>
         <w:spacing w:after="0" w:line="240" w:lineRule="auto"/>
+        <w:textAlignment w:val="center"/>
+        <w:rPr>
+          <w:rFonts w:ascii="Calibri" w:hAnsi="Calibri" w:cs="Calibri"/>
+        </w:rPr>
+      </w:pPr>
+      <w:r>
+        <w:rPr>
+          <w:rFonts w:ascii="Calibri" w:hAnsi="Calibri" w:cs="Calibri"/>
+        </w:rPr>
+        <w:t xml:space="preserve">Prior to running the script, the case should be processed as far as it can be taken </w:t>
+      </w:r>
+    </w:p>
+    <w:p>
+      <w:pPr>
+        <w:numPr>
+          <w:ilvl w:val="1"/>
+          <w:numId w:val="3"/>
+        </w:numPr>
+        <w:spacing w:after="0" w:line="240" w:lineRule="auto"/>
+        <w:textAlignment w:val="center"/>
+        <w:rPr>
+          <w:rFonts w:ascii="Calibri" w:hAnsi="Calibri" w:cs="Calibri"/>
+        </w:rPr>
+      </w:pPr>
+      <w:r>
+        <w:rPr>
+          <w:rFonts w:ascii="Calibri" w:hAnsi="Calibri" w:cs="Calibri"/>
+        </w:rPr>
+        <w:t xml:space="preserve">Script should identify which DAILS should be acted on and according to the date which ones will have actionable priority </w:t>
+      </w:r>
+    </w:p>
+    <w:p>
+      <w:pPr>
+        <w:numPr>
+          <w:ilvl w:val="1"/>
+          <w:numId w:val="3"/>
+        </w:numPr>
+        <w:spacing w:after="0" w:line="240" w:lineRule="auto"/>
+        <w:textAlignment w:val="center"/>
+        <w:rPr>
+          <w:rFonts w:ascii="Calibri" w:hAnsi="Calibri" w:cs="Calibri"/>
+        </w:rPr>
+      </w:pPr>
+      <w:r>
+        <w:rPr>
+          <w:rFonts w:ascii="Calibri" w:hAnsi="Calibri" w:cs="Calibri"/>
+        </w:rPr>
+        <w:t>Review all information that can be read from MAXIS</w:t>
+      </w:r>
+    </w:p>
+    <w:p>
+      <w:pPr>
+        <w:pStyle w:val="Heading1"/>
+      </w:pPr>
+      <w:r>
+        <w:t>Gathering information to what end?</w:t>
+      </w:r>
+    </w:p>
+    <w:p>
+      <w:pPr>
+        <w:numPr>
+          <w:ilvl w:val="0"/>
+          <w:numId w:val="4"/>
+        </w:numPr>
+        <w:spacing w:after="0" w:line="240" w:lineRule="auto"/>
+        <w:textAlignment w:val="center"/>
+        <w:rPr>
+          <w:rFonts w:ascii="Calibri" w:hAnsi="Calibri" w:cs="Calibri"/>
+        </w:rPr>
+      </w:pPr>
+      <w:r>
+        <w:rPr>
+          <w:rFonts w:ascii="Calibri" w:hAnsi="Calibri" w:cs="Calibri"/>
+        </w:rPr>
+        <w:t>What will we be doing with this information?</w:t>
+      </w:r>
+    </w:p>
+    <w:p>
+      <w:pPr>
+        <w:numPr>
+          <w:ilvl w:val="0"/>
+          <w:numId w:val="4"/>
+        </w:numPr>
+        <w:spacing w:after="0" w:line="240" w:lineRule="auto"/>
+        <w:textAlignment w:val="center"/>
+        <w:rPr>
+          <w:rFonts w:ascii="Calibri" w:hAnsi="Calibri" w:cs="Calibri"/>
+        </w:rPr>
+      </w:pPr>
+      <w:r>
+        <w:rPr>
+          <w:rFonts w:ascii="Calibri" w:hAnsi="Calibri" w:cs="Calibri"/>
+        </w:rPr>
+        <w:t>Who needs to know the case has been transferred in County?</w:t>
+      </w:r>
+    </w:p>
+    <w:p>
+      <w:pPr>
+        <w:pStyle w:val="NormalWeb"/>
+        <w:spacing w:before="0" w:beforeAutospacing="0" w:after="0" w:afterAutospacing="0"/>
+        <w:rPr>
+          <w:rFonts w:ascii="Calibri" w:hAnsi="Calibri" w:cs="Calibri"/>
+          <w:sz w:val="22"/>
+          <w:szCs w:val="22"/>
+        </w:rPr>
+      </w:pPr>
+      <w:r>
+        <w:rPr>
+          <w:rFonts w:ascii="Calibri" w:hAnsi="Calibri" w:cs="Calibri"/>
+          <w:sz w:val="22"/>
+          <w:szCs w:val="22"/>
+        </w:rPr>
+        <w:t> </w:t>
+      </w:r>
+    </w:p>
+    <w:p>
+      <w:pPr>
+        <w:pStyle w:val="Heading1"/>
+      </w:pPr>
+      <w:r>
+        <w:t xml:space="preserve">User Input/User Dialog </w:t>
+      </w:r>
+    </w:p>
+    <w:p>
+      <w:pPr>
+        <w:numPr>
+          <w:ilvl w:val="0"/>
+          <w:numId w:val="13"/>
+        </w:numPr>
+        <w:spacing w:after="0" w:line="240" w:lineRule="auto"/>
+        <w:textAlignment w:val="center"/>
+        <w:rPr>
+          <w:rFonts w:cstheme="minorHAnsi"/>
+          <w:sz w:val="24"/>
+          <w:szCs w:val="24"/>
+        </w:rPr>
+      </w:pPr>
+      <w:r>
+        <w:rPr>
+          <w:rFonts w:cstheme="minorHAnsi"/>
+          <w:sz w:val="24"/>
+          <w:szCs w:val="24"/>
+        </w:rPr>
+        <w:t>User will select to run the script (name to come)</w:t>
+      </w:r>
+    </w:p>
+    <w:p>
+      <w:pPr>
+        <w:pStyle w:val="ListParagraph"/>
+        <w:numPr>
+          <w:ilvl w:val="0"/>
+          <w:numId w:val="13"/>
+        </w:numPr>
+        <w:spacing w:after="0" w:line="240" w:lineRule="auto"/>
         <w:rPr>
           <w:rFonts w:eastAsia="Times New Roman" w:cstheme="minorHAnsi"/>
           <w:sz w:val="24"/>
@@ -25,11 +218,16 @@
           <w:sz w:val="24"/>
           <w:szCs w:val="24"/>
         </w:rPr>
-        <w:t>User will indicate:</w:t>
-      </w:r>
-    </w:p>
-    <w:p>
-      <w:pPr>
+        <w:t>Script will try and find the case number</w:t>
+      </w:r>
+    </w:p>
+    <w:p>
+      <w:pPr>
+        <w:pStyle w:val="ListParagraph"/>
+        <w:numPr>
+          <w:ilvl w:val="0"/>
+          <w:numId w:val="13"/>
+        </w:numPr>
         <w:spacing w:after="0" w:line="240" w:lineRule="auto"/>
         <w:rPr>
           <w:rFonts w:eastAsia="Times New Roman" w:cstheme="minorHAnsi"/>
@@ -43,11 +241,16 @@
           <w:sz w:val="24"/>
           <w:szCs w:val="24"/>
         </w:rPr>
-        <w:t>Script will try and find the case number</w:t>
-      </w:r>
-    </w:p>
-    <w:p>
-      <w:pPr>
+        <w:t>Dialog #1</w:t>
+      </w:r>
+    </w:p>
+    <w:p>
+      <w:pPr>
+        <w:pStyle w:val="ListParagraph"/>
+        <w:numPr>
+          <w:ilvl w:val="0"/>
+          <w:numId w:val="13"/>
+        </w:numPr>
         <w:spacing w:after="0" w:line="240" w:lineRule="auto"/>
         <w:rPr>
           <w:rFonts w:eastAsia="Times New Roman" w:cstheme="minorHAnsi"/>
@@ -61,334 +264,1859 @@
           <w:sz w:val="24"/>
           <w:szCs w:val="24"/>
         </w:rPr>
-        <w:t>Dialog #1</w:t>
+        <w:t xml:space="preserve">Establish Case number </w:t>
+      </w:r>
+    </w:p>
+    <w:p>
+      <w:pPr>
+        <w:pStyle w:val="ListParagraph"/>
+        <w:numPr>
+          <w:ilvl w:val="0"/>
+          <w:numId w:val="13"/>
+        </w:numPr>
+        <w:spacing w:after="0" w:line="240" w:lineRule="auto"/>
+        <w:rPr>
+          <w:rFonts w:eastAsia="Times New Roman" w:cstheme="minorHAnsi"/>
+          <w:sz w:val="24"/>
+          <w:szCs w:val="24"/>
+        </w:rPr>
+      </w:pPr>
+      <w:r>
+        <w:rPr>
+          <w:rFonts w:eastAsia="Times New Roman" w:cstheme="minorHAnsi"/>
+          <w:sz w:val="24"/>
+          <w:szCs w:val="24"/>
+        </w:rPr>
+        <w:t>Servicing Worker (who are we transferring to)</w:t>
+      </w:r>
+    </w:p>
+    <w:p>
+      <w:pPr>
+        <w:pStyle w:val="ListParagraph"/>
+        <w:numPr>
+          <w:ilvl w:val="0"/>
+          <w:numId w:val="13"/>
+        </w:numPr>
+        <w:spacing w:after="0" w:line="240" w:lineRule="auto"/>
+        <w:rPr>
+          <w:rFonts w:eastAsia="Times New Roman" w:cstheme="minorHAnsi"/>
+          <w:sz w:val="24"/>
+          <w:szCs w:val="24"/>
+        </w:rPr>
+      </w:pPr>
+      <w:r>
+        <w:rPr>
+          <w:rFonts w:eastAsia="Times New Roman" w:cstheme="minorHAnsi"/>
+          <w:sz w:val="24"/>
+          <w:szCs w:val="24"/>
+        </w:rPr>
+        <w:t>Servicing worker will determine if this is in county or out of county</w:t>
+      </w:r>
+    </w:p>
+    <w:p>
+      <w:pPr>
+        <w:pStyle w:val="Heading2"/>
+        <w:ind w:left="360"/>
+        <w:rPr>
+          <w:rFonts w:asciiTheme="minorHAnsi" w:hAnsiTheme="minorHAnsi" w:cstheme="minorHAnsi"/>
+          <w:sz w:val="24"/>
+          <w:szCs w:val="24"/>
+        </w:rPr>
+      </w:pPr>
+      <w:r>
+        <w:rPr>
+          <w:rFonts w:asciiTheme="minorHAnsi" w:hAnsiTheme="minorHAnsi" w:cstheme="minorHAnsi"/>
+          <w:sz w:val="24"/>
+          <w:szCs w:val="24"/>
+        </w:rPr>
+        <w:t xml:space="preserve">In County – Transfer Case and Confirmation that case was transferred </w:t>
+      </w:r>
+    </w:p>
+    <w:p>
+      <w:pPr>
+        <w:pStyle w:val="ListParagraph"/>
+        <w:numPr>
+          <w:ilvl w:val="0"/>
+          <w:numId w:val="13"/>
+        </w:numPr>
+        <w:spacing w:after="0"/>
+        <w:rPr>
+          <w:rFonts w:cstheme="minorHAnsi"/>
+          <w:sz w:val="24"/>
+          <w:szCs w:val="24"/>
+        </w:rPr>
+      </w:pPr>
+      <w:r>
+        <w:rPr>
+          <w:rFonts w:cstheme="minorHAnsi"/>
+          <w:sz w:val="24"/>
+          <w:szCs w:val="24"/>
+        </w:rPr>
+        <w:t>The script will only case note out of county or if indicated by worker for in county transfers. QUESTION</w:t>
+      </w:r>
+    </w:p>
+    <w:p>
+      <w:pPr>
+        <w:pStyle w:val="ListParagraph"/>
+        <w:numPr>
+          <w:ilvl w:val="0"/>
+          <w:numId w:val="13"/>
+        </w:numPr>
+        <w:spacing w:after="0" w:line="240" w:lineRule="auto"/>
+        <w:rPr>
+          <w:rFonts w:eastAsia="Times New Roman" w:cstheme="minorHAnsi"/>
+          <w:sz w:val="24"/>
+          <w:szCs w:val="24"/>
+        </w:rPr>
+      </w:pPr>
+      <w:r>
+        <w:rPr>
+          <w:rFonts w:eastAsia="Times New Roman" w:cstheme="minorHAnsi"/>
+          <w:sz w:val="24"/>
+          <w:szCs w:val="24"/>
+        </w:rPr>
+        <w:t xml:space="preserve">If a case note is determined to be needed here, we will need procedure </w:t>
+      </w:r>
+    </w:p>
+    <w:p>
+      <w:pPr>
+        <w:pStyle w:val="ListParagraph"/>
+        <w:numPr>
+          <w:ilvl w:val="0"/>
+          <w:numId w:val="13"/>
+        </w:numPr>
+        <w:spacing w:after="0"/>
+        <w:rPr>
+          <w:rFonts w:cstheme="minorHAnsi"/>
+          <w:sz w:val="24"/>
+          <w:szCs w:val="24"/>
+        </w:rPr>
+      </w:pPr>
+      <w:r>
+        <w:rPr>
+          <w:rFonts w:cstheme="minorHAnsi"/>
+          <w:sz w:val="24"/>
+          <w:szCs w:val="24"/>
+        </w:rPr>
+        <w:t>If the worker is attempting to transfer the case to X127CCL the script will restrict this action. #466</w:t>
+      </w:r>
+    </w:p>
+    <w:p>
+      <w:pPr>
+        <w:pStyle w:val="Heading2"/>
+        <w:ind w:firstLine="360"/>
+        <w:rPr>
+          <w:rFonts w:asciiTheme="minorHAnsi" w:hAnsiTheme="minorHAnsi" w:cstheme="minorHAnsi"/>
+          <w:sz w:val="24"/>
+          <w:szCs w:val="24"/>
+        </w:rPr>
+      </w:pPr>
+      <w:r>
+        <w:rPr>
+          <w:rFonts w:asciiTheme="minorHAnsi" w:hAnsiTheme="minorHAnsi" w:cstheme="minorHAnsi"/>
+          <w:sz w:val="24"/>
+          <w:szCs w:val="24"/>
+        </w:rPr>
+        <w:t>Out of County #443</w:t>
+      </w:r>
+    </w:p>
+    <w:p>
+      <w:pPr>
+        <w:pStyle w:val="ListParagraph"/>
+        <w:numPr>
+          <w:ilvl w:val="0"/>
+          <w:numId w:val="13"/>
+        </w:numPr>
+        <w:spacing w:after="0"/>
+        <w:rPr>
+          <w:rFonts w:cstheme="minorHAnsi"/>
+          <w:sz w:val="24"/>
+          <w:szCs w:val="24"/>
+        </w:rPr>
+      </w:pPr>
+      <w:r>
+        <w:rPr>
+          <w:rFonts w:cstheme="minorHAnsi"/>
+          <w:sz w:val="24"/>
+          <w:szCs w:val="24"/>
+        </w:rPr>
+        <w:t>Note any unresolved DAIL messages or IEVS matches. – QUESTION: should this be inhibiting?</w:t>
+      </w:r>
+    </w:p>
+    <w:p>
+      <w:pPr>
+        <w:pStyle w:val="ListParagraph"/>
+        <w:numPr>
+          <w:ilvl w:val="0"/>
+          <w:numId w:val="13"/>
+        </w:numPr>
+        <w:spacing w:after="0" w:line="240" w:lineRule="auto"/>
+        <w:rPr>
+          <w:rFonts w:eastAsia="Times New Roman" w:cstheme="minorHAnsi"/>
+          <w:sz w:val="24"/>
+          <w:szCs w:val="24"/>
+        </w:rPr>
+      </w:pPr>
+      <w:r>
+        <w:rPr>
+          <w:rFonts w:eastAsia="Times New Roman" w:cstheme="minorHAnsi"/>
+          <w:sz w:val="24"/>
+          <w:szCs w:val="24"/>
+        </w:rPr>
+        <w:t xml:space="preserve">Dialog #2 (for out of county only) </w:t>
+      </w:r>
+    </w:p>
+    <w:p>
+      <w:pPr>
+        <w:pStyle w:val="ListParagraph"/>
+        <w:spacing w:after="0" w:line="240" w:lineRule="auto"/>
+        <w:rPr>
+          <w:rFonts w:eastAsia="Times New Roman" w:cstheme="minorHAnsi"/>
+          <w:sz w:val="24"/>
+          <w:szCs w:val="24"/>
+        </w:rPr>
+      </w:pPr>
+      <w:r>
+        <w:rPr>
+          <w:rFonts w:eastAsia="Times New Roman" w:cstheme="minorHAnsi"/>
+          <w:sz w:val="24"/>
+          <w:szCs w:val="24"/>
+        </w:rPr>
+        <w:tab/>
+        <w:t>Within county or out of county</w:t>
+      </w:r>
+    </w:p>
+    <w:p>
+      <w:pPr>
+        <w:pStyle w:val="ListParagraph"/>
+        <w:spacing w:after="0" w:line="240" w:lineRule="auto"/>
+        <w:rPr>
+          <w:rFonts w:eastAsia="Times New Roman" w:cstheme="minorHAnsi"/>
+          <w:sz w:val="24"/>
+          <w:szCs w:val="24"/>
+        </w:rPr>
+      </w:pPr>
+      <w:r>
+        <w:rPr>
+          <w:rFonts w:eastAsia="Times New Roman" w:cstheme="minorHAnsi"/>
+          <w:sz w:val="24"/>
+          <w:szCs w:val="24"/>
+        </w:rPr>
+        <w:tab/>
+        <w:t>Reason for transfer</w:t>
+      </w:r>
+    </w:p>
+    <w:p>
+      <w:pPr>
+        <w:pStyle w:val="ListParagraph"/>
+        <w:numPr>
+          <w:ilvl w:val="0"/>
+          <w:numId w:val="13"/>
+        </w:numPr>
+        <w:spacing w:after="0" w:line="240" w:lineRule="auto"/>
+        <w:rPr>
+          <w:rFonts w:eastAsia="Times New Roman" w:cstheme="minorHAnsi"/>
+          <w:sz w:val="24"/>
+          <w:szCs w:val="24"/>
+        </w:rPr>
+      </w:pPr>
+      <w:r>
+        <w:rPr>
+          <w:rFonts w:eastAsia="Times New Roman" w:cstheme="minorHAnsi"/>
+          <w:sz w:val="24"/>
+          <w:szCs w:val="24"/>
+        </w:rPr>
+        <w:t xml:space="preserve">Action taken </w:t>
+      </w:r>
+    </w:p>
+    <w:p>
+      <w:pPr>
+        <w:pStyle w:val="ListParagraph"/>
+        <w:numPr>
+          <w:ilvl w:val="0"/>
+          <w:numId w:val="13"/>
+        </w:numPr>
+        <w:spacing w:after="0" w:line="240" w:lineRule="auto"/>
+        <w:rPr>
+          <w:rFonts w:eastAsia="Times New Roman" w:cstheme="minorHAnsi"/>
+          <w:sz w:val="24"/>
+          <w:szCs w:val="24"/>
+        </w:rPr>
+      </w:pPr>
+      <w:r>
+        <w:rPr>
+          <w:rFonts w:eastAsia="Times New Roman" w:cstheme="minorHAnsi"/>
+          <w:sz w:val="24"/>
+          <w:szCs w:val="24"/>
+        </w:rPr>
+        <w:t xml:space="preserve">If METS case is active and METS number </w:t>
+      </w:r>
+    </w:p>
+    <w:p>
+      <w:pPr>
+        <w:pStyle w:val="ListParagraph"/>
+        <w:numPr>
+          <w:ilvl w:val="0"/>
+          <w:numId w:val="13"/>
+        </w:numPr>
+        <w:spacing w:after="0"/>
+        <w:rPr>
+          <w:rFonts w:cstheme="minorHAnsi"/>
+          <w:sz w:val="24"/>
+          <w:szCs w:val="24"/>
+        </w:rPr>
+      </w:pPr>
+      <w:r>
+        <w:rPr>
+          <w:rFonts w:cstheme="minorHAnsi"/>
+          <w:sz w:val="24"/>
+          <w:szCs w:val="24"/>
+        </w:rPr>
+        <w:t>Whether the client has entered or left excluded time.</w:t>
+      </w:r>
+    </w:p>
+    <w:p>
+      <w:pPr>
+        <w:pStyle w:val="ListParagraph"/>
+        <w:numPr>
+          <w:ilvl w:val="0"/>
+          <w:numId w:val="13"/>
+        </w:numPr>
+        <w:spacing w:after="0"/>
+        <w:rPr>
+          <w:rFonts w:cstheme="minorHAnsi"/>
+          <w:sz w:val="24"/>
+          <w:szCs w:val="24"/>
+        </w:rPr>
+      </w:pPr>
+      <w:r>
+        <w:rPr>
+          <w:rFonts w:cstheme="minorHAnsi"/>
+          <w:sz w:val="24"/>
+          <w:szCs w:val="24"/>
+        </w:rPr>
+        <w:t>List all requested/pending verifications and case actions.</w:t>
+      </w:r>
+    </w:p>
+    <w:p>
+      <w:pPr>
+        <w:pStyle w:val="ListParagraph"/>
+        <w:numPr>
+          <w:ilvl w:val="0"/>
+          <w:numId w:val="13"/>
+        </w:numPr>
+        <w:spacing w:after="0"/>
+        <w:rPr>
+          <w:rFonts w:cstheme="minorHAnsi"/>
+          <w:sz w:val="24"/>
+          <w:szCs w:val="24"/>
+        </w:rPr>
+      </w:pPr>
+      <w:r>
+        <w:rPr>
+          <w:rFonts w:cstheme="minorHAnsi"/>
+          <w:sz w:val="24"/>
+          <w:szCs w:val="24"/>
+        </w:rPr>
+        <w:t>Note any expected changes in household's circumstances.</w:t>
+      </w:r>
+    </w:p>
+    <w:p>
+      <w:pPr>
+        <w:pStyle w:val="paragraph"/>
+        <w:numPr>
+          <w:ilvl w:val="0"/>
+          <w:numId w:val="13"/>
+        </w:numPr>
+        <w:shd w:val="clear" w:color="auto" w:fill="FFFFFF"/>
+        <w:spacing w:before="0" w:beforeAutospacing="0" w:after="0" w:afterAutospacing="0"/>
+        <w:textAlignment w:val="baseline"/>
+        <w:rPr>
+          <w:rStyle w:val="eop"/>
+          <w:rFonts w:asciiTheme="minorHAnsi" w:hAnsiTheme="minorHAnsi" w:cstheme="minorHAnsi"/>
+          <w:color w:val="333333"/>
+        </w:rPr>
+      </w:pPr>
+      <w:r>
+        <w:rPr>
+          <w:rStyle w:val="normaltextrun"/>
+          <w:rFonts w:asciiTheme="minorHAnsi" w:hAnsiTheme="minorHAnsi" w:cstheme="minorHAnsi"/>
+          <w:color w:val="333333"/>
+        </w:rPr>
+        <w:t>List any outstanding work to be taken list the action to be taken by the new worker (such as reevaluate as HH of 1 for SNAP and open on MA-</w:t>
+      </w:r>
+      <w:proofErr w:type="gramStart"/>
+      <w:r>
+        <w:rPr>
+          <w:rStyle w:val="normaltextrun"/>
+          <w:rFonts w:asciiTheme="minorHAnsi" w:hAnsiTheme="minorHAnsi" w:cstheme="minorHAnsi"/>
+          <w:color w:val="333333"/>
+        </w:rPr>
+        <w:t>AX, or</w:t>
+      </w:r>
+      <w:proofErr w:type="gramEnd"/>
+      <w:r>
+        <w:rPr>
+          <w:rStyle w:val="normaltextrun"/>
+          <w:rFonts w:asciiTheme="minorHAnsi" w:hAnsiTheme="minorHAnsi" w:cstheme="minorHAnsi"/>
+          <w:color w:val="333333"/>
+        </w:rPr>
+        <w:t xml:space="preserve"> reevaluate as HH of 2 and open on PX).</w:t>
+      </w:r>
+      <w:r>
+        <w:rPr>
+          <w:rStyle w:val="eop"/>
+          <w:rFonts w:asciiTheme="minorHAnsi" w:hAnsiTheme="minorHAnsi" w:cstheme="minorHAnsi"/>
+          <w:color w:val="333333"/>
+        </w:rPr>
+        <w:t> </w:t>
+      </w:r>
+    </w:p>
+    <w:p>
+      <w:pPr>
+        <w:pStyle w:val="paragraph"/>
+        <w:numPr>
+          <w:ilvl w:val="0"/>
+          <w:numId w:val="13"/>
+        </w:numPr>
+        <w:shd w:val="clear" w:color="auto" w:fill="FFFFFF"/>
+        <w:spacing w:before="0" w:beforeAutospacing="0" w:after="0" w:afterAutospacing="0"/>
+        <w:textAlignment w:val="baseline"/>
+        <w:rPr>
+          <w:rFonts w:asciiTheme="minorHAnsi" w:hAnsiTheme="minorHAnsi" w:cstheme="minorHAnsi"/>
+        </w:rPr>
+      </w:pPr>
+      <w:r>
+        <w:rPr>
+          <w:rStyle w:val="normaltextrun"/>
+          <w:rFonts w:asciiTheme="minorHAnsi" w:hAnsiTheme="minorHAnsi" w:cstheme="minorHAnsi"/>
+          <w:color w:val="333333"/>
+        </w:rPr>
+        <w:t>County of Financial Responsibility - auto fills and only changed if updated by worker</w:t>
+      </w:r>
+    </w:p>
+    <w:p>
+      <w:pPr>
+        <w:pStyle w:val="ListParagraph"/>
+        <w:numPr>
+          <w:ilvl w:val="0"/>
+          <w:numId w:val="13"/>
+        </w:numPr>
+        <w:spacing w:after="0" w:line="240" w:lineRule="auto"/>
+        <w:rPr>
+          <w:rFonts w:eastAsia="Times New Roman" w:cstheme="minorHAnsi"/>
+          <w:sz w:val="24"/>
+          <w:szCs w:val="24"/>
+        </w:rPr>
+      </w:pPr>
+      <w:r>
+        <w:rPr>
+          <w:rFonts w:eastAsia="Times New Roman" w:cstheme="minorHAnsi"/>
+          <w:sz w:val="24"/>
+          <w:szCs w:val="24"/>
+        </w:rPr>
+        <w:t>Button for the Use form and POLI/TEMP ref</w:t>
+      </w:r>
+    </w:p>
+    <w:p>
+      <w:pPr>
+        <w:pStyle w:val="NoSpacing"/>
+        <w:numPr>
+          <w:ilvl w:val="0"/>
+          <w:numId w:val="13"/>
+        </w:numPr>
+        <w:rPr>
+          <w:rFonts w:cstheme="minorHAnsi"/>
+          <w:sz w:val="24"/>
+          <w:szCs w:val="24"/>
+        </w:rPr>
+      </w:pPr>
+      <w:r>
+        <w:rPr>
+          <w:rFonts w:cstheme="minorHAnsi"/>
+          <w:sz w:val="24"/>
+          <w:szCs w:val="24"/>
+        </w:rPr>
+        <w:t>If the resident is being transferred outside of Hennepin County #442</w:t>
+      </w:r>
+    </w:p>
+    <w:p>
+      <w:pPr>
+        <w:pStyle w:val="ListParagraph"/>
+        <w:numPr>
+          <w:ilvl w:val="0"/>
+          <w:numId w:val="13"/>
+        </w:numPr>
+        <w:rPr>
+          <w:rFonts w:cstheme="minorHAnsi"/>
+          <w:sz w:val="24"/>
+          <w:szCs w:val="24"/>
+        </w:rPr>
+      </w:pPr>
+      <w:r>
+        <w:rPr>
+          <w:rFonts w:cstheme="minorHAnsi"/>
+          <w:sz w:val="24"/>
+          <w:szCs w:val="24"/>
+        </w:rPr>
+        <w:t>Per POLI TEMP TE02.08.095 CASE NOTE III: CLAIMS/SYSTEMS/TRANSFERS the following information should be included in the case note when transferring to another county:</w:t>
+      </w:r>
+    </w:p>
+    <w:p>
+      <w:pPr>
+        <w:pStyle w:val="ListParagraph"/>
+        <w:spacing w:after="0" w:line="240" w:lineRule="auto"/>
+        <w:rPr>
+          <w:rFonts w:cstheme="minorHAnsi"/>
+          <w:sz w:val="24"/>
+          <w:szCs w:val="24"/>
+        </w:rPr>
+      </w:pPr>
+    </w:p>
+    <w:p>
+      <w:pPr>
+        <w:pStyle w:val="Heading1"/>
+      </w:pPr>
+      <w:r>
+        <w:lastRenderedPageBreak/>
+        <w:t>Main Script Functionality</w:t>
+      </w:r>
+    </w:p>
+    <w:p>
+      <w:pPr>
+        <w:pStyle w:val="NormalWeb"/>
+        <w:spacing w:before="0" w:beforeAutospacing="0" w:after="0" w:afterAutospacing="0"/>
+        <w:rPr>
+          <w:rFonts w:ascii="Calibri" w:hAnsi="Calibri" w:cs="Calibri"/>
+          <w:sz w:val="22"/>
+          <w:szCs w:val="22"/>
+        </w:rPr>
+      </w:pPr>
+      <w:r>
+        <w:rPr>
+          <w:rFonts w:ascii="Calibri" w:hAnsi="Calibri" w:cs="Calibri"/>
+          <w:sz w:val="22"/>
+          <w:szCs w:val="22"/>
+        </w:rPr>
+        <w:t>For each MAXIS Case Number, the script will do the following:</w:t>
+      </w:r>
+    </w:p>
+    <w:p>
+      <w:pPr>
+        <w:numPr>
+          <w:ilvl w:val="0"/>
+          <w:numId w:val="17"/>
+        </w:numPr>
+        <w:spacing w:after="0" w:line="240" w:lineRule="auto"/>
+        <w:textAlignment w:val="center"/>
+        <w:rPr>
+          <w:rFonts w:ascii="Calibri" w:hAnsi="Calibri" w:cs="Calibri"/>
+        </w:rPr>
+      </w:pPr>
+      <w:r>
+        <w:rPr>
+          <w:rFonts w:ascii="Calibri" w:hAnsi="Calibri" w:cs="Calibri"/>
+        </w:rPr>
+        <w:t>Navigate to REPT/USER</w:t>
+      </w:r>
+    </w:p>
+    <w:p>
+      <w:pPr>
+        <w:pStyle w:val="paragraph"/>
+        <w:numPr>
+          <w:ilvl w:val="1"/>
+          <w:numId w:val="17"/>
+        </w:numPr>
+        <w:shd w:val="clear" w:color="auto" w:fill="FFFFFF"/>
+        <w:spacing w:before="0" w:beforeAutospacing="0" w:after="0" w:afterAutospacing="0"/>
+        <w:ind w:left="720"/>
+        <w:textAlignment w:val="baseline"/>
+        <w:rPr>
+          <w:rFonts w:asciiTheme="minorHAnsi" w:hAnsiTheme="minorHAnsi" w:cstheme="minorHAnsi"/>
+        </w:rPr>
+      </w:pPr>
+      <w:r>
+        <w:rPr>
+          <w:rFonts w:asciiTheme="minorHAnsi" w:hAnsiTheme="minorHAnsi" w:cstheme="minorHAnsi"/>
+        </w:rPr>
+        <w:t>Servicing worker agency name -</w:t>
+      </w:r>
+      <w:r>
+        <w:rPr>
+          <w:rStyle w:val="normaltextrun"/>
+          <w:rFonts w:asciiTheme="minorHAnsi" w:hAnsiTheme="minorHAnsi" w:cstheme="minorHAnsi"/>
+          <w:color w:val="333333"/>
+        </w:rPr>
+        <w:t xml:space="preserve"> identify the new worker or agency on the receiving and will send a SPEC/MEMO to the client informing them of their new worker or agency</w:t>
+      </w:r>
+      <w:r>
+        <w:rPr>
+          <w:rStyle w:val="normaltextrun"/>
+          <w:rFonts w:asciiTheme="minorHAnsi" w:hAnsiTheme="minorHAnsi" w:cstheme="minorHAnsi"/>
+          <w:color w:val="333333"/>
+        </w:rPr>
+        <w:t xml:space="preserve"> </w:t>
+      </w:r>
+    </w:p>
+    <w:p>
+      <w:pPr>
+        <w:numPr>
+          <w:ilvl w:val="1"/>
+          <w:numId w:val="21"/>
+        </w:numPr>
+        <w:spacing w:after="0" w:line="240" w:lineRule="auto"/>
+        <w:textAlignment w:val="center"/>
+        <w:rPr>
+          <w:rFonts w:ascii="Calibri" w:hAnsi="Calibri" w:cs="Calibri"/>
+        </w:rPr>
+      </w:pPr>
+      <w:proofErr w:type="spellStart"/>
+      <w:r>
+        <w:rPr>
+          <w:rFonts w:ascii="Calibri" w:hAnsi="Calibri" w:cs="Calibri"/>
+        </w:rPr>
+        <w:t>EMWriteScreen</w:t>
+      </w:r>
+      <w:proofErr w:type="spellEnd"/>
+      <w:r>
+        <w:rPr>
+          <w:rFonts w:ascii="Calibri" w:hAnsi="Calibri" w:cs="Calibri"/>
+        </w:rPr>
+        <w:t xml:space="preserve"> User First Name</w:t>
+      </w:r>
+    </w:p>
+    <w:p>
+      <w:pPr>
+        <w:numPr>
+          <w:ilvl w:val="0"/>
+          <w:numId w:val="17"/>
+        </w:numPr>
+        <w:spacing w:after="0" w:line="240" w:lineRule="auto"/>
+        <w:textAlignment w:val="center"/>
+        <w:rPr>
+          <w:rFonts w:ascii="Calibri" w:hAnsi="Calibri" w:cs="Calibri"/>
+        </w:rPr>
+      </w:pPr>
+      <w:r>
+        <w:rPr>
+          <w:rFonts w:ascii="Calibri" w:hAnsi="Calibri" w:cs="Calibri"/>
+        </w:rPr>
+        <w:t>Navigate to CASE/CURR</w:t>
+      </w:r>
+      <w:r>
+        <w:rPr>
+          <w:rFonts w:ascii="Calibri" w:hAnsi="Calibri" w:cs="Calibri"/>
+        </w:rPr>
+        <w:t xml:space="preserve"> </w:t>
+      </w:r>
+      <w:r>
+        <w:rPr>
+          <w:rFonts w:ascii="Calibri" w:hAnsi="Calibri" w:cs="Calibri"/>
+        </w:rPr>
+        <w:t xml:space="preserve">to gather status </w:t>
+      </w:r>
+      <w:r>
+        <w:rPr>
+          <w:rFonts w:ascii="Calibri" w:hAnsi="Calibri" w:cs="Calibri"/>
+        </w:rPr>
+        <w:t>using function</w:t>
+      </w:r>
+      <w:r>
+        <w:rPr>
+          <w:rFonts w:ascii="Calibri" w:hAnsi="Calibri" w:cs="Calibri"/>
+        </w:rPr>
+        <w:t xml:space="preserve"> </w:t>
+      </w:r>
+      <w:proofErr w:type="spellStart"/>
+      <w:r>
+        <w:rPr>
+          <w:rFonts w:ascii="Calibri" w:hAnsi="Calibri" w:cs="Calibri"/>
+        </w:rPr>
+        <w:t>determine_program_and_case_status_from_CASE_CURR</w:t>
+      </w:r>
+      <w:proofErr w:type="spellEnd"/>
+      <w:r>
+        <w:rPr>
+          <w:rFonts w:ascii="Calibri" w:hAnsi="Calibri" w:cs="Calibri"/>
+        </w:rPr>
+        <w:t xml:space="preserve"> </w:t>
+      </w:r>
+    </w:p>
+    <w:p>
+      <w:pPr>
+        <w:numPr>
+          <w:ilvl w:val="0"/>
+          <w:numId w:val="17"/>
+        </w:numPr>
+        <w:spacing w:after="0" w:line="240" w:lineRule="auto"/>
+        <w:textAlignment w:val="center"/>
+        <w:rPr>
+          <w:rFonts w:ascii="Calibri" w:hAnsi="Calibri" w:cs="Calibri"/>
+        </w:rPr>
+      </w:pPr>
+      <w:r>
+        <w:rPr>
+          <w:rFonts w:ascii="Calibri" w:hAnsi="Calibri" w:cs="Calibri"/>
+        </w:rPr>
+        <w:t>Navigate to REPT/USER</w:t>
+      </w:r>
+      <w:r>
+        <w:rPr>
+          <w:rFonts w:ascii="Calibri" w:hAnsi="Calibri" w:cs="Calibri"/>
+        </w:rPr>
+        <w:t xml:space="preserve"> </w:t>
+      </w:r>
+    </w:p>
+    <w:p>
+      <w:pPr>
+        <w:numPr>
+          <w:ilvl w:val="1"/>
+          <w:numId w:val="21"/>
+        </w:numPr>
+        <w:spacing w:after="0" w:line="240" w:lineRule="auto"/>
+        <w:textAlignment w:val="center"/>
+        <w:rPr>
+          <w:rFonts w:ascii="Calibri" w:hAnsi="Calibri" w:cs="Calibri"/>
+        </w:rPr>
+      </w:pPr>
+      <w:proofErr w:type="spellStart"/>
+      <w:r>
+        <w:rPr>
+          <w:rFonts w:ascii="Calibri" w:hAnsi="Calibri" w:cs="Calibri"/>
+        </w:rPr>
+        <w:t>EMWriteScreen</w:t>
+      </w:r>
+      <w:proofErr w:type="spellEnd"/>
+      <w:r>
+        <w:rPr>
+          <w:rFonts w:ascii="Calibri" w:hAnsi="Calibri" w:cs="Calibri"/>
+        </w:rPr>
+        <w:t xml:space="preserve"> User Last Name</w:t>
+      </w:r>
+    </w:p>
+    <w:p>
+      <w:pPr>
+        <w:numPr>
+          <w:ilvl w:val="1"/>
+          <w:numId w:val="21"/>
+        </w:numPr>
+        <w:spacing w:after="0" w:line="240" w:lineRule="auto"/>
+        <w:textAlignment w:val="center"/>
+        <w:rPr>
+          <w:rFonts w:ascii="Calibri" w:hAnsi="Calibri" w:cs="Calibri"/>
+        </w:rPr>
+      </w:pPr>
+      <w:proofErr w:type="spellStart"/>
+      <w:r>
+        <w:rPr>
+          <w:rFonts w:ascii="Calibri" w:hAnsi="Calibri" w:cs="Calibri"/>
+        </w:rPr>
+        <w:t>EMWriteScreen</w:t>
+      </w:r>
+      <w:proofErr w:type="spellEnd"/>
+      <w:r>
+        <w:rPr>
+          <w:rFonts w:ascii="Calibri" w:hAnsi="Calibri" w:cs="Calibri"/>
+        </w:rPr>
+        <w:t xml:space="preserve"> User First Name</w:t>
+      </w:r>
+      <w:r>
+        <w:rPr>
+          <w:rFonts w:ascii="Calibri" w:hAnsi="Calibri" w:cs="Calibri"/>
+        </w:rPr>
+        <w:tab/>
+      </w:r>
+    </w:p>
+    <w:p>
+      <w:pPr>
+        <w:numPr>
+          <w:ilvl w:val="0"/>
+          <w:numId w:val="19"/>
+        </w:numPr>
+        <w:spacing w:after="0" w:line="240" w:lineRule="auto"/>
+        <w:textAlignment w:val="center"/>
+        <w:rPr>
+          <w:rFonts w:ascii="Calibri" w:hAnsi="Calibri" w:cs="Calibri"/>
+        </w:rPr>
+      </w:pPr>
+      <w:r>
+        <w:rPr>
+          <w:rFonts w:ascii="Calibri" w:hAnsi="Calibri" w:cs="Calibri"/>
+        </w:rPr>
+        <w:t>Navigate to STAT/PROG</w:t>
+      </w:r>
+    </w:p>
+    <w:p>
+      <w:pPr>
+        <w:numPr>
+          <w:ilvl w:val="1"/>
+          <w:numId w:val="20"/>
+        </w:numPr>
+        <w:spacing w:after="0" w:line="240" w:lineRule="auto"/>
+        <w:textAlignment w:val="center"/>
+        <w:rPr>
+          <w:rFonts w:ascii="Calibri" w:hAnsi="Calibri" w:cs="Calibri"/>
+        </w:rPr>
+      </w:pPr>
+      <w:r>
+        <w:rPr>
+          <w:rFonts w:ascii="Calibri" w:hAnsi="Calibri" w:cs="Calibri"/>
+        </w:rPr>
+        <w:t xml:space="preserve">Enter this information into col T. </w:t>
+      </w:r>
+    </w:p>
+    <w:p>
+      <w:pPr>
+        <w:numPr>
+          <w:ilvl w:val="0"/>
+          <w:numId w:val="21"/>
+        </w:numPr>
+        <w:spacing w:after="0" w:line="240" w:lineRule="auto"/>
+        <w:textAlignment w:val="center"/>
+        <w:rPr>
+          <w:rFonts w:ascii="Calibri" w:hAnsi="Calibri" w:cs="Calibri"/>
+        </w:rPr>
+      </w:pPr>
+      <w:r>
+        <w:rPr>
+          <w:rFonts w:ascii="Calibri" w:hAnsi="Calibri" w:cs="Calibri"/>
+        </w:rPr>
+        <w:t>Navigate to STAT/ADDR</w:t>
+      </w:r>
+    </w:p>
+    <w:p>
+      <w:pPr>
+        <w:pStyle w:val="ListParagraph"/>
+        <w:numPr>
+          <w:ilvl w:val="1"/>
+          <w:numId w:val="22"/>
+        </w:numPr>
+        <w:spacing w:after="0" w:line="240" w:lineRule="auto"/>
+        <w:rPr>
+          <w:rFonts w:eastAsia="Times New Roman" w:cstheme="minorHAnsi"/>
+          <w:sz w:val="24"/>
+          <w:szCs w:val="24"/>
+        </w:rPr>
+      </w:pPr>
+      <w:proofErr w:type="spellStart"/>
+      <w:r>
+        <w:rPr>
+          <w:rFonts w:eastAsia="Times New Roman" w:cstheme="minorHAnsi"/>
+          <w:sz w:val="24"/>
+          <w:szCs w:val="24"/>
+        </w:rPr>
+        <w:t>access_ADDR_panel</w:t>
+      </w:r>
+      <w:proofErr w:type="spellEnd"/>
+      <w:r>
+        <w:rPr>
+          <w:rFonts w:eastAsia="Times New Roman" w:cstheme="minorHAnsi"/>
+          <w:sz w:val="24"/>
+          <w:szCs w:val="24"/>
+        </w:rPr>
+        <w:t xml:space="preserve"> - to get address information: </w:t>
+      </w:r>
+    </w:p>
+    <w:p>
+      <w:pPr>
+        <w:pStyle w:val="ListParagraph"/>
+        <w:spacing w:after="0" w:line="240" w:lineRule="auto"/>
+        <w:ind w:left="1440"/>
+        <w:rPr>
+          <w:rFonts w:eastAsia="Times New Roman" w:cstheme="minorHAnsi"/>
+          <w:sz w:val="24"/>
+          <w:szCs w:val="24"/>
+        </w:rPr>
+      </w:pPr>
+      <w:r>
+        <w:rPr>
+          <w:rFonts w:eastAsia="Times New Roman" w:cstheme="minorHAnsi"/>
+          <w:sz w:val="24"/>
+          <w:szCs w:val="24"/>
+        </w:rPr>
+        <w:t>confirmation of county code to ensure that we are really leaving this county – if not script end procedure</w:t>
+      </w:r>
+    </w:p>
+    <w:p>
+      <w:pPr>
+        <w:pStyle w:val="ListParagraph"/>
+        <w:numPr>
+          <w:ilvl w:val="1"/>
+          <w:numId w:val="22"/>
+        </w:numPr>
+        <w:spacing w:after="0"/>
+        <w:rPr>
+          <w:rFonts w:cstheme="minorHAnsi"/>
+          <w:sz w:val="24"/>
+          <w:szCs w:val="24"/>
+        </w:rPr>
+      </w:pPr>
+      <w:proofErr w:type="spellStart"/>
+      <w:r>
+        <w:rPr>
+          <w:rFonts w:cstheme="minorHAnsi"/>
+          <w:sz w:val="24"/>
+          <w:szCs w:val="24"/>
+        </w:rPr>
+        <w:t>EMReadscreen</w:t>
+      </w:r>
+      <w:proofErr w:type="spellEnd"/>
+      <w:r>
+        <w:rPr>
+          <w:rFonts w:cstheme="minorHAnsi"/>
+          <w:sz w:val="24"/>
+          <w:szCs w:val="24"/>
+        </w:rPr>
+        <w:t xml:space="preserve"> Note date of client's move – may not have been today</w:t>
+      </w:r>
+    </w:p>
+    <w:p>
+      <w:pPr>
+        <w:pStyle w:val="ListParagraph"/>
+        <w:numPr>
+          <w:ilvl w:val="1"/>
+          <w:numId w:val="22"/>
+        </w:numPr>
+        <w:spacing w:after="0"/>
+        <w:rPr>
+          <w:rFonts w:cstheme="minorHAnsi"/>
+          <w:sz w:val="24"/>
+          <w:szCs w:val="24"/>
+        </w:rPr>
+      </w:pPr>
+      <w:proofErr w:type="spellStart"/>
+      <w:r>
+        <w:rPr>
+          <w:rFonts w:cstheme="minorHAnsi"/>
+          <w:sz w:val="24"/>
+          <w:szCs w:val="24"/>
+        </w:rPr>
+        <w:t>EMReadscreen</w:t>
+      </w:r>
+      <w:proofErr w:type="spellEnd"/>
+      <w:r>
+        <w:rPr>
+          <w:rFonts w:cstheme="minorHAnsi"/>
+          <w:sz w:val="24"/>
+          <w:szCs w:val="24"/>
+        </w:rPr>
+        <w:t xml:space="preserve"> </w:t>
+      </w:r>
+      <w:r>
+        <w:rPr>
+          <w:rFonts w:cstheme="minorHAnsi"/>
+          <w:sz w:val="24"/>
+          <w:szCs w:val="24"/>
+        </w:rPr>
+        <w:t>New address</w:t>
+      </w:r>
+    </w:p>
+    <w:p>
+      <w:pPr>
+        <w:spacing w:after="0" w:line="240" w:lineRule="auto"/>
+        <w:ind w:left="1440"/>
+        <w:textAlignment w:val="center"/>
+        <w:rPr>
+          <w:rFonts w:ascii="Calibri" w:hAnsi="Calibri" w:cs="Calibri"/>
+        </w:rPr>
+      </w:pPr>
+    </w:p>
+    <w:p>
+      <w:pPr>
+        <w:numPr>
+          <w:ilvl w:val="0"/>
+          <w:numId w:val="22"/>
+        </w:numPr>
+        <w:spacing w:after="0" w:line="240" w:lineRule="auto"/>
+        <w:textAlignment w:val="center"/>
+        <w:rPr>
+          <w:rFonts w:ascii="Calibri" w:hAnsi="Calibri" w:cs="Calibri"/>
+        </w:rPr>
+      </w:pPr>
+      <w:r>
+        <w:rPr>
+          <w:rFonts w:ascii="Calibri" w:hAnsi="Calibri" w:cs="Calibri"/>
+        </w:rPr>
+        <w:t>Navigate to CASE/NOTE</w:t>
+      </w:r>
+    </w:p>
+    <w:p>
+      <w:pPr>
+        <w:numPr>
+          <w:ilvl w:val="1"/>
+          <w:numId w:val="23"/>
+        </w:numPr>
+        <w:spacing w:after="0" w:line="240" w:lineRule="auto"/>
+        <w:textAlignment w:val="center"/>
+        <w:rPr>
+          <w:rFonts w:ascii="Calibri" w:hAnsi="Calibri" w:cs="Calibri"/>
+        </w:rPr>
+      </w:pPr>
+      <w:r>
+        <w:rPr>
+          <w:rFonts w:ascii="Calibri" w:hAnsi="Calibri" w:cs="Calibri"/>
+        </w:rPr>
+        <w:t xml:space="preserve">For each row in Case note read the following: </w:t>
+      </w:r>
+    </w:p>
+    <w:p>
+      <w:pPr>
+        <w:numPr>
+          <w:ilvl w:val="2"/>
+          <w:numId w:val="24"/>
+        </w:numPr>
+        <w:spacing w:after="0" w:line="240" w:lineRule="auto"/>
+        <w:textAlignment w:val="center"/>
+        <w:rPr>
+          <w:rFonts w:ascii="Calibri" w:hAnsi="Calibri" w:cs="Calibri"/>
+        </w:rPr>
+      </w:pPr>
+      <w:r>
+        <w:rPr>
+          <w:rFonts w:ascii="Calibri" w:hAnsi="Calibri" w:cs="Calibri"/>
+        </w:rPr>
+        <w:t>Case Note Date</w:t>
+      </w:r>
+    </w:p>
+    <w:p>
+      <w:pPr>
+        <w:numPr>
+          <w:ilvl w:val="2"/>
+          <w:numId w:val="24"/>
+        </w:numPr>
+        <w:spacing w:after="0" w:line="240" w:lineRule="auto"/>
+        <w:textAlignment w:val="center"/>
+        <w:rPr>
+          <w:rFonts w:ascii="Calibri" w:hAnsi="Calibri" w:cs="Calibri"/>
+        </w:rPr>
+      </w:pPr>
+      <w:r>
+        <w:rPr>
+          <w:rFonts w:ascii="Calibri" w:hAnsi="Calibri" w:cs="Calibri"/>
+        </w:rPr>
+        <w:t>Case Created by (X Number)</w:t>
+      </w:r>
+    </w:p>
+    <w:p>
+      <w:pPr>
+        <w:numPr>
+          <w:ilvl w:val="0"/>
+          <w:numId w:val="26"/>
+        </w:numPr>
+        <w:spacing w:after="0" w:line="240" w:lineRule="auto"/>
+        <w:textAlignment w:val="center"/>
+        <w:rPr>
+          <w:rFonts w:ascii="Calibri" w:hAnsi="Calibri" w:cs="Calibri"/>
+        </w:rPr>
+      </w:pPr>
+      <w:r>
+        <w:rPr>
+          <w:rFonts w:ascii="Calibri" w:hAnsi="Calibri" w:cs="Calibri"/>
+        </w:rPr>
+        <w:t>Navigate to DAIL/DAIL for case</w:t>
+      </w:r>
+    </w:p>
+    <w:p>
+      <w:pPr>
+        <w:pStyle w:val="ListParagraph"/>
+        <w:numPr>
+          <w:ilvl w:val="1"/>
+          <w:numId w:val="26"/>
+        </w:numPr>
+        <w:spacing w:after="0"/>
+        <w:rPr>
+          <w:rFonts w:cstheme="minorHAnsi"/>
+          <w:sz w:val="24"/>
+          <w:szCs w:val="24"/>
+        </w:rPr>
+      </w:pPr>
+      <w:r>
+        <w:rPr>
+          <w:rFonts w:cstheme="minorHAnsi"/>
+          <w:sz w:val="24"/>
+          <w:szCs w:val="24"/>
+        </w:rPr>
+        <w:t>Note any unresolved DAIL messages or IEVS matches. – QUESTION: should this be inhibiting?</w:t>
+      </w:r>
+    </w:p>
+    <w:p>
+      <w:pPr>
+        <w:numPr>
+          <w:ilvl w:val="1"/>
+          <w:numId w:val="33"/>
+        </w:numPr>
+        <w:spacing w:after="0" w:line="240" w:lineRule="auto"/>
+        <w:textAlignment w:val="center"/>
+        <w:rPr>
+          <w:rFonts w:ascii="Calibri" w:hAnsi="Calibri" w:cs="Calibri"/>
+        </w:rPr>
+      </w:pPr>
+      <w:r>
+        <w:rPr>
+          <w:rFonts w:ascii="Calibri" w:hAnsi="Calibri" w:cs="Calibri"/>
+        </w:rPr>
+        <w:t>USE DAIL, PICK before to drill down if we only want to filter for select DAIL types</w:t>
+      </w:r>
+    </w:p>
+    <w:p>
+      <w:pPr>
+        <w:pStyle w:val="NormalWeb"/>
+        <w:numPr>
+          <w:ilvl w:val="1"/>
+          <w:numId w:val="33"/>
+        </w:numPr>
+        <w:spacing w:before="0" w:beforeAutospacing="0" w:after="0" w:afterAutospacing="0"/>
+        <w:rPr>
+          <w:rFonts w:ascii="Calibri" w:hAnsi="Calibri" w:cs="Calibri"/>
+          <w:sz w:val="22"/>
+          <w:szCs w:val="22"/>
+        </w:rPr>
+      </w:pPr>
+      <w:r>
+        <w:rPr>
+          <w:rFonts w:ascii="Calibri" w:hAnsi="Calibri" w:cs="Calibri"/>
+          <w:sz w:val="22"/>
+          <w:szCs w:val="22"/>
+        </w:rPr>
+        <w:t>selecting the type of DAIL message "CSES", "COLA</w:t>
+      </w:r>
+      <w:proofErr w:type="gramStart"/>
+      <w:r>
+        <w:rPr>
+          <w:rFonts w:ascii="Calibri" w:hAnsi="Calibri" w:cs="Calibri"/>
+          <w:sz w:val="22"/>
+          <w:szCs w:val="22"/>
+        </w:rPr>
+        <w:t>" ,</w:t>
+      </w:r>
+      <w:proofErr w:type="gramEnd"/>
+      <w:r>
+        <w:rPr>
+          <w:rFonts w:ascii="Calibri" w:hAnsi="Calibri" w:cs="Calibri"/>
+          <w:sz w:val="22"/>
+          <w:szCs w:val="22"/>
+        </w:rPr>
+        <w:t xml:space="preserve"> "ELIG", "INFO", "PEPR",  "TIKL" </w:t>
+      </w:r>
+    </w:p>
+    <w:p>
+      <w:pPr>
+        <w:numPr>
+          <w:ilvl w:val="1"/>
+          <w:numId w:val="33"/>
+        </w:numPr>
+        <w:spacing w:after="0" w:line="240" w:lineRule="auto"/>
+        <w:textAlignment w:val="center"/>
+        <w:rPr>
+          <w:rFonts w:ascii="Calibri" w:hAnsi="Calibri" w:cs="Calibri"/>
+        </w:rPr>
+      </w:pPr>
+      <w:r>
+        <w:rPr>
+          <w:rFonts w:ascii="Calibri" w:hAnsi="Calibri" w:cs="Calibri"/>
+        </w:rPr>
+        <w:t xml:space="preserve">If </w:t>
+      </w:r>
+      <w:proofErr w:type="spellStart"/>
+      <w:r>
+        <w:rPr>
+          <w:rFonts w:ascii="Calibri" w:hAnsi="Calibri" w:cs="Calibri"/>
+        </w:rPr>
+        <w:t>number_of_dails</w:t>
+      </w:r>
+      <w:proofErr w:type="spellEnd"/>
+      <w:r>
+        <w:rPr>
+          <w:rFonts w:ascii="Calibri" w:hAnsi="Calibri" w:cs="Calibri"/>
+        </w:rPr>
+        <w:t xml:space="preserve"> = " </w:t>
+      </w:r>
+      <w:proofErr w:type="gramStart"/>
+      <w:r>
+        <w:rPr>
+          <w:rFonts w:ascii="Calibri" w:hAnsi="Calibri" w:cs="Calibri"/>
+        </w:rPr>
+        <w:t>"  or</w:t>
+      </w:r>
+      <w:proofErr w:type="gramEnd"/>
+      <w:r>
+        <w:rPr>
+          <w:rFonts w:ascii="Calibri" w:hAnsi="Calibri" w:cs="Calibri"/>
+        </w:rPr>
+        <w:t xml:space="preserve"> what if only STAT  </w:t>
+      </w:r>
+      <w:r>
+        <w:rPr>
+          <w:rFonts w:ascii="Calibri" w:hAnsi="Calibri" w:cs="Calibri"/>
+        </w:rPr>
+        <w:t>if this space is blank the rest of the DAIL reading is skipped</w:t>
+      </w:r>
+    </w:p>
+    <w:p>
+      <w:pPr>
+        <w:numPr>
+          <w:ilvl w:val="1"/>
+          <w:numId w:val="33"/>
+        </w:numPr>
+        <w:spacing w:after="0" w:line="240" w:lineRule="auto"/>
+        <w:textAlignment w:val="center"/>
+        <w:rPr>
+          <w:rFonts w:ascii="Calibri" w:hAnsi="Calibri" w:cs="Calibri"/>
+        </w:rPr>
+      </w:pPr>
+      <w:r>
+        <w:rPr>
+          <w:rFonts w:ascii="Calibri" w:hAnsi="Calibri" w:cs="Calibri"/>
+        </w:rPr>
+        <w:t xml:space="preserve">Call </w:t>
+      </w:r>
+      <w:proofErr w:type="spellStart"/>
+      <w:r>
+        <w:rPr>
+          <w:rFonts w:ascii="Calibri" w:hAnsi="Calibri" w:cs="Calibri"/>
+        </w:rPr>
+        <w:t>write_value_and_</w:t>
+      </w:r>
+      <w:proofErr w:type="gramStart"/>
+      <w:r>
+        <w:rPr>
+          <w:rFonts w:ascii="Calibri" w:hAnsi="Calibri" w:cs="Calibri"/>
+        </w:rPr>
+        <w:t>transmit</w:t>
+      </w:r>
+      <w:proofErr w:type="spellEnd"/>
+      <w:r>
+        <w:rPr>
+          <w:rFonts w:ascii="Calibri" w:hAnsi="Calibri" w:cs="Calibri"/>
+        </w:rPr>
+        <w:t>(</w:t>
+      </w:r>
+      <w:proofErr w:type="gramEnd"/>
+      <w:r>
+        <w:rPr>
+          <w:rFonts w:ascii="Calibri" w:hAnsi="Calibri" w:cs="Calibri"/>
+        </w:rPr>
+        <w:t xml:space="preserve">"T", </w:t>
+      </w:r>
+      <w:proofErr w:type="spellStart"/>
+      <w:r>
+        <w:rPr>
+          <w:rFonts w:ascii="Calibri" w:hAnsi="Calibri" w:cs="Calibri"/>
+        </w:rPr>
+        <w:t>dail_row</w:t>
+      </w:r>
+      <w:proofErr w:type="spellEnd"/>
+      <w:r>
+        <w:rPr>
+          <w:rFonts w:ascii="Calibri" w:hAnsi="Calibri" w:cs="Calibri"/>
+        </w:rPr>
+        <w:t>, 3)</w:t>
+      </w:r>
+    </w:p>
+    <w:p>
+      <w:pPr>
+        <w:numPr>
+          <w:ilvl w:val="1"/>
+          <w:numId w:val="33"/>
+        </w:numPr>
+        <w:spacing w:after="0" w:line="240" w:lineRule="auto"/>
+        <w:textAlignment w:val="center"/>
+        <w:rPr>
+          <w:rFonts w:ascii="Calibri" w:hAnsi="Calibri" w:cs="Calibri"/>
+        </w:rPr>
+      </w:pPr>
+      <w:proofErr w:type="spellStart"/>
+      <w:r>
+        <w:rPr>
+          <w:rFonts w:ascii="Calibri" w:hAnsi="Calibri" w:cs="Calibri"/>
+        </w:rPr>
+        <w:t>dail_row</w:t>
+      </w:r>
+      <w:proofErr w:type="spellEnd"/>
+      <w:r>
+        <w:rPr>
+          <w:rFonts w:ascii="Calibri" w:hAnsi="Calibri" w:cs="Calibri"/>
+        </w:rPr>
+        <w:t xml:space="preserve"> = 6</w:t>
+      </w:r>
+    </w:p>
+    <w:p>
+      <w:pPr>
+        <w:numPr>
+          <w:ilvl w:val="1"/>
+          <w:numId w:val="33"/>
+        </w:numPr>
+        <w:spacing w:after="0" w:line="240" w:lineRule="auto"/>
+        <w:textAlignment w:val="center"/>
+        <w:rPr>
+          <w:rFonts w:ascii="Calibri" w:hAnsi="Calibri" w:cs="Calibri"/>
+        </w:rPr>
+      </w:pPr>
+      <w:r>
+        <w:rPr>
+          <w:rFonts w:ascii="Calibri" w:hAnsi="Calibri" w:cs="Calibri"/>
+        </w:rPr>
+        <w:t xml:space="preserve"> if the script does find that there is a new case number (indicated by "CASE NBR"), it will write a "T" in the next row and transmit, bringing that case number to the top of your DAIL</w:t>
+      </w:r>
+    </w:p>
+    <w:p>
+      <w:pPr>
+        <w:numPr>
+          <w:ilvl w:val="1"/>
+          <w:numId w:val="33"/>
+        </w:numPr>
+        <w:spacing w:after="0" w:line="240" w:lineRule="auto"/>
+        <w:textAlignment w:val="center"/>
+        <w:rPr>
+          <w:rFonts w:ascii="Calibri" w:hAnsi="Calibri" w:cs="Calibri"/>
+        </w:rPr>
+      </w:pPr>
+      <w:proofErr w:type="spellStart"/>
+      <w:r>
+        <w:rPr>
+          <w:rFonts w:ascii="Calibri" w:hAnsi="Calibri" w:cs="Calibri"/>
+        </w:rPr>
+        <w:t>MAXIS_case_number</w:t>
+      </w:r>
+      <w:proofErr w:type="spellEnd"/>
+      <w:r>
+        <w:rPr>
+          <w:rFonts w:ascii="Calibri" w:hAnsi="Calibri" w:cs="Calibri"/>
+        </w:rPr>
+        <w:t xml:space="preserve"> = </w:t>
+      </w:r>
+      <w:proofErr w:type="gramStart"/>
+      <w:r>
+        <w:rPr>
+          <w:rFonts w:ascii="Calibri" w:hAnsi="Calibri" w:cs="Calibri"/>
+        </w:rPr>
+        <w:t>trim(</w:t>
+      </w:r>
+      <w:proofErr w:type="spellStart"/>
+      <w:proofErr w:type="gramEnd"/>
+      <w:r>
+        <w:rPr>
+          <w:rFonts w:ascii="Calibri" w:hAnsi="Calibri" w:cs="Calibri"/>
+        </w:rPr>
+        <w:t>MAXIS_case_number</w:t>
+      </w:r>
+      <w:proofErr w:type="spellEnd"/>
+      <w:r>
+        <w:rPr>
+          <w:rFonts w:ascii="Calibri" w:hAnsi="Calibri" w:cs="Calibri"/>
+        </w:rPr>
+        <w:t>)</w:t>
+      </w:r>
+    </w:p>
+    <w:p>
+      <w:pPr>
+        <w:pStyle w:val="ListParagraph"/>
+        <w:numPr>
+          <w:ilvl w:val="2"/>
+          <w:numId w:val="33"/>
+        </w:numPr>
+        <w:spacing w:after="0" w:line="240" w:lineRule="auto"/>
+        <w:textAlignment w:val="center"/>
+        <w:rPr>
+          <w:rFonts w:ascii="Calibri" w:hAnsi="Calibri" w:cs="Calibri"/>
+        </w:rPr>
+      </w:pPr>
+      <w:proofErr w:type="spellStart"/>
+      <w:r>
+        <w:rPr>
+          <w:rFonts w:ascii="Calibri" w:hAnsi="Calibri" w:cs="Calibri"/>
+        </w:rPr>
+        <w:t>MAXIS_case_number</w:t>
+      </w:r>
+      <w:proofErr w:type="spellEnd"/>
+      <w:r>
+        <w:rPr>
+          <w:rFonts w:ascii="Calibri" w:hAnsi="Calibri" w:cs="Calibri"/>
+        </w:rPr>
+        <w:t xml:space="preserve"> = </w:t>
+      </w:r>
+      <w:proofErr w:type="gramStart"/>
+      <w:r>
+        <w:rPr>
+          <w:rFonts w:ascii="Calibri" w:hAnsi="Calibri" w:cs="Calibri"/>
+        </w:rPr>
+        <w:t>right(</w:t>
+      </w:r>
+      <w:proofErr w:type="gramEnd"/>
+      <w:r>
+        <w:rPr>
+          <w:rFonts w:ascii="Calibri" w:hAnsi="Calibri" w:cs="Calibri"/>
+        </w:rPr>
+        <w:t xml:space="preserve">"00000000" &amp; </w:t>
+      </w:r>
+      <w:proofErr w:type="spellStart"/>
+      <w:r>
+        <w:rPr>
+          <w:rFonts w:ascii="Calibri" w:hAnsi="Calibri" w:cs="Calibri"/>
+        </w:rPr>
+        <w:t>MAXIS_case_number</w:t>
+      </w:r>
+      <w:proofErr w:type="spellEnd"/>
+      <w:r>
+        <w:rPr>
+          <w:rFonts w:ascii="Calibri" w:hAnsi="Calibri" w:cs="Calibri"/>
+        </w:rPr>
+        <w:t>, 8) 'outputs in 8 digits format</w:t>
+      </w:r>
+    </w:p>
+    <w:p>
+      <w:pPr>
+        <w:numPr>
+          <w:ilvl w:val="1"/>
+          <w:numId w:val="33"/>
+        </w:numPr>
+        <w:spacing w:after="0" w:line="240" w:lineRule="auto"/>
+        <w:textAlignment w:val="center"/>
+        <w:rPr>
+          <w:rFonts w:ascii="Calibri" w:hAnsi="Calibri" w:cs="Calibri"/>
+        </w:rPr>
+      </w:pPr>
+      <w:proofErr w:type="spellStart"/>
+      <w:r>
+        <w:rPr>
+          <w:rFonts w:ascii="Calibri" w:hAnsi="Calibri" w:cs="Calibri"/>
+        </w:rPr>
+        <w:t>ReadScreen</w:t>
+      </w:r>
+      <w:proofErr w:type="spellEnd"/>
+      <w:r>
+        <w:rPr>
+          <w:rFonts w:ascii="Calibri" w:hAnsi="Calibri" w:cs="Calibri"/>
+        </w:rPr>
+        <w:t xml:space="preserve"> </w:t>
+      </w:r>
+      <w:proofErr w:type="spellStart"/>
+      <w:r>
+        <w:rPr>
+          <w:rFonts w:ascii="Calibri" w:hAnsi="Calibri" w:cs="Calibri"/>
+        </w:rPr>
+        <w:t>dail_type</w:t>
+      </w:r>
+      <w:proofErr w:type="spellEnd"/>
+      <w:r>
+        <w:rPr>
+          <w:rFonts w:ascii="Calibri" w:hAnsi="Calibri" w:cs="Calibri"/>
+        </w:rPr>
+        <w:t xml:space="preserve">, 4, </w:t>
+      </w:r>
+      <w:proofErr w:type="spellStart"/>
+      <w:r>
+        <w:rPr>
+          <w:rFonts w:ascii="Calibri" w:hAnsi="Calibri" w:cs="Calibri"/>
+        </w:rPr>
+        <w:t>dail_row</w:t>
+      </w:r>
+      <w:proofErr w:type="spellEnd"/>
+      <w:r>
+        <w:rPr>
+          <w:rFonts w:ascii="Calibri" w:hAnsi="Calibri" w:cs="Calibri"/>
+        </w:rPr>
+        <w:t>, 6</w:t>
+      </w:r>
+    </w:p>
+    <w:p>
+      <w:pPr>
+        <w:numPr>
+          <w:ilvl w:val="1"/>
+          <w:numId w:val="33"/>
+        </w:numPr>
+        <w:spacing w:after="0" w:line="240" w:lineRule="auto"/>
+        <w:textAlignment w:val="center"/>
+        <w:rPr>
+          <w:rFonts w:ascii="Calibri" w:hAnsi="Calibri" w:cs="Calibri"/>
+        </w:rPr>
+      </w:pPr>
+      <w:proofErr w:type="spellStart"/>
+      <w:r>
+        <w:rPr>
+          <w:rFonts w:ascii="Calibri" w:hAnsi="Calibri" w:cs="Calibri"/>
+        </w:rPr>
+        <w:t>ReadScreen</w:t>
+      </w:r>
+      <w:proofErr w:type="spellEnd"/>
+      <w:r>
+        <w:rPr>
+          <w:rFonts w:ascii="Calibri" w:hAnsi="Calibri" w:cs="Calibri"/>
+        </w:rPr>
+        <w:t xml:space="preserve"> </w:t>
+      </w:r>
+      <w:proofErr w:type="spellStart"/>
+      <w:r>
+        <w:rPr>
+          <w:rFonts w:ascii="Calibri" w:hAnsi="Calibri" w:cs="Calibri"/>
+        </w:rPr>
+        <w:t>dail_msg</w:t>
+      </w:r>
+      <w:proofErr w:type="spellEnd"/>
+      <w:r>
+        <w:rPr>
+          <w:rFonts w:ascii="Calibri" w:hAnsi="Calibri" w:cs="Calibri"/>
+        </w:rPr>
+        <w:t xml:space="preserve">, 61, </w:t>
+      </w:r>
+      <w:proofErr w:type="spellStart"/>
+      <w:r>
+        <w:rPr>
+          <w:rFonts w:ascii="Calibri" w:hAnsi="Calibri" w:cs="Calibri"/>
+        </w:rPr>
+        <w:t>dail_row</w:t>
+      </w:r>
+      <w:proofErr w:type="spellEnd"/>
+      <w:r>
+        <w:rPr>
+          <w:rFonts w:ascii="Calibri" w:hAnsi="Calibri" w:cs="Calibri"/>
+        </w:rPr>
+        <w:t>, 20</w:t>
+      </w:r>
+    </w:p>
+    <w:p>
+      <w:pPr>
+        <w:numPr>
+          <w:ilvl w:val="1"/>
+          <w:numId w:val="33"/>
+        </w:numPr>
+        <w:spacing w:after="0" w:line="240" w:lineRule="auto"/>
+        <w:textAlignment w:val="center"/>
+        <w:rPr>
+          <w:rFonts w:ascii="Calibri" w:hAnsi="Calibri" w:cs="Calibri"/>
+        </w:rPr>
+      </w:pPr>
+      <w:proofErr w:type="spellStart"/>
+      <w:r>
+        <w:rPr>
+          <w:rFonts w:ascii="Calibri" w:hAnsi="Calibri" w:cs="Calibri"/>
+        </w:rPr>
+        <w:t>dail_msg</w:t>
+      </w:r>
+      <w:proofErr w:type="spellEnd"/>
+      <w:r>
+        <w:rPr>
+          <w:rFonts w:ascii="Calibri" w:hAnsi="Calibri" w:cs="Calibri"/>
+        </w:rPr>
+        <w:t xml:space="preserve"> = trim(</w:t>
+      </w:r>
+      <w:proofErr w:type="spellStart"/>
+      <w:r>
+        <w:rPr>
+          <w:rFonts w:ascii="Calibri" w:hAnsi="Calibri" w:cs="Calibri"/>
+        </w:rPr>
+        <w:t>dail_msg</w:t>
+      </w:r>
+      <w:proofErr w:type="spellEnd"/>
+      <w:r>
+        <w:rPr>
+          <w:rFonts w:ascii="Calibri" w:hAnsi="Calibri" w:cs="Calibri"/>
+        </w:rPr>
+        <w:t>)</w:t>
+      </w:r>
+    </w:p>
+    <w:p>
+      <w:pPr>
+        <w:numPr>
+          <w:ilvl w:val="1"/>
+          <w:numId w:val="33"/>
+        </w:numPr>
+        <w:spacing w:after="0" w:line="240" w:lineRule="auto"/>
+        <w:textAlignment w:val="center"/>
+        <w:rPr>
+          <w:rFonts w:ascii="Calibri" w:hAnsi="Calibri" w:cs="Calibri"/>
+        </w:rPr>
+      </w:pPr>
+      <w:proofErr w:type="spellStart"/>
+      <w:r>
+        <w:rPr>
+          <w:rFonts w:ascii="Calibri" w:hAnsi="Calibri" w:cs="Calibri"/>
+        </w:rPr>
+        <w:t>EMReadScreen</w:t>
+      </w:r>
+      <w:proofErr w:type="spellEnd"/>
+      <w:r>
+        <w:rPr>
+          <w:rFonts w:ascii="Calibri" w:hAnsi="Calibri" w:cs="Calibri"/>
+        </w:rPr>
+        <w:t xml:space="preserve"> </w:t>
+      </w:r>
+      <w:proofErr w:type="spellStart"/>
+      <w:r>
+        <w:rPr>
+          <w:rFonts w:ascii="Calibri" w:hAnsi="Calibri" w:cs="Calibri"/>
+        </w:rPr>
+        <w:t>dail_month</w:t>
+      </w:r>
+      <w:proofErr w:type="spellEnd"/>
+      <w:r>
+        <w:rPr>
+          <w:rFonts w:ascii="Calibri" w:hAnsi="Calibri" w:cs="Calibri"/>
+        </w:rPr>
+        <w:t xml:space="preserve">, 8, </w:t>
+      </w:r>
+      <w:proofErr w:type="spellStart"/>
+      <w:r>
+        <w:rPr>
+          <w:rFonts w:ascii="Calibri" w:hAnsi="Calibri" w:cs="Calibri"/>
+        </w:rPr>
+        <w:t>dail_row</w:t>
+      </w:r>
+      <w:proofErr w:type="spellEnd"/>
+      <w:r>
+        <w:rPr>
+          <w:rFonts w:ascii="Calibri" w:hAnsi="Calibri" w:cs="Calibri"/>
+        </w:rPr>
+        <w:t>, 11</w:t>
+      </w:r>
+    </w:p>
+    <w:p>
+      <w:pPr>
+        <w:numPr>
+          <w:ilvl w:val="2"/>
+          <w:numId w:val="33"/>
+        </w:numPr>
+        <w:spacing w:after="0" w:line="240" w:lineRule="auto"/>
+        <w:textAlignment w:val="center"/>
+        <w:rPr>
+          <w:rFonts w:ascii="Calibri" w:hAnsi="Calibri" w:cs="Calibri"/>
+        </w:rPr>
+      </w:pPr>
+      <w:proofErr w:type="spellStart"/>
+      <w:r>
+        <w:rPr>
+          <w:rFonts w:ascii="Calibri" w:hAnsi="Calibri" w:cs="Calibri"/>
+        </w:rPr>
+        <w:t>dail_month</w:t>
+      </w:r>
+      <w:proofErr w:type="spellEnd"/>
+      <w:r>
+        <w:rPr>
+          <w:rFonts w:ascii="Calibri" w:hAnsi="Calibri" w:cs="Calibri"/>
+        </w:rPr>
+        <w:t xml:space="preserve"> = trim(</w:t>
+      </w:r>
+      <w:proofErr w:type="spellStart"/>
+      <w:r>
+        <w:rPr>
+          <w:rFonts w:ascii="Calibri" w:hAnsi="Calibri" w:cs="Calibri"/>
+        </w:rPr>
+        <w:t>dail_month</w:t>
+      </w:r>
+      <w:proofErr w:type="spellEnd"/>
+      <w:r>
+        <w:rPr>
+          <w:rFonts w:ascii="Calibri" w:hAnsi="Calibri" w:cs="Calibri"/>
+        </w:rPr>
+        <w:t>) </w:t>
+      </w:r>
+    </w:p>
+    <w:p>
+      <w:pPr>
+        <w:pStyle w:val="NormalWeb"/>
+        <w:spacing w:before="0" w:beforeAutospacing="0" w:after="0" w:afterAutospacing="0"/>
+        <w:rPr>
+          <w:rFonts w:ascii="Calibri" w:hAnsi="Calibri" w:cs="Calibri"/>
+          <w:sz w:val="22"/>
+          <w:szCs w:val="22"/>
+        </w:rPr>
+      </w:pPr>
+    </w:p>
+    <w:p>
+      <w:pPr>
+        <w:pStyle w:val="Heading1"/>
+      </w:pPr>
+      <w:r>
+        <w:t xml:space="preserve">Enhanced </w:t>
+      </w:r>
+      <w:r>
+        <w:t>Functionality</w:t>
       </w:r>
     </w:p>
     <w:p>
       <w:pPr>
         <w:spacing w:after="0" w:line="240" w:lineRule="auto"/>
         <w:ind w:firstLine="720"/>
-        <w:rPr>
-          <w:rFonts w:eastAsia="Times New Roman" w:cstheme="minorHAnsi"/>
-          <w:sz w:val="24"/>
-          <w:szCs w:val="24"/>
-        </w:rPr>
-      </w:pPr>
-      <w:r>
-        <w:rPr>
-          <w:rFonts w:eastAsia="Times New Roman" w:cstheme="minorHAnsi"/>
-          <w:sz w:val="24"/>
-          <w:szCs w:val="24"/>
-        </w:rPr>
-        <w:t xml:space="preserve">Establish Case number </w:t>
+        <w:textAlignment w:val="center"/>
+        <w:rPr>
+          <w:rFonts w:ascii="Calibri" w:hAnsi="Calibri" w:cs="Calibri"/>
+        </w:rPr>
+      </w:pPr>
+      <w:r>
+        <w:rPr>
+          <w:rFonts w:ascii="Calibri" w:hAnsi="Calibri" w:cs="Calibri"/>
+        </w:rPr>
+        <w:t xml:space="preserve">Script will go to each STAT panel separately </w:t>
+      </w:r>
+    </w:p>
+    <w:p>
+      <w:pPr>
+        <w:numPr>
+          <w:ilvl w:val="1"/>
+          <w:numId w:val="6"/>
+        </w:numPr>
+        <w:spacing w:after="0" w:line="240" w:lineRule="auto"/>
+        <w:textAlignment w:val="center"/>
+        <w:rPr>
+          <w:rFonts w:ascii="Calibri" w:hAnsi="Calibri" w:cs="Calibri"/>
+        </w:rPr>
+      </w:pPr>
+      <w:r>
+        <w:rPr>
+          <w:rFonts w:ascii="Calibri" w:hAnsi="Calibri" w:cs="Calibri"/>
+        </w:rPr>
+        <w:t>Date last updated</w:t>
+      </w:r>
+    </w:p>
+    <w:p>
+      <w:pPr>
+        <w:numPr>
+          <w:ilvl w:val="1"/>
+          <w:numId w:val="6"/>
+        </w:numPr>
+        <w:spacing w:after="0" w:line="240" w:lineRule="auto"/>
+        <w:textAlignment w:val="center"/>
+        <w:rPr>
+          <w:rFonts w:ascii="Calibri" w:hAnsi="Calibri" w:cs="Calibri"/>
+        </w:rPr>
+      </w:pPr>
+      <w:r>
+        <w:rPr>
+          <w:rFonts w:ascii="Calibri" w:hAnsi="Calibri" w:cs="Calibri"/>
+        </w:rPr>
+        <w:t>Using REPT/USER to find X127 numbers</w:t>
       </w:r>
     </w:p>
     <w:p>
       <w:pPr>
         <w:spacing w:after="0" w:line="240" w:lineRule="auto"/>
         <w:ind w:firstLine="720"/>
-        <w:rPr>
-          <w:rFonts w:eastAsia="Times New Roman" w:cstheme="minorHAnsi"/>
-          <w:sz w:val="24"/>
-          <w:szCs w:val="24"/>
-        </w:rPr>
-      </w:pPr>
-      <w:r>
-        <w:rPr>
-          <w:rFonts w:eastAsia="Times New Roman" w:cstheme="minorHAnsi"/>
-          <w:sz w:val="24"/>
-          <w:szCs w:val="24"/>
-        </w:rPr>
-        <w:t>Servicing Worker (who are we transferring to)</w:t>
-      </w:r>
-    </w:p>
-    <w:p>
-      <w:pPr>
+        <w:textAlignment w:val="center"/>
+        <w:rPr>
+          <w:rFonts w:ascii="Calibri" w:hAnsi="Calibri" w:cs="Calibri"/>
+        </w:rPr>
+      </w:pPr>
+      <w:r>
+        <w:rPr>
+          <w:rFonts w:ascii="Calibri" w:hAnsi="Calibri" w:cs="Calibri"/>
+        </w:rPr>
+        <w:t>Review what barriers there would be when working a case FILTER for those prior</w:t>
+      </w:r>
+      <w:r>
+        <w:rPr>
+          <w:rFonts w:ascii="Calibri" w:hAnsi="Calibri" w:cs="Calibri"/>
+        </w:rPr>
+        <w:t xml:space="preserve"> – do we care for XFER</w:t>
+      </w:r>
+    </w:p>
+    <w:p>
+      <w:pPr>
+        <w:numPr>
+          <w:ilvl w:val="1"/>
+          <w:numId w:val="8"/>
+        </w:numPr>
         <w:spacing w:after="0" w:line="240" w:lineRule="auto"/>
-        <w:rPr>
-          <w:rFonts w:eastAsia="Times New Roman" w:cstheme="minorHAnsi"/>
-          <w:sz w:val="24"/>
-          <w:szCs w:val="24"/>
-        </w:rPr>
-      </w:pPr>
-      <w:r>
-        <w:rPr>
-          <w:rFonts w:eastAsia="Times New Roman" w:cstheme="minorHAnsi"/>
-          <w:sz w:val="24"/>
-          <w:szCs w:val="24"/>
-        </w:rPr>
-        <w:t>Servicing worker will determine if this is in county or out of county</w:t>
-      </w:r>
-    </w:p>
-    <w:p>
-      <w:pPr>
-        <w:pStyle w:val="Heading2"/>
-      </w:pPr>
-      <w:r>
-        <w:t xml:space="preserve">In County – Transfer Case and Confirmation that case was transferred </w:t>
-      </w:r>
-    </w:p>
-    <w:p>
-      <w:pPr>
-        <w:spacing w:after="0"/>
-        <w:rPr>
-          <w:rFonts w:cstheme="minorHAnsi"/>
-          <w:sz w:val="24"/>
-          <w:szCs w:val="24"/>
-        </w:rPr>
-      </w:pPr>
-      <w:r>
-        <w:rPr>
-          <w:rFonts w:cstheme="minorHAnsi"/>
-          <w:sz w:val="24"/>
-          <w:szCs w:val="24"/>
-        </w:rPr>
-        <w:t>The script will only case note out of county or if indicated by worker for in county transfers. QUESTION</w:t>
-      </w:r>
-    </w:p>
-    <w:p>
-      <w:pPr>
+        <w:textAlignment w:val="center"/>
+        <w:rPr>
+          <w:rFonts w:ascii="Calibri" w:hAnsi="Calibri" w:cs="Calibri"/>
+        </w:rPr>
+      </w:pPr>
+      <w:r>
+        <w:rPr>
+          <w:rFonts w:ascii="Calibri" w:hAnsi="Calibri" w:cs="Calibri"/>
+        </w:rPr>
+        <w:t>SANCTIONS</w:t>
+      </w:r>
+    </w:p>
+    <w:p>
+      <w:pPr>
+        <w:numPr>
+          <w:ilvl w:val="1"/>
+          <w:numId w:val="8"/>
+        </w:numPr>
         <w:spacing w:after="0" w:line="240" w:lineRule="auto"/>
-        <w:rPr>
-          <w:rFonts w:eastAsia="Times New Roman" w:cstheme="minorHAnsi"/>
-          <w:sz w:val="24"/>
-          <w:szCs w:val="24"/>
-        </w:rPr>
-      </w:pPr>
-      <w:r>
-        <w:rPr>
-          <w:rFonts w:eastAsia="Times New Roman" w:cstheme="minorHAnsi"/>
-          <w:sz w:val="24"/>
-          <w:szCs w:val="24"/>
-        </w:rPr>
-        <w:t xml:space="preserve">If a case note is determined to be needed here, we will need procedure </w:t>
-      </w:r>
-    </w:p>
-    <w:p>
-      <w:pPr>
-        <w:spacing w:after="0"/>
-        <w:rPr>
-          <w:rFonts w:cstheme="minorHAnsi"/>
-          <w:sz w:val="24"/>
-          <w:szCs w:val="24"/>
-        </w:rPr>
-      </w:pPr>
-    </w:p>
-    <w:p>
-      <w:pPr>
-        <w:spacing w:after="0"/>
-        <w:rPr>
-          <w:rFonts w:cstheme="minorHAnsi"/>
-          <w:sz w:val="24"/>
-          <w:szCs w:val="24"/>
-        </w:rPr>
-      </w:pPr>
-      <w:r>
-        <w:rPr>
-          <w:rFonts w:cstheme="minorHAnsi"/>
-          <w:sz w:val="24"/>
-          <w:szCs w:val="24"/>
-        </w:rPr>
-        <w:t>If the worker is attempting to transfer the case to X127CCL the script will restrict this action. #466</w:t>
-      </w:r>
-    </w:p>
-    <w:p>
-      <w:pPr>
+        <w:textAlignment w:val="center"/>
+        <w:rPr>
+          <w:rFonts w:ascii="Calibri" w:hAnsi="Calibri" w:cs="Calibri"/>
+        </w:rPr>
+      </w:pPr>
+      <w:r>
+        <w:rPr>
+          <w:rFonts w:ascii="Calibri" w:hAnsi="Calibri" w:cs="Calibri"/>
+        </w:rPr>
+        <w:t>POST 60</w:t>
+      </w:r>
+    </w:p>
+    <w:p>
+      <w:pPr>
+        <w:numPr>
+          <w:ilvl w:val="1"/>
+          <w:numId w:val="8"/>
+        </w:numPr>
         <w:spacing w:after="0" w:line="240" w:lineRule="auto"/>
-        <w:rPr>
-          <w:rFonts w:eastAsia="Times New Roman" w:cstheme="minorHAnsi"/>
-          <w:sz w:val="24"/>
-          <w:szCs w:val="24"/>
-        </w:rPr>
-      </w:pPr>
-    </w:p>
-    <w:p>
-      <w:pPr>
+        <w:textAlignment w:val="center"/>
+        <w:rPr>
+          <w:rFonts w:ascii="Calibri" w:hAnsi="Calibri" w:cs="Calibri"/>
+        </w:rPr>
+      </w:pPr>
+      <w:r>
+        <w:rPr>
+          <w:rFonts w:ascii="Calibri" w:hAnsi="Calibri" w:cs="Calibri"/>
+        </w:rPr>
+        <w:t xml:space="preserve">Significant Change </w:t>
+      </w:r>
+    </w:p>
+    <w:p>
+      <w:pPr>
+        <w:numPr>
+          <w:ilvl w:val="1"/>
+          <w:numId w:val="8"/>
+        </w:numPr>
         <w:spacing w:after="0" w:line="240" w:lineRule="auto"/>
-        <w:rPr>
-          <w:rFonts w:eastAsia="Times New Roman" w:cstheme="minorHAnsi"/>
-          <w:sz w:val="24"/>
-          <w:szCs w:val="24"/>
-        </w:rPr>
-      </w:pPr>
-    </w:p>
-    <w:p>
-      <w:pPr>
-        <w:pStyle w:val="Heading2"/>
-      </w:pPr>
-      <w:r>
-        <w:t>Out of County #443</w:t>
-      </w:r>
-    </w:p>
-    <w:p>
-      <w:pPr>
-        <w:spacing w:after="0" w:line="240" w:lineRule="auto"/>
-        <w:rPr>
-          <w:rFonts w:eastAsia="Times New Roman" w:cstheme="minorHAnsi"/>
-          <w:sz w:val="24"/>
-          <w:szCs w:val="24"/>
-        </w:rPr>
-      </w:pPr>
-      <w:r>
-        <w:rPr>
-          <w:rFonts w:eastAsia="Times New Roman" w:cstheme="minorHAnsi"/>
-          <w:sz w:val="24"/>
-          <w:szCs w:val="24"/>
-        </w:rPr>
-        <w:t xml:space="preserve">Use </w:t>
-      </w:r>
-      <w:proofErr w:type="spellStart"/>
-      <w:proofErr w:type="gramStart"/>
-      <w:r>
-        <w:rPr>
-          <w:rFonts w:eastAsia="Times New Roman" w:cstheme="minorHAnsi"/>
-          <w:sz w:val="24"/>
-          <w:szCs w:val="24"/>
-        </w:rPr>
-        <w:t>determine</w:t>
-      </w:r>
-      <w:proofErr w:type="gramEnd"/>
-      <w:r>
-        <w:rPr>
-          <w:rFonts w:eastAsia="Times New Roman" w:cstheme="minorHAnsi"/>
-          <w:sz w:val="24"/>
-          <w:szCs w:val="24"/>
-        </w:rPr>
-        <w:t>_program_and_case_status_from_CASE_CURR</w:t>
-      </w:r>
-      <w:proofErr w:type="spellEnd"/>
-      <w:r>
-        <w:rPr>
-          <w:rFonts w:eastAsia="Times New Roman" w:cstheme="minorHAnsi"/>
-          <w:sz w:val="24"/>
-          <w:szCs w:val="24"/>
-        </w:rPr>
-        <w:t xml:space="preserve"> to get case information</w:t>
-      </w:r>
-    </w:p>
-    <w:p>
-      <w:pPr>
-        <w:spacing w:after="0" w:line="240" w:lineRule="auto"/>
-        <w:rPr>
-          <w:rFonts w:eastAsia="Times New Roman" w:cstheme="minorHAnsi"/>
-          <w:sz w:val="24"/>
-          <w:szCs w:val="24"/>
-        </w:rPr>
-      </w:pPr>
-      <w:proofErr w:type="spellStart"/>
-      <w:r>
-        <w:rPr>
-          <w:rFonts w:eastAsia="Times New Roman" w:cstheme="minorHAnsi"/>
-          <w:sz w:val="24"/>
-          <w:szCs w:val="24"/>
-        </w:rPr>
-        <w:t>access_ADDR_panel</w:t>
-      </w:r>
-      <w:proofErr w:type="spellEnd"/>
-      <w:r>
-        <w:rPr>
-          <w:rFonts w:eastAsia="Times New Roman" w:cstheme="minorHAnsi"/>
-          <w:sz w:val="24"/>
-          <w:szCs w:val="24"/>
-        </w:rPr>
-        <w:t xml:space="preserve"> - to get address information: </w:t>
+        <w:textAlignment w:val="center"/>
+        <w:rPr>
+          <w:rFonts w:ascii="Calibri" w:hAnsi="Calibri" w:cs="Calibri"/>
+        </w:rPr>
+      </w:pPr>
+      <w:r>
+        <w:rPr>
+          <w:rFonts w:ascii="Calibri" w:hAnsi="Calibri" w:cs="Calibri"/>
+        </w:rPr>
+        <w:t>Other Specialty</w:t>
       </w:r>
     </w:p>
     <w:p>
       <w:pPr>
         <w:spacing w:after="0" w:line="240" w:lineRule="auto"/>
         <w:ind w:left="720"/>
-        <w:rPr>
-          <w:rFonts w:eastAsia="Times New Roman" w:cstheme="minorHAnsi"/>
-          <w:sz w:val="24"/>
-          <w:szCs w:val="24"/>
-        </w:rPr>
-      </w:pPr>
-      <w:r>
-        <w:rPr>
-          <w:rFonts w:eastAsia="Times New Roman" w:cstheme="minorHAnsi"/>
-          <w:sz w:val="24"/>
-          <w:szCs w:val="24"/>
-        </w:rPr>
-        <w:t>confirmation of county code to ensure that we are really leaving this county – if not script end procedure</w:t>
-      </w:r>
-    </w:p>
-    <w:p>
-      <w:pPr>
-        <w:spacing w:after="0"/>
-        <w:ind w:firstLine="720"/>
-        <w:rPr>
-          <w:rFonts w:cstheme="minorHAnsi"/>
-          <w:sz w:val="24"/>
-          <w:szCs w:val="24"/>
-        </w:rPr>
-      </w:pPr>
-      <w:r>
-        <w:rPr>
-          <w:rFonts w:cstheme="minorHAnsi"/>
-          <w:sz w:val="24"/>
-          <w:szCs w:val="24"/>
-        </w:rPr>
-        <w:t>Note date of client's move – may not have been today</w:t>
-      </w:r>
-    </w:p>
-    <w:p>
-      <w:pPr>
-        <w:spacing w:after="0"/>
-        <w:ind w:firstLine="720"/>
-        <w:rPr>
-          <w:rFonts w:cstheme="minorHAnsi"/>
-          <w:sz w:val="24"/>
-          <w:szCs w:val="24"/>
-        </w:rPr>
-      </w:pPr>
-      <w:r>
-        <w:rPr>
-          <w:rFonts w:cstheme="minorHAnsi"/>
-          <w:sz w:val="24"/>
-          <w:szCs w:val="24"/>
-        </w:rPr>
-        <w:t>New address</w:t>
+        <w:textAlignment w:val="center"/>
+        <w:rPr>
+          <w:rFonts w:ascii="Calibri" w:hAnsi="Calibri" w:cs="Calibri"/>
+        </w:rPr>
+      </w:pPr>
+      <w:r>
+        <w:rPr>
+          <w:rFonts w:ascii="Calibri" w:hAnsi="Calibri" w:cs="Calibri"/>
+        </w:rPr>
+        <w:t>Handling to deal with if case is locked in BGTX</w:t>
       </w:r>
     </w:p>
     <w:p>
       <w:pPr>
         <w:spacing w:after="0" w:line="240" w:lineRule="auto"/>
-        <w:ind w:firstLine="720"/>
-        <w:rPr>
-          <w:rFonts w:eastAsia="Times New Roman" w:cstheme="minorHAnsi"/>
-          <w:sz w:val="24"/>
-          <w:szCs w:val="24"/>
-        </w:rPr>
-      </w:pPr>
-    </w:p>
-    <w:p>
-      <w:pPr>
-        <w:spacing w:after="0"/>
-        <w:rPr>
-          <w:rFonts w:cstheme="minorHAnsi"/>
-          <w:sz w:val="24"/>
-          <w:szCs w:val="24"/>
-        </w:rPr>
-      </w:pPr>
-      <w:r>
-        <w:rPr>
-          <w:rFonts w:cstheme="minorHAnsi"/>
-          <w:sz w:val="24"/>
-          <w:szCs w:val="24"/>
-        </w:rPr>
-        <w:t>Note any unresolved DAIL messages or IEVS matches. – QUESTION: should this be inhibiting?</w:t>
-      </w:r>
-    </w:p>
-    <w:p>
-      <w:pPr>
-        <w:spacing w:after="0" w:line="240" w:lineRule="auto"/>
-        <w:rPr>
-          <w:rFonts w:eastAsia="Times New Roman" w:cstheme="minorHAnsi"/>
-          <w:sz w:val="24"/>
-          <w:szCs w:val="24"/>
-        </w:rPr>
-      </w:pPr>
+        <w:ind w:left="720"/>
+        <w:textAlignment w:val="center"/>
+        <w:rPr>
+          <w:rFonts w:ascii="Calibri" w:hAnsi="Calibri" w:cs="Calibri"/>
+        </w:rPr>
+      </w:pPr>
+      <w:r>
+        <w:rPr>
+          <w:rFonts w:ascii="Calibri" w:hAnsi="Calibri" w:cs="Calibri"/>
+        </w:rPr>
+        <w:lastRenderedPageBreak/>
+        <w:t>Handling for addressing DISQ</w:t>
+      </w:r>
     </w:p>
     <w:p>
       <w:pPr>
@@ -397,512 +2125,89 @@
         <w:spacing w:before="0" w:beforeAutospacing="0" w:after="0" w:afterAutospacing="0"/>
         <w:textAlignment w:val="baseline"/>
         <w:rPr>
+          <w:rFonts w:asciiTheme="minorHAnsi" w:hAnsiTheme="minorHAnsi" w:cstheme="minorHAnsi"/>
+        </w:rPr>
+      </w:pPr>
+    </w:p>
+    <w:p>
+      <w:pPr>
+        <w:pStyle w:val="Heading1"/>
+      </w:pPr>
+      <w:r>
+        <w:t>Exclusions</w:t>
+      </w:r>
+    </w:p>
+    <w:p>
+      <w:pPr>
+        <w:spacing w:after="0"/>
+        <w:rPr>
+          <w:rFonts w:cstheme="minorHAnsi"/>
+          <w:sz w:val="24"/>
+          <w:szCs w:val="24"/>
+        </w:rPr>
+      </w:pPr>
+      <w:r>
+        <w:rPr>
+          <w:rFonts w:cstheme="minorHAnsi"/>
+          <w:sz w:val="24"/>
+          <w:szCs w:val="24"/>
+        </w:rPr>
+        <w:t>If the worker is attempting to transfer the case to X127CCL the script will restrict this action.</w:t>
+      </w:r>
+    </w:p>
+    <w:p>
+      <w:pPr>
+        <w:spacing w:after="0"/>
+        <w:rPr>
+          <w:rFonts w:cstheme="minorHAnsi"/>
+          <w:sz w:val="24"/>
+          <w:szCs w:val="24"/>
+        </w:rPr>
+      </w:pPr>
+      <w:r>
+        <w:rPr>
+          <w:rFonts w:cstheme="minorHAnsi"/>
+          <w:sz w:val="24"/>
+          <w:szCs w:val="24"/>
+        </w:rPr>
+        <w:t xml:space="preserve">The script will only case note out of county or if indicated by worker for in county transfers. </w:t>
+      </w:r>
+    </w:p>
+    <w:p>
+      <w:pPr>
+        <w:spacing w:after="0"/>
+        <w:rPr>
           <w:rStyle w:val="normaltextrun"/>
-          <w:rFonts w:asciiTheme="minorHAnsi" w:hAnsiTheme="minorHAnsi"/>
+          <w:rFonts w:cstheme="minorHAnsi"/>
           <w:color w:val="333333"/>
-        </w:rPr>
-      </w:pPr>
-      <w:r>
-        <w:rPr>
-          <w:rFonts w:asciiTheme="minorHAnsi" w:hAnsiTheme="minorHAnsi" w:cstheme="minorHAnsi"/>
-        </w:rPr>
-        <w:t>Servicing worker agency name -</w:t>
-      </w:r>
+          <w:sz w:val="24"/>
+          <w:szCs w:val="24"/>
+        </w:rPr>
+      </w:pPr>
       <w:r>
         <w:rPr>
           <w:rStyle w:val="normaltextrun"/>
-          <w:rFonts w:asciiTheme="minorHAnsi" w:hAnsiTheme="minorHAnsi" w:cstheme="minorHAnsi"/>
+          <w:rFonts w:cstheme="minorHAnsi"/>
           <w:color w:val="333333"/>
-        </w:rPr>
-        <w:t xml:space="preserve"> using REPT/USER the script will identify the new worker or agency on the receiving and will send a SPEC/MEMO to the client informing them of their new worker or agency</w:t>
-      </w:r>
-    </w:p>
-    <w:p>
-      <w:pPr>
-        <w:pStyle w:val="paragraph"/>
-        <w:shd w:val="clear" w:color="auto" w:fill="FFFFFF"/>
-        <w:spacing w:before="0" w:beforeAutospacing="0" w:after="0" w:afterAutospacing="0"/>
-        <w:textAlignment w:val="baseline"/>
-      </w:pPr>
+          <w:sz w:val="24"/>
+          <w:szCs w:val="24"/>
+        </w:rPr>
+        <w:t>Ramsey – 651-266-4444</w:t>
+      </w:r>
       <w:r>
         <w:rPr>
           <w:rStyle w:val="normaltextrun"/>
-          <w:rFonts w:asciiTheme="minorHAnsi" w:hAnsiTheme="minorHAnsi" w:cstheme="minorHAnsi"/>
+          <w:rFonts w:cstheme="minorHAnsi"/>
           <w:color w:val="333333"/>
-        </w:rPr>
-        <w:t>Ramsey – 651-266-4444</w:t>
-      </w:r>
-    </w:p>
-    <w:p>
-      <w:pPr>
-        <w:spacing w:after="0" w:line="240" w:lineRule="auto"/>
-        <w:rPr>
-          <w:rFonts w:eastAsia="Times New Roman" w:cstheme="minorHAnsi"/>
-          <w:sz w:val="24"/>
-          <w:szCs w:val="24"/>
-        </w:rPr>
-      </w:pPr>
-    </w:p>
-    <w:p>
-      <w:pPr>
-        <w:spacing w:after="0" w:line="240" w:lineRule="auto"/>
-        <w:rPr>
-          <w:rFonts w:eastAsia="Times New Roman" w:cstheme="minorHAnsi"/>
-          <w:sz w:val="24"/>
-          <w:szCs w:val="24"/>
-        </w:rPr>
-      </w:pPr>
-      <w:r>
-        <w:rPr>
-          <w:rFonts w:eastAsia="Times New Roman" w:cstheme="minorHAnsi"/>
-          <w:sz w:val="24"/>
-          <w:szCs w:val="24"/>
-        </w:rPr>
-        <w:t xml:space="preserve">Dialog #2 (for out of county only) </w:t>
-      </w:r>
-    </w:p>
-    <w:p>
-      <w:pPr>
-        <w:spacing w:after="0" w:line="240" w:lineRule="auto"/>
-        <w:rPr>
-          <w:rFonts w:eastAsia="Times New Roman" w:cstheme="minorHAnsi"/>
-          <w:sz w:val="24"/>
-          <w:szCs w:val="24"/>
-        </w:rPr>
-      </w:pPr>
-      <w:r>
-        <w:rPr>
-          <w:rFonts w:eastAsia="Times New Roman" w:cstheme="minorHAnsi"/>
-          <w:sz w:val="24"/>
-          <w:szCs w:val="24"/>
-        </w:rPr>
-        <w:tab/>
-        <w:t>Within county or out of county</w:t>
-      </w:r>
-    </w:p>
-    <w:p>
-      <w:pPr>
-        <w:spacing w:after="0" w:line="240" w:lineRule="auto"/>
-        <w:rPr>
-          <w:rFonts w:eastAsia="Times New Roman" w:cstheme="minorHAnsi"/>
-          <w:sz w:val="24"/>
-          <w:szCs w:val="24"/>
-        </w:rPr>
-      </w:pPr>
-      <w:r>
-        <w:rPr>
-          <w:rFonts w:eastAsia="Times New Roman" w:cstheme="minorHAnsi"/>
-          <w:sz w:val="24"/>
-          <w:szCs w:val="24"/>
-        </w:rPr>
-        <w:tab/>
-        <w:t>Reason for transfer</w:t>
-      </w:r>
-    </w:p>
-    <w:p>
-      <w:pPr>
-        <w:spacing w:after="0" w:line="240" w:lineRule="auto"/>
-        <w:ind w:firstLine="720"/>
-        <w:rPr>
-          <w:rFonts w:eastAsia="Times New Roman" w:cstheme="minorHAnsi"/>
-          <w:sz w:val="24"/>
-          <w:szCs w:val="24"/>
-        </w:rPr>
-      </w:pPr>
-      <w:r>
-        <w:rPr>
-          <w:rFonts w:eastAsia="Times New Roman" w:cstheme="minorHAnsi"/>
-          <w:sz w:val="24"/>
-          <w:szCs w:val="24"/>
-        </w:rPr>
-        <w:t xml:space="preserve">Action taken </w:t>
-      </w:r>
-    </w:p>
-    <w:p>
-      <w:pPr>
-        <w:spacing w:after="0" w:line="240" w:lineRule="auto"/>
-        <w:ind w:firstLine="720"/>
-        <w:rPr>
-          <w:rFonts w:eastAsia="Times New Roman" w:cstheme="minorHAnsi"/>
-          <w:sz w:val="24"/>
-          <w:szCs w:val="24"/>
-        </w:rPr>
-      </w:pPr>
-      <w:r>
-        <w:rPr>
-          <w:rFonts w:eastAsia="Times New Roman" w:cstheme="minorHAnsi"/>
-          <w:sz w:val="24"/>
-          <w:szCs w:val="24"/>
-        </w:rPr>
-        <w:t xml:space="preserve">If METS case is active and METS number </w:t>
+          <w:sz w:val="24"/>
+          <w:szCs w:val="24"/>
+        </w:rPr>
+        <w:t xml:space="preserve"> needs the phone number changed</w:t>
       </w:r>
     </w:p>
     <w:p>
       <w:pPr>
         <w:spacing w:after="0"/>
-        <w:ind w:firstLine="720"/>
-        <w:rPr>
-          <w:rFonts w:cstheme="minorHAnsi"/>
-          <w:sz w:val="24"/>
-          <w:szCs w:val="24"/>
-        </w:rPr>
-      </w:pPr>
-      <w:r>
-        <w:rPr>
-          <w:rFonts w:cstheme="minorHAnsi"/>
-          <w:sz w:val="24"/>
-          <w:szCs w:val="24"/>
-        </w:rPr>
-        <w:t>Whether the client has entered or left excluded time.</w:t>
-      </w:r>
-    </w:p>
-    <w:p>
-      <w:pPr>
-        <w:spacing w:after="0"/>
-        <w:ind w:firstLine="720"/>
-        <w:rPr>
-          <w:rFonts w:cstheme="minorHAnsi"/>
-          <w:sz w:val="24"/>
-          <w:szCs w:val="24"/>
-        </w:rPr>
-      </w:pPr>
-      <w:r>
-        <w:rPr>
-          <w:rFonts w:cstheme="minorHAnsi"/>
-          <w:sz w:val="24"/>
-          <w:szCs w:val="24"/>
-        </w:rPr>
-        <w:t>List all requested/pending verifications and case actions.</w:t>
-      </w:r>
-    </w:p>
-    <w:p>
-      <w:pPr>
-        <w:spacing w:after="0"/>
-        <w:ind w:firstLine="720"/>
-        <w:rPr>
-          <w:rFonts w:cstheme="minorHAnsi"/>
-          <w:sz w:val="24"/>
-          <w:szCs w:val="24"/>
-        </w:rPr>
-      </w:pPr>
-      <w:r>
-        <w:rPr>
-          <w:rFonts w:cstheme="minorHAnsi"/>
-          <w:sz w:val="24"/>
-          <w:szCs w:val="24"/>
-        </w:rPr>
-        <w:t>Note any expected changes in household's circumstances.</w:t>
-      </w:r>
-    </w:p>
-    <w:p>
-      <w:pPr>
-        <w:pStyle w:val="paragraph"/>
-        <w:shd w:val="clear" w:color="auto" w:fill="FFFFFF"/>
-        <w:spacing w:before="0" w:beforeAutospacing="0" w:after="0" w:afterAutospacing="0"/>
-        <w:ind w:left="720"/>
-        <w:textAlignment w:val="baseline"/>
-        <w:rPr>
-          <w:rStyle w:val="eop"/>
-          <w:rFonts w:asciiTheme="minorHAnsi" w:hAnsiTheme="minorHAnsi"/>
-          <w:color w:val="333333"/>
-        </w:rPr>
-      </w:pPr>
-      <w:r>
-        <w:rPr>
-          <w:rStyle w:val="normaltextrun"/>
-          <w:rFonts w:asciiTheme="minorHAnsi" w:hAnsiTheme="minorHAnsi" w:cstheme="minorHAnsi"/>
-          <w:color w:val="333333"/>
-        </w:rPr>
-        <w:t xml:space="preserve">List any outstanding work to be </w:t>
-      </w:r>
-      <w:proofErr w:type="gramStart"/>
-      <w:r>
-        <w:rPr>
-          <w:rStyle w:val="normaltextrun"/>
-          <w:rFonts w:asciiTheme="minorHAnsi" w:hAnsiTheme="minorHAnsi" w:cstheme="minorHAnsi"/>
-          <w:color w:val="333333"/>
-        </w:rPr>
-        <w:t>taken:</w:t>
-      </w:r>
-      <w:proofErr w:type="gramEnd"/>
-      <w:r>
-        <w:rPr>
-          <w:rStyle w:val="normaltextrun"/>
-          <w:rFonts w:asciiTheme="minorHAnsi" w:hAnsiTheme="minorHAnsi" w:cstheme="minorHAnsi"/>
-          <w:color w:val="333333"/>
-        </w:rPr>
-        <w:t xml:space="preserve"> list the action to be taken by the new worker (such as reevaluate as HH of 1 for SNAP and open on MA-AX, or reevaluate as HH of 2 and open on PX).</w:t>
-      </w:r>
-      <w:r>
-        <w:rPr>
-          <w:rStyle w:val="eop"/>
-          <w:rFonts w:asciiTheme="minorHAnsi" w:hAnsiTheme="minorHAnsi" w:cstheme="minorHAnsi"/>
-          <w:color w:val="333333"/>
-        </w:rPr>
-        <w:t> </w:t>
-      </w:r>
-    </w:p>
-    <w:p>
-      <w:pPr>
-        <w:pStyle w:val="paragraph"/>
-        <w:shd w:val="clear" w:color="auto" w:fill="FFFFFF"/>
-        <w:spacing w:before="0" w:beforeAutospacing="0" w:after="0" w:afterAutospacing="0"/>
-        <w:ind w:firstLine="720"/>
-        <w:textAlignment w:val="baseline"/>
-        <w:rPr>
-          <w:rStyle w:val="normaltextrun"/>
-        </w:rPr>
-      </w:pPr>
-      <w:r>
-        <w:rPr>
-          <w:rStyle w:val="normaltextrun"/>
-          <w:rFonts w:asciiTheme="minorHAnsi" w:hAnsiTheme="minorHAnsi" w:cstheme="minorHAnsi"/>
-          <w:color w:val="333333"/>
-        </w:rPr>
-        <w:t>County of Financial Responsibility - auto fills and only changed if updated by worker</w:t>
-      </w:r>
-    </w:p>
-    <w:p>
-      <w:pPr>
-        <w:spacing w:after="0" w:line="240" w:lineRule="auto"/>
-        <w:rPr>
-          <w:sz w:val="24"/>
-          <w:szCs w:val="24"/>
-        </w:rPr>
-      </w:pPr>
-    </w:p>
-    <w:p>
-      <w:pPr>
-        <w:spacing w:after="0" w:line="240" w:lineRule="auto"/>
-        <w:ind w:firstLine="720"/>
-        <w:rPr>
-          <w:rFonts w:eastAsia="Times New Roman" w:cstheme="minorHAnsi"/>
-          <w:sz w:val="24"/>
-          <w:szCs w:val="24"/>
-        </w:rPr>
-      </w:pPr>
-      <w:r>
-        <w:rPr>
-          <w:rFonts w:eastAsia="Times New Roman" w:cstheme="minorHAnsi"/>
-          <w:sz w:val="24"/>
-          <w:szCs w:val="24"/>
-        </w:rPr>
-        <w:t>Button for the Use form and POLI/TEMP ref</w:t>
-      </w:r>
-    </w:p>
-    <w:p>
-      <w:pPr>
-        <w:spacing w:after="0" w:line="240" w:lineRule="auto"/>
-        <w:ind w:firstLine="720"/>
-        <w:rPr>
-          <w:rFonts w:eastAsia="Times New Roman" w:cstheme="minorHAnsi"/>
-          <w:sz w:val="24"/>
-          <w:szCs w:val="24"/>
-        </w:rPr>
-      </w:pPr>
-    </w:p>
-    <w:p>
-      <w:pPr>
-        <w:pStyle w:val="NoSpacing"/>
-        <w:rPr>
-          <w:rFonts w:cstheme="minorHAnsi"/>
-          <w:sz w:val="24"/>
-          <w:szCs w:val="24"/>
-        </w:rPr>
-      </w:pPr>
-      <w:r>
-        <w:rPr>
-          <w:rFonts w:cstheme="minorHAnsi"/>
-          <w:sz w:val="24"/>
-          <w:szCs w:val="24"/>
-        </w:rPr>
-        <w:t>If the resident is being transferred outside of Hennepin County #442</w:t>
-      </w:r>
-    </w:p>
-    <w:p>
-      <w:pPr>
-        <w:rPr>
-          <w:rFonts w:cstheme="minorHAnsi"/>
-          <w:sz w:val="24"/>
-          <w:szCs w:val="24"/>
-        </w:rPr>
-      </w:pPr>
-      <w:r>
-        <w:rPr>
-          <w:rFonts w:cstheme="minorHAnsi"/>
-          <w:sz w:val="24"/>
-          <w:szCs w:val="24"/>
-        </w:rPr>
-        <w:t>Per POLI TEMP TE02.08.095 CASE NOTE III: CLAIMS/SYSTEMS/TRANSFERS the following information should be included in the case note when transferring to another county:</w:t>
-      </w:r>
-    </w:p>
-    <w:p>
-      <w:pPr>
-        <w:spacing w:after="0" w:line="240" w:lineRule="auto"/>
-        <w:rPr>
-          <w:rFonts w:cstheme="minorHAnsi"/>
-          <w:sz w:val="24"/>
-          <w:szCs w:val="24"/>
-        </w:rPr>
-      </w:pPr>
-    </w:p>
-    <w:p>
-      <w:pPr>
-        <w:spacing w:after="0" w:line="240" w:lineRule="auto"/>
-        <w:rPr>
-          <w:rFonts w:eastAsia="Times New Roman" w:cstheme="minorHAnsi"/>
-          <w:sz w:val="24"/>
-          <w:szCs w:val="24"/>
-        </w:rPr>
-      </w:pPr>
-      <w:r>
-        <w:rPr>
-          <w:rFonts w:eastAsia="Times New Roman" w:cstheme="minorHAnsi"/>
-          <w:sz w:val="24"/>
-          <w:szCs w:val="24"/>
-        </w:rPr>
-        <w:lastRenderedPageBreak/>
-        <w:t>Script will gather:</w:t>
-      </w:r>
-    </w:p>
-    <w:p>
-      <w:pPr>
-        <w:spacing w:after="0" w:line="240" w:lineRule="auto"/>
-        <w:rPr>
-          <w:rFonts w:eastAsia="Times New Roman" w:cstheme="minorHAnsi"/>
-          <w:sz w:val="24"/>
-          <w:szCs w:val="24"/>
-        </w:rPr>
-      </w:pPr>
-      <w:r>
-        <w:rPr>
-          <w:rFonts w:eastAsia="Times New Roman" w:cstheme="minorHAnsi"/>
-          <w:sz w:val="24"/>
-          <w:szCs w:val="24"/>
-        </w:rPr>
-        <w:tab/>
-        <w:t>Programs applied for using the CASE/CURR</w:t>
-      </w:r>
-    </w:p>
-    <w:p>
-      <w:pPr>
-        <w:pStyle w:val="paragraph"/>
-        <w:shd w:val="clear" w:color="auto" w:fill="FFFFFF"/>
-        <w:spacing w:before="0" w:beforeAutospacing="0" w:after="0" w:afterAutospacing="0"/>
-        <w:ind w:left="720"/>
-        <w:textAlignment w:val="baseline"/>
-        <w:rPr>
-          <w:rFonts w:asciiTheme="minorHAnsi" w:hAnsiTheme="minorHAnsi" w:cstheme="minorHAnsi"/>
-        </w:rPr>
-      </w:pPr>
-      <w:r>
-        <w:rPr>
-          <w:rFonts w:asciiTheme="minorHAnsi" w:hAnsiTheme="minorHAnsi" w:cstheme="minorHAnsi"/>
-        </w:rPr>
-        <w:t xml:space="preserve">Current mailing ADDR - </w:t>
-      </w:r>
-      <w:r>
-        <w:rPr>
-          <w:rStyle w:val="normaltextrun"/>
-          <w:rFonts w:asciiTheme="minorHAnsi" w:hAnsiTheme="minorHAnsi" w:cstheme="minorHAnsi"/>
-          <w:color w:val="333333"/>
-        </w:rPr>
-        <w:t>The new address MUST be in the case before the script is run or you will be sending a MEMO to the client's old address.</w:t>
-      </w:r>
-      <w:r>
-        <w:rPr>
-          <w:rStyle w:val="eop"/>
-          <w:rFonts w:asciiTheme="minorHAnsi" w:hAnsiTheme="minorHAnsi" w:cstheme="minorHAnsi"/>
-          <w:color w:val="333333"/>
-        </w:rPr>
-        <w:t> </w:t>
-      </w:r>
-    </w:p>
-    <w:p>
-      <w:pPr>
-        <w:spacing w:after="0" w:line="240" w:lineRule="auto"/>
-        <w:rPr>
-          <w:rFonts w:eastAsia="Times New Roman" w:cstheme="minorHAnsi"/>
-          <w:sz w:val="24"/>
-          <w:szCs w:val="24"/>
-        </w:rPr>
-      </w:pPr>
-      <w:r>
-        <w:rPr>
-          <w:rFonts w:eastAsia="Times New Roman" w:cstheme="minorHAnsi"/>
-          <w:sz w:val="24"/>
-          <w:szCs w:val="24"/>
-        </w:rPr>
-        <w:tab/>
-        <w:t xml:space="preserve">Confirmation of transfer </w:t>
-      </w:r>
-    </w:p>
-    <w:p>
-      <w:pPr>
-        <w:pStyle w:val="paragraph"/>
-        <w:shd w:val="clear" w:color="auto" w:fill="FFFFFF"/>
-        <w:spacing w:before="0" w:beforeAutospacing="0" w:after="0" w:afterAutospacing="0"/>
-        <w:textAlignment w:val="baseline"/>
-        <w:rPr>
-          <w:rFonts w:asciiTheme="minorHAnsi" w:hAnsiTheme="minorHAnsi" w:cstheme="minorHAnsi"/>
-        </w:rPr>
-      </w:pPr>
-    </w:p>
-    <w:p>
-      <w:pPr>
-        <w:pStyle w:val="Heading1"/>
-      </w:pPr>
-      <w:r>
-        <w:t>Exclusions:</w:t>
-      </w:r>
-    </w:p>
-    <w:p>
-      <w:pPr>
-        <w:rPr>
-          <w:rFonts w:cstheme="minorHAnsi"/>
-          <w:sz w:val="24"/>
-          <w:szCs w:val="24"/>
-        </w:rPr>
-      </w:pPr>
-    </w:p>
-    <w:p>
-      <w:pPr>
-        <w:spacing w:after="0"/>
-        <w:rPr>
-          <w:rFonts w:cstheme="minorHAnsi"/>
-          <w:sz w:val="24"/>
-          <w:szCs w:val="24"/>
-        </w:rPr>
-      </w:pPr>
-      <w:r>
-        <w:rPr>
-          <w:rFonts w:cstheme="minorHAnsi"/>
-          <w:sz w:val="24"/>
-          <w:szCs w:val="24"/>
-        </w:rPr>
-        <w:t>If the worker is attempting to transfer the case to X127CCL the script will restrict this action.</w:t>
-      </w:r>
-    </w:p>
-    <w:p>
-      <w:pPr>
-        <w:spacing w:after="0"/>
-        <w:rPr>
-          <w:rFonts w:cstheme="minorHAnsi"/>
-          <w:sz w:val="24"/>
-          <w:szCs w:val="24"/>
-        </w:rPr>
-      </w:pPr>
-      <w:r>
-        <w:rPr>
-          <w:rFonts w:cstheme="minorHAnsi"/>
-          <w:sz w:val="24"/>
-          <w:szCs w:val="24"/>
-        </w:rPr>
-        <w:t xml:space="preserve">The script will only case note out of county or if indicated by worker for in county transfers. </w:t>
-      </w:r>
-    </w:p>
-    <w:p>
-      <w:pPr>
         <w:rPr>
           <w:rFonts w:cstheme="minorHAnsi"/>
           <w:sz w:val="24"/>
@@ -2188,7 +3493,6 @@
                 <w:sz w:val="24"/>
                 <w:szCs w:val="24"/>
               </w:rPr>
-              <w:lastRenderedPageBreak/>
               <w:t>transfer_confirmation</w:t>
             </w:r>
             <w:proofErr w:type="spellEnd"/>
@@ -2259,41 +3563,6 @@
         </w:tc>
       </w:tr>
     </w:tbl>
-    <w:p>
-      <w:pPr>
-        <w:rPr>
-          <w:rFonts w:cstheme="minorHAnsi"/>
-          <w:sz w:val="24"/>
-          <w:szCs w:val="24"/>
-        </w:rPr>
-      </w:pPr>
-    </w:p>
-    <w:p>
-      <w:pPr>
-        <w:rPr>
-          <w:rFonts w:cstheme="minorHAnsi"/>
-          <w:sz w:val="24"/>
-          <w:szCs w:val="24"/>
-        </w:rPr>
-      </w:pPr>
-    </w:p>
-    <w:p>
-      <w:pPr>
-        <w:rPr>
-          <w:rFonts w:cstheme="minorHAnsi"/>
-          <w:sz w:val="24"/>
-          <w:szCs w:val="24"/>
-        </w:rPr>
-      </w:pPr>
-      <w:r>
-        <w:rPr>
-          <w:rFonts w:eastAsia="Times New Roman" w:cstheme="minorHAnsi"/>
-          <w:sz w:val="24"/>
-          <w:szCs w:val="24"/>
-        </w:rPr>
-        <w:t>Confirmation of transfer</w:t>
-      </w:r>
-    </w:p>
     <w:p/>
     <w:sectPr>
       <w:pgSz w:w="12240" w:h="15840"/>
@@ -2308,6 +3577,684 @@
 <file path=word/numbering.xml><?xml version="1.0" encoding="utf-8"?>
 <w:numbering xmlns:wpc="http://schemas.microsoft.com/office/word/2010/wordprocessingCanvas" xmlns:cx="http://schemas.microsoft.com/office/drawing/2014/chartex" xmlns:cx1="http://schemas.microsoft.com/office/drawing/2015/9/8/chartex" xmlns:cx2="http://schemas.microsoft.com/office/drawing/2015/10/21/chartex" xmlns:cx3="http://schemas.microsoft.com/office/drawing/2016/5/9/chartex" xmlns:cx4="http://schemas.microsoft.com/office/drawing/2016/5/10/chartex" xmlns:cx5="http://schemas.microsoft.com/office/drawing/2016/5/11/chartex" xmlns:cx6="http://schemas.microsoft.com/office/drawing/2016/5/12/chartex" xmlns:cx7="http://schemas.microsoft.com/office/drawing/2016/5/13/chartex" xmlns:cx8="http://schemas.microsoft.com/office/drawing/2016/5/14/chartex" xmlns:mc="http://schemas.openxmlformats.org/markup-compatibility/2006" xmlns:aink="http://schemas.microsoft.com/office/drawing/2016/ink" xmlns:am3d="http://schemas.microsoft.com/office/drawing/2017/model3d" xmlns:o="urn:schemas-microsoft-com:office:office" xmlns:r="http://schemas.openxmlformats.org/officeDocument/2006/relationships" xmlns:m="http://schemas.openxmlformats.org/officeDocument/2006/math" xmlns:v="urn:schemas-microsoft-com:vml" xmlns:wp14="http://schemas.microsoft.com/office/word/2010/wordprocessingDrawing" xmlns:wp="http://schemas.openxmlformats.org/drawingml/2006/wordprocessingDrawing" xmlns:w10="urn:schemas-microsoft-com:office:word" xmlns:w="http://schemas.openxmlformats.org/wordprocessingml/2006/main" xmlns:w14="http://schemas.microsoft.com/office/word/2010/wordml" xmlns:w15="http://schemas.microsoft.com/office/word/2012/wordml" xmlns:w16cex="http://schemas.microsoft.com/office/word/2018/wordml/cex" xmlns:w16cid="http://schemas.microsoft.com/office/word/2016/wordml/cid" xmlns:w16="http://schemas.microsoft.com/office/word/2018/wordml" xmlns:w16sdtdh="http://schemas.microsoft.com/office/word/2020/wordml/sdtdatahash" xmlns:w16se="http://schemas.microsoft.com/office/word/2015/wordml/symex" xmlns:wpg="http://schemas.microsoft.com/office/word/2010/wordprocessingGroup" xmlns:wpi="http://schemas.microsoft.com/office/word/2010/wordprocessingInk" xmlns:wne="http://schemas.microsoft.com/office/word/2006/wordml" xmlns:wps="http://schemas.microsoft.com/office/word/2010/wordprocessingShape" mc:Ignorable="w14 w15 w16se w16cid w16 w16cex w16sdtdh wp14">
   <w:abstractNum w:abstractNumId="0" w15:restartNumberingAfterBreak="0">
+    <w:nsid w:val="04346C8E"/>
+    <w:multiLevelType w:val="multilevel"/>
+    <w:tmpl w:val="9FB2EB46"/>
+    <w:lvl w:ilvl="0">
+      <w:start w:val="1"/>
+      <w:numFmt w:val="decimal"/>
+      <w:lvlText w:val="%1."/>
+      <w:lvlJc w:val="left"/>
+      <w:pPr>
+        <w:tabs>
+          <w:tab w:val="num" w:pos="720"/>
+        </w:tabs>
+        <w:ind w:left="720" w:hanging="360"/>
+      </w:pPr>
+    </w:lvl>
+    <w:lvl w:ilvl="1">
+      <w:start w:val="1"/>
+      <w:numFmt w:val="lowerLetter"/>
+      <w:lvlText w:val="%2."/>
+      <w:lvlJc w:val="left"/>
+      <w:pPr>
+        <w:tabs>
+          <w:tab w:val="num" w:pos="1440"/>
+        </w:tabs>
+        <w:ind w:left="1440" w:hanging="360"/>
+      </w:pPr>
+    </w:lvl>
+    <w:lvl w:ilvl="2">
+      <w:start w:val="1"/>
+      <w:numFmt w:val="decimal"/>
+      <w:lvlText w:val="%3."/>
+      <w:lvlJc w:val="left"/>
+      <w:pPr>
+        <w:tabs>
+          <w:tab w:val="num" w:pos="2160"/>
+        </w:tabs>
+        <w:ind w:left="2160" w:hanging="360"/>
+      </w:pPr>
+    </w:lvl>
+    <w:lvl w:ilvl="3" w:tentative="1">
+      <w:start w:val="1"/>
+      <w:numFmt w:val="decimal"/>
+      <w:lvlText w:val="%4."/>
+      <w:lvlJc w:val="left"/>
+      <w:pPr>
+        <w:tabs>
+          <w:tab w:val="num" w:pos="2880"/>
+        </w:tabs>
+        <w:ind w:left="2880" w:hanging="360"/>
+      </w:pPr>
+    </w:lvl>
+    <w:lvl w:ilvl="4" w:tentative="1">
+      <w:start w:val="1"/>
+      <w:numFmt w:val="decimal"/>
+      <w:lvlText w:val="%5."/>
+      <w:lvlJc w:val="left"/>
+      <w:pPr>
+        <w:tabs>
+          <w:tab w:val="num" w:pos="3600"/>
+        </w:tabs>
+        <w:ind w:left="3600" w:hanging="360"/>
+      </w:pPr>
+    </w:lvl>
+    <w:lvl w:ilvl="5" w:tentative="1">
+      <w:start w:val="1"/>
+      <w:numFmt w:val="decimal"/>
+      <w:lvlText w:val="%6."/>
+      <w:lvlJc w:val="left"/>
+      <w:pPr>
+        <w:tabs>
+          <w:tab w:val="num" w:pos="4320"/>
+        </w:tabs>
+        <w:ind w:left="4320" w:hanging="360"/>
+      </w:pPr>
+    </w:lvl>
+    <w:lvl w:ilvl="6" w:tentative="1">
+      <w:start w:val="1"/>
+      <w:numFmt w:val="decimal"/>
+      <w:lvlText w:val="%7."/>
+      <w:lvlJc w:val="left"/>
+      <w:pPr>
+        <w:tabs>
+          <w:tab w:val="num" w:pos="5040"/>
+        </w:tabs>
+        <w:ind w:left="5040" w:hanging="360"/>
+      </w:pPr>
+    </w:lvl>
+    <w:lvl w:ilvl="7" w:tentative="1">
+      <w:start w:val="1"/>
+      <w:numFmt w:val="decimal"/>
+      <w:lvlText w:val="%8."/>
+      <w:lvlJc w:val="left"/>
+      <w:pPr>
+        <w:tabs>
+          <w:tab w:val="num" w:pos="5760"/>
+        </w:tabs>
+        <w:ind w:left="5760" w:hanging="360"/>
+      </w:pPr>
+    </w:lvl>
+    <w:lvl w:ilvl="8" w:tentative="1">
+      <w:start w:val="1"/>
+      <w:numFmt w:val="decimal"/>
+      <w:lvlText w:val="%9."/>
+      <w:lvlJc w:val="left"/>
+      <w:pPr>
+        <w:tabs>
+          <w:tab w:val="num" w:pos="6480"/>
+        </w:tabs>
+        <w:ind w:left="6480" w:hanging="360"/>
+      </w:pPr>
+    </w:lvl>
+  </w:abstractNum>
+  <w:abstractNum w:abstractNumId="1" w15:restartNumberingAfterBreak="0">
+    <w:nsid w:val="048C0E50"/>
+    <w:multiLevelType w:val="multilevel"/>
+    <w:tmpl w:val="86C6F65C"/>
+    <w:lvl w:ilvl="0">
+      <w:start w:val="1"/>
+      <w:numFmt w:val="decimal"/>
+      <w:lvlText w:val="%1."/>
+      <w:lvlJc w:val="left"/>
+      <w:pPr>
+        <w:tabs>
+          <w:tab w:val="num" w:pos="720"/>
+        </w:tabs>
+        <w:ind w:left="720" w:hanging="360"/>
+      </w:pPr>
+    </w:lvl>
+    <w:lvl w:ilvl="1">
+      <w:start w:val="1"/>
+      <w:numFmt w:val="decimal"/>
+      <w:lvlText w:val="%2."/>
+      <w:lvlJc w:val="left"/>
+      <w:pPr>
+        <w:tabs>
+          <w:tab w:val="num" w:pos="1440"/>
+        </w:tabs>
+        <w:ind w:left="1440" w:hanging="360"/>
+      </w:pPr>
+    </w:lvl>
+    <w:lvl w:ilvl="2" w:tentative="1">
+      <w:start w:val="1"/>
+      <w:numFmt w:val="decimal"/>
+      <w:lvlText w:val="%3."/>
+      <w:lvlJc w:val="left"/>
+      <w:pPr>
+        <w:tabs>
+          <w:tab w:val="num" w:pos="2160"/>
+        </w:tabs>
+        <w:ind w:left="2160" w:hanging="360"/>
+      </w:pPr>
+    </w:lvl>
+    <w:lvl w:ilvl="3" w:tentative="1">
+      <w:start w:val="1"/>
+      <w:numFmt w:val="decimal"/>
+      <w:lvlText w:val="%4."/>
+      <w:lvlJc w:val="left"/>
+      <w:pPr>
+        <w:tabs>
+          <w:tab w:val="num" w:pos="2880"/>
+        </w:tabs>
+        <w:ind w:left="2880" w:hanging="360"/>
+      </w:pPr>
+    </w:lvl>
+    <w:lvl w:ilvl="4" w:tentative="1">
+      <w:start w:val="1"/>
+      <w:numFmt w:val="decimal"/>
+      <w:lvlText w:val="%5."/>
+      <w:lvlJc w:val="left"/>
+      <w:pPr>
+        <w:tabs>
+          <w:tab w:val="num" w:pos="3600"/>
+        </w:tabs>
+        <w:ind w:left="3600" w:hanging="360"/>
+      </w:pPr>
+    </w:lvl>
+    <w:lvl w:ilvl="5" w:tentative="1">
+      <w:start w:val="1"/>
+      <w:numFmt w:val="decimal"/>
+      <w:lvlText w:val="%6."/>
+      <w:lvlJc w:val="left"/>
+      <w:pPr>
+        <w:tabs>
+          <w:tab w:val="num" w:pos="4320"/>
+        </w:tabs>
+        <w:ind w:left="4320" w:hanging="360"/>
+      </w:pPr>
+    </w:lvl>
+    <w:lvl w:ilvl="6" w:tentative="1">
+      <w:start w:val="1"/>
+      <w:numFmt w:val="decimal"/>
+      <w:lvlText w:val="%7."/>
+      <w:lvlJc w:val="left"/>
+      <w:pPr>
+        <w:tabs>
+          <w:tab w:val="num" w:pos="5040"/>
+        </w:tabs>
+        <w:ind w:left="5040" w:hanging="360"/>
+      </w:pPr>
+    </w:lvl>
+    <w:lvl w:ilvl="7" w:tentative="1">
+      <w:start w:val="1"/>
+      <w:numFmt w:val="decimal"/>
+      <w:lvlText w:val="%8."/>
+      <w:lvlJc w:val="left"/>
+      <w:pPr>
+        <w:tabs>
+          <w:tab w:val="num" w:pos="5760"/>
+        </w:tabs>
+        <w:ind w:left="5760" w:hanging="360"/>
+      </w:pPr>
+    </w:lvl>
+    <w:lvl w:ilvl="8" w:tentative="1">
+      <w:start w:val="1"/>
+      <w:numFmt w:val="decimal"/>
+      <w:lvlText w:val="%9."/>
+      <w:lvlJc w:val="left"/>
+      <w:pPr>
+        <w:tabs>
+          <w:tab w:val="num" w:pos="6480"/>
+        </w:tabs>
+        <w:ind w:left="6480" w:hanging="360"/>
+      </w:pPr>
+    </w:lvl>
+  </w:abstractNum>
+  <w:abstractNum w:abstractNumId="2" w15:restartNumberingAfterBreak="0">
+    <w:nsid w:val="071A31C0"/>
+    <w:multiLevelType w:val="multilevel"/>
+    <w:tmpl w:val="8C4A869C"/>
+    <w:lvl w:ilvl="0">
+      <w:start w:val="1"/>
+      <w:numFmt w:val="lowerLetter"/>
+      <w:lvlText w:val="%1."/>
+      <w:lvlJc w:val="left"/>
+      <w:pPr>
+        <w:tabs>
+          <w:tab w:val="num" w:pos="720"/>
+        </w:tabs>
+        <w:ind w:left="720" w:hanging="360"/>
+      </w:pPr>
+    </w:lvl>
+    <w:lvl w:ilvl="1">
+      <w:start w:val="1"/>
+      <w:numFmt w:val="lowerRoman"/>
+      <w:lvlText w:val="%2."/>
+      <w:lvlJc w:val="right"/>
+      <w:pPr>
+        <w:tabs>
+          <w:tab w:val="num" w:pos="1440"/>
+        </w:tabs>
+        <w:ind w:left="1440" w:hanging="360"/>
+      </w:pPr>
+    </w:lvl>
+    <w:lvl w:ilvl="2" w:tentative="1">
+      <w:start w:val="1"/>
+      <w:numFmt w:val="lowerLetter"/>
+      <w:lvlText w:val="%3."/>
+      <w:lvlJc w:val="left"/>
+      <w:pPr>
+        <w:tabs>
+          <w:tab w:val="num" w:pos="2160"/>
+        </w:tabs>
+        <w:ind w:left="2160" w:hanging="360"/>
+      </w:pPr>
+    </w:lvl>
+    <w:lvl w:ilvl="3" w:tentative="1">
+      <w:start w:val="1"/>
+      <w:numFmt w:val="lowerLetter"/>
+      <w:lvlText w:val="%4."/>
+      <w:lvlJc w:val="left"/>
+      <w:pPr>
+        <w:tabs>
+          <w:tab w:val="num" w:pos="2880"/>
+        </w:tabs>
+        <w:ind w:left="2880" w:hanging="360"/>
+      </w:pPr>
+    </w:lvl>
+    <w:lvl w:ilvl="4" w:tentative="1">
+      <w:start w:val="1"/>
+      <w:numFmt w:val="lowerLetter"/>
+      <w:lvlText w:val="%5."/>
+      <w:lvlJc w:val="left"/>
+      <w:pPr>
+        <w:tabs>
+          <w:tab w:val="num" w:pos="3600"/>
+        </w:tabs>
+        <w:ind w:left="3600" w:hanging="360"/>
+      </w:pPr>
+    </w:lvl>
+    <w:lvl w:ilvl="5" w:tentative="1">
+      <w:start w:val="1"/>
+      <w:numFmt w:val="lowerLetter"/>
+      <w:lvlText w:val="%6."/>
+      <w:lvlJc w:val="left"/>
+      <w:pPr>
+        <w:tabs>
+          <w:tab w:val="num" w:pos="4320"/>
+        </w:tabs>
+        <w:ind w:left="4320" w:hanging="360"/>
+      </w:pPr>
+    </w:lvl>
+    <w:lvl w:ilvl="6" w:tentative="1">
+      <w:start w:val="1"/>
+      <w:numFmt w:val="lowerLetter"/>
+      <w:lvlText w:val="%7."/>
+      <w:lvlJc w:val="left"/>
+      <w:pPr>
+        <w:tabs>
+          <w:tab w:val="num" w:pos="5040"/>
+        </w:tabs>
+        <w:ind w:left="5040" w:hanging="360"/>
+      </w:pPr>
+    </w:lvl>
+    <w:lvl w:ilvl="7" w:tentative="1">
+      <w:start w:val="1"/>
+      <w:numFmt w:val="lowerLetter"/>
+      <w:lvlText w:val="%8."/>
+      <w:lvlJc w:val="left"/>
+      <w:pPr>
+        <w:tabs>
+          <w:tab w:val="num" w:pos="5760"/>
+        </w:tabs>
+        <w:ind w:left="5760" w:hanging="360"/>
+      </w:pPr>
+    </w:lvl>
+    <w:lvl w:ilvl="8" w:tentative="1">
+      <w:start w:val="1"/>
+      <w:numFmt w:val="lowerLetter"/>
+      <w:lvlText w:val="%9."/>
+      <w:lvlJc w:val="left"/>
+      <w:pPr>
+        <w:tabs>
+          <w:tab w:val="num" w:pos="6480"/>
+        </w:tabs>
+        <w:ind w:left="6480" w:hanging="360"/>
+      </w:pPr>
+    </w:lvl>
+  </w:abstractNum>
+  <w:abstractNum w:abstractNumId="3" w15:restartNumberingAfterBreak="0">
+    <w:nsid w:val="11145C42"/>
+    <w:multiLevelType w:val="multilevel"/>
+    <w:tmpl w:val="2E108764"/>
+    <w:lvl w:ilvl="0">
+      <w:start w:val="1"/>
+      <w:numFmt w:val="decimal"/>
+      <w:lvlText w:val="%1."/>
+      <w:lvlJc w:val="left"/>
+      <w:pPr>
+        <w:tabs>
+          <w:tab w:val="num" w:pos="720"/>
+        </w:tabs>
+        <w:ind w:left="720" w:hanging="360"/>
+      </w:pPr>
+    </w:lvl>
+    <w:lvl w:ilvl="1" w:tentative="1">
+      <w:start w:val="1"/>
+      <w:numFmt w:val="decimal"/>
+      <w:lvlText w:val="%2."/>
+      <w:lvlJc w:val="left"/>
+      <w:pPr>
+        <w:tabs>
+          <w:tab w:val="num" w:pos="1440"/>
+        </w:tabs>
+        <w:ind w:left="1440" w:hanging="360"/>
+      </w:pPr>
+    </w:lvl>
+    <w:lvl w:ilvl="2" w:tentative="1">
+      <w:start w:val="1"/>
+      <w:numFmt w:val="decimal"/>
+      <w:lvlText w:val="%3."/>
+      <w:lvlJc w:val="left"/>
+      <w:pPr>
+        <w:tabs>
+          <w:tab w:val="num" w:pos="2160"/>
+        </w:tabs>
+        <w:ind w:left="2160" w:hanging="360"/>
+      </w:pPr>
+    </w:lvl>
+    <w:lvl w:ilvl="3" w:tentative="1">
+      <w:start w:val="1"/>
+      <w:numFmt w:val="decimal"/>
+      <w:lvlText w:val="%4."/>
+      <w:lvlJc w:val="left"/>
+      <w:pPr>
+        <w:tabs>
+          <w:tab w:val="num" w:pos="2880"/>
+        </w:tabs>
+        <w:ind w:left="2880" w:hanging="360"/>
+      </w:pPr>
+    </w:lvl>
+    <w:lvl w:ilvl="4" w:tentative="1">
+      <w:start w:val="1"/>
+      <w:numFmt w:val="decimal"/>
+      <w:lvlText w:val="%5."/>
+      <w:lvlJc w:val="left"/>
+      <w:pPr>
+        <w:tabs>
+          <w:tab w:val="num" w:pos="3600"/>
+        </w:tabs>
+        <w:ind w:left="3600" w:hanging="360"/>
+      </w:pPr>
+    </w:lvl>
+    <w:lvl w:ilvl="5" w:tentative="1">
+      <w:start w:val="1"/>
+      <w:numFmt w:val="decimal"/>
+      <w:lvlText w:val="%6."/>
+      <w:lvlJc w:val="left"/>
+      <w:pPr>
+        <w:tabs>
+          <w:tab w:val="num" w:pos="4320"/>
+        </w:tabs>
+        <w:ind w:left="4320" w:hanging="360"/>
+      </w:pPr>
+    </w:lvl>
+    <w:lvl w:ilvl="6" w:tentative="1">
+      <w:start w:val="1"/>
+      <w:numFmt w:val="decimal"/>
+      <w:lvlText w:val="%7."/>
+      <w:lvlJc w:val="left"/>
+      <w:pPr>
+        <w:tabs>
+          <w:tab w:val="num" w:pos="5040"/>
+        </w:tabs>
+        <w:ind w:left="5040" w:hanging="360"/>
+      </w:pPr>
+    </w:lvl>
+    <w:lvl w:ilvl="7" w:tentative="1">
+      <w:start w:val="1"/>
+      <w:numFmt w:val="decimal"/>
+      <w:lvlText w:val="%8."/>
+      <w:lvlJc w:val="left"/>
+      <w:pPr>
+        <w:tabs>
+          <w:tab w:val="num" w:pos="5760"/>
+        </w:tabs>
+        <w:ind w:left="5760" w:hanging="360"/>
+      </w:pPr>
+    </w:lvl>
+    <w:lvl w:ilvl="8" w:tentative="1">
+      <w:start w:val="1"/>
+      <w:numFmt w:val="decimal"/>
+      <w:lvlText w:val="%9."/>
+      <w:lvlJc w:val="left"/>
+      <w:pPr>
+        <w:tabs>
+          <w:tab w:val="num" w:pos="6480"/>
+        </w:tabs>
+        <w:ind w:left="6480" w:hanging="360"/>
+      </w:pPr>
+    </w:lvl>
+  </w:abstractNum>
+  <w:abstractNum w:abstractNumId="4" w15:restartNumberingAfterBreak="0">
+    <w:nsid w:val="18040D04"/>
+    <w:multiLevelType w:val="multilevel"/>
+    <w:tmpl w:val="E6FC1834"/>
+    <w:lvl w:ilvl="0">
+      <w:start w:val="1"/>
+      <w:numFmt w:val="lowerRoman"/>
+      <w:lvlText w:val="%1."/>
+      <w:lvlJc w:val="right"/>
+      <w:pPr>
+        <w:tabs>
+          <w:tab w:val="num" w:pos="720"/>
+        </w:tabs>
+        <w:ind w:left="720" w:hanging="360"/>
+      </w:pPr>
+    </w:lvl>
+    <w:lvl w:ilvl="1" w:tentative="1">
+      <w:start w:val="1"/>
+      <w:numFmt w:val="lowerRoman"/>
+      <w:lvlText w:val="%2."/>
+      <w:lvlJc w:val="right"/>
+      <w:pPr>
+        <w:tabs>
+          <w:tab w:val="num" w:pos="1440"/>
+        </w:tabs>
+        <w:ind w:left="1440" w:hanging="360"/>
+      </w:pPr>
+    </w:lvl>
+    <w:lvl w:ilvl="2" w:tentative="1">
+      <w:start w:val="1"/>
+      <w:numFmt w:val="lowerRoman"/>
+      <w:lvlText w:val="%3."/>
+      <w:lvlJc w:val="right"/>
+      <w:pPr>
+        <w:tabs>
+          <w:tab w:val="num" w:pos="2160"/>
+        </w:tabs>
+        <w:ind w:left="2160" w:hanging="360"/>
+      </w:pPr>
+    </w:lvl>
+    <w:lvl w:ilvl="3" w:tentative="1">
+      <w:start w:val="1"/>
+      <w:numFmt w:val="lowerRoman"/>
+      <w:lvlText w:val="%4."/>
+      <w:lvlJc w:val="right"/>
+      <w:pPr>
+        <w:tabs>
+          <w:tab w:val="num" w:pos="2880"/>
+        </w:tabs>
+        <w:ind w:left="2880" w:hanging="360"/>
+      </w:pPr>
+    </w:lvl>
+    <w:lvl w:ilvl="4" w:tentative="1">
+      <w:start w:val="1"/>
+      <w:numFmt w:val="lowerRoman"/>
+      <w:lvlText w:val="%5."/>
+      <w:lvlJc w:val="right"/>
+      <w:pPr>
+        <w:tabs>
+          <w:tab w:val="num" w:pos="3600"/>
+        </w:tabs>
+        <w:ind w:left="3600" w:hanging="360"/>
+      </w:pPr>
+    </w:lvl>
+    <w:lvl w:ilvl="5" w:tentative="1">
+      <w:start w:val="1"/>
+      <w:numFmt w:val="lowerRoman"/>
+      <w:lvlText w:val="%6."/>
+      <w:lvlJc w:val="right"/>
+      <w:pPr>
+        <w:tabs>
+          <w:tab w:val="num" w:pos="4320"/>
+        </w:tabs>
+        <w:ind w:left="4320" w:hanging="360"/>
+      </w:pPr>
+    </w:lvl>
+    <w:lvl w:ilvl="6" w:tentative="1">
+      <w:start w:val="1"/>
+      <w:numFmt w:val="lowerRoman"/>
+      <w:lvlText w:val="%7."/>
+      <w:lvlJc w:val="right"/>
+      <w:pPr>
+        <w:tabs>
+          <w:tab w:val="num" w:pos="5040"/>
+        </w:tabs>
+        <w:ind w:left="5040" w:hanging="360"/>
+      </w:pPr>
+    </w:lvl>
+    <w:lvl w:ilvl="7" w:tentative="1">
+      <w:start w:val="1"/>
+      <w:numFmt w:val="lowerRoman"/>
+      <w:lvlText w:val="%8."/>
+      <w:lvlJc w:val="right"/>
+      <w:pPr>
+        <w:tabs>
+          <w:tab w:val="num" w:pos="5760"/>
+        </w:tabs>
+        <w:ind w:left="5760" w:hanging="360"/>
+      </w:pPr>
+    </w:lvl>
+    <w:lvl w:ilvl="8" w:tentative="1">
+      <w:start w:val="1"/>
+      <w:numFmt w:val="lowerRoman"/>
+      <w:lvlText w:val="%9."/>
+      <w:lvlJc w:val="right"/>
+      <w:pPr>
+        <w:tabs>
+          <w:tab w:val="num" w:pos="6480"/>
+        </w:tabs>
+        <w:ind w:left="6480" w:hanging="360"/>
+      </w:pPr>
+    </w:lvl>
+  </w:abstractNum>
+  <w:abstractNum w:abstractNumId="5" w15:restartNumberingAfterBreak="0">
+    <w:nsid w:val="1CE524E2"/>
+    <w:multiLevelType w:val="multilevel"/>
+    <w:tmpl w:val="5E8C7440"/>
+    <w:lvl w:ilvl="0">
+      <w:start w:val="1"/>
+      <w:numFmt w:val="decimal"/>
+      <w:lvlText w:val="%1."/>
+      <w:lvlJc w:val="left"/>
+      <w:pPr>
+        <w:tabs>
+          <w:tab w:val="num" w:pos="720"/>
+        </w:tabs>
+        <w:ind w:left="720" w:hanging="360"/>
+      </w:pPr>
+    </w:lvl>
+    <w:lvl w:ilvl="1" w:tentative="1">
+      <w:start w:val="1"/>
+      <w:numFmt w:val="decimal"/>
+      <w:lvlText w:val="%2."/>
+      <w:lvlJc w:val="left"/>
+      <w:pPr>
+        <w:tabs>
+          <w:tab w:val="num" w:pos="1440"/>
+        </w:tabs>
+        <w:ind w:left="1440" w:hanging="360"/>
+      </w:pPr>
+    </w:lvl>
+    <w:lvl w:ilvl="2" w:tentative="1">
+      <w:start w:val="1"/>
+      <w:numFmt w:val="decimal"/>
+      <w:lvlText w:val="%3."/>
+      <w:lvlJc w:val="left"/>
+      <w:pPr>
+        <w:tabs>
+          <w:tab w:val="num" w:pos="2160"/>
+        </w:tabs>
+        <w:ind w:left="2160" w:hanging="360"/>
+      </w:pPr>
+    </w:lvl>
+    <w:lvl w:ilvl="3" w:tentative="1">
+      <w:start w:val="1"/>
+      <w:numFmt w:val="decimal"/>
+      <w:lvlText w:val="%4."/>
+      <w:lvlJc w:val="left"/>
+      <w:pPr>
+        <w:tabs>
+          <w:tab w:val="num" w:pos="2880"/>
+        </w:tabs>
+        <w:ind w:left="2880" w:hanging="360"/>
+      </w:pPr>
+    </w:lvl>
+    <w:lvl w:ilvl="4" w:tentative="1">
+      <w:start w:val="1"/>
+      <w:numFmt w:val="decimal"/>
+      <w:lvlText w:val="%5."/>
+      <w:lvlJc w:val="left"/>
+      <w:pPr>
+        <w:tabs>
+          <w:tab w:val="num" w:pos="3600"/>
+        </w:tabs>
+        <w:ind w:left="3600" w:hanging="360"/>
+      </w:pPr>
+    </w:lvl>
+    <w:lvl w:ilvl="5" w:tentative="1">
+      <w:start w:val="1"/>
+      <w:numFmt w:val="decimal"/>
+      <w:lvlText w:val="%6."/>
+      <w:lvlJc w:val="left"/>
+      <w:pPr>
+        <w:tabs>
+          <w:tab w:val="num" w:pos="4320"/>
+        </w:tabs>
+        <w:ind w:left="4320" w:hanging="360"/>
+      </w:pPr>
+    </w:lvl>
+    <w:lvl w:ilvl="6" w:tentative="1">
+      <w:start w:val="1"/>
+      <w:numFmt w:val="decimal"/>
+      <w:lvlText w:val="%7."/>
+      <w:lvlJc w:val="left"/>
+      <w:pPr>
+        <w:tabs>
+          <w:tab w:val="num" w:pos="5040"/>
+        </w:tabs>
+        <w:ind w:left="5040" w:hanging="360"/>
+      </w:pPr>
+    </w:lvl>
+    <w:lvl w:ilvl="7" w:tentative="1">
+      <w:start w:val="1"/>
+      <w:numFmt w:val="decimal"/>
+      <w:lvlText w:val="%8."/>
+      <w:lvlJc w:val="left"/>
+      <w:pPr>
+        <w:tabs>
+          <w:tab w:val="num" w:pos="5760"/>
+        </w:tabs>
+        <w:ind w:left="5760" w:hanging="360"/>
+      </w:pPr>
+    </w:lvl>
+    <w:lvl w:ilvl="8" w:tentative="1">
+      <w:start w:val="1"/>
+      <w:numFmt w:val="decimal"/>
+      <w:lvlText w:val="%9."/>
+      <w:lvlJc w:val="left"/>
+      <w:pPr>
+        <w:tabs>
+          <w:tab w:val="num" w:pos="6480"/>
+        </w:tabs>
+        <w:ind w:left="6480" w:hanging="360"/>
+      </w:pPr>
+    </w:lvl>
+  </w:abstractNum>
+  <w:abstractNum w:abstractNumId="6" w15:restartNumberingAfterBreak="0">
     <w:nsid w:val="20773505"/>
     <w:multiLevelType w:val="multilevel"/>
     <w:tmpl w:val="A3766EB4"/>
@@ -2456,7 +4403,7 @@
       </w:rPr>
     </w:lvl>
   </w:abstractNum>
-  <w:abstractNum w:abstractNumId="1" w15:restartNumberingAfterBreak="0">
+  <w:abstractNum w:abstractNumId="7" w15:restartNumberingAfterBreak="0">
     <w:nsid w:val="27C57BDA"/>
     <w:multiLevelType w:val="multilevel"/>
     <w:tmpl w:val="4880EF04"/>
@@ -2569,14 +4516,1168 @@
       </w:pPr>
     </w:lvl>
   </w:abstractNum>
+  <w:abstractNum w:abstractNumId="8" w15:restartNumberingAfterBreak="0">
+    <w:nsid w:val="2B935E02"/>
+    <w:multiLevelType w:val="multilevel"/>
+    <w:tmpl w:val="892A7F9C"/>
+    <w:lvl w:ilvl="0">
+      <w:start w:val="1"/>
+      <w:numFmt w:val="decimal"/>
+      <w:lvlText w:val="%1."/>
+      <w:lvlJc w:val="left"/>
+      <w:pPr>
+        <w:tabs>
+          <w:tab w:val="num" w:pos="720"/>
+        </w:tabs>
+        <w:ind w:left="720" w:hanging="360"/>
+      </w:pPr>
+    </w:lvl>
+    <w:lvl w:ilvl="1" w:tentative="1">
+      <w:start w:val="1"/>
+      <w:numFmt w:val="decimal"/>
+      <w:lvlText w:val="%2."/>
+      <w:lvlJc w:val="left"/>
+      <w:pPr>
+        <w:tabs>
+          <w:tab w:val="num" w:pos="1440"/>
+        </w:tabs>
+        <w:ind w:left="1440" w:hanging="360"/>
+      </w:pPr>
+    </w:lvl>
+    <w:lvl w:ilvl="2" w:tentative="1">
+      <w:start w:val="1"/>
+      <w:numFmt w:val="decimal"/>
+      <w:lvlText w:val="%3."/>
+      <w:lvlJc w:val="left"/>
+      <w:pPr>
+        <w:tabs>
+          <w:tab w:val="num" w:pos="2160"/>
+        </w:tabs>
+        <w:ind w:left="2160" w:hanging="360"/>
+      </w:pPr>
+    </w:lvl>
+    <w:lvl w:ilvl="3" w:tentative="1">
+      <w:start w:val="1"/>
+      <w:numFmt w:val="decimal"/>
+      <w:lvlText w:val="%4."/>
+      <w:lvlJc w:val="left"/>
+      <w:pPr>
+        <w:tabs>
+          <w:tab w:val="num" w:pos="2880"/>
+        </w:tabs>
+        <w:ind w:left="2880" w:hanging="360"/>
+      </w:pPr>
+    </w:lvl>
+    <w:lvl w:ilvl="4" w:tentative="1">
+      <w:start w:val="1"/>
+      <w:numFmt w:val="decimal"/>
+      <w:lvlText w:val="%5."/>
+      <w:lvlJc w:val="left"/>
+      <w:pPr>
+        <w:tabs>
+          <w:tab w:val="num" w:pos="3600"/>
+        </w:tabs>
+        <w:ind w:left="3600" w:hanging="360"/>
+      </w:pPr>
+    </w:lvl>
+    <w:lvl w:ilvl="5" w:tentative="1">
+      <w:start w:val="1"/>
+      <w:numFmt w:val="decimal"/>
+      <w:lvlText w:val="%6."/>
+      <w:lvlJc w:val="left"/>
+      <w:pPr>
+        <w:tabs>
+          <w:tab w:val="num" w:pos="4320"/>
+        </w:tabs>
+        <w:ind w:left="4320" w:hanging="360"/>
+      </w:pPr>
+    </w:lvl>
+    <w:lvl w:ilvl="6" w:tentative="1">
+      <w:start w:val="1"/>
+      <w:numFmt w:val="decimal"/>
+      <w:lvlText w:val="%7."/>
+      <w:lvlJc w:val="left"/>
+      <w:pPr>
+        <w:tabs>
+          <w:tab w:val="num" w:pos="5040"/>
+        </w:tabs>
+        <w:ind w:left="5040" w:hanging="360"/>
+      </w:pPr>
+    </w:lvl>
+    <w:lvl w:ilvl="7" w:tentative="1">
+      <w:start w:val="1"/>
+      <w:numFmt w:val="decimal"/>
+      <w:lvlText w:val="%8."/>
+      <w:lvlJc w:val="left"/>
+      <w:pPr>
+        <w:tabs>
+          <w:tab w:val="num" w:pos="5760"/>
+        </w:tabs>
+        <w:ind w:left="5760" w:hanging="360"/>
+      </w:pPr>
+    </w:lvl>
+    <w:lvl w:ilvl="8" w:tentative="1">
+      <w:start w:val="1"/>
+      <w:numFmt w:val="decimal"/>
+      <w:lvlText w:val="%9."/>
+      <w:lvlJc w:val="left"/>
+      <w:pPr>
+        <w:tabs>
+          <w:tab w:val="num" w:pos="6480"/>
+        </w:tabs>
+        <w:ind w:left="6480" w:hanging="360"/>
+      </w:pPr>
+    </w:lvl>
+  </w:abstractNum>
+  <w:abstractNum w:abstractNumId="9" w15:restartNumberingAfterBreak="0">
+    <w:nsid w:val="31CF0FBA"/>
+    <w:multiLevelType w:val="multilevel"/>
+    <w:tmpl w:val="1778A954"/>
+    <w:lvl w:ilvl="0">
+      <w:start w:val="1"/>
+      <w:numFmt w:val="bullet"/>
+      <w:lvlText w:val=""/>
+      <w:lvlJc w:val="left"/>
+      <w:pPr>
+        <w:tabs>
+          <w:tab w:val="num" w:pos="720"/>
+        </w:tabs>
+        <w:ind w:left="720" w:hanging="360"/>
+      </w:pPr>
+      <w:rPr>
+        <w:rFonts w:ascii="Symbol" w:hAnsi="Symbol" w:hint="default"/>
+        <w:sz w:val="20"/>
+      </w:rPr>
+    </w:lvl>
+    <w:lvl w:ilvl="1" w:tentative="1">
+      <w:start w:val="1"/>
+      <w:numFmt w:val="bullet"/>
+      <w:lvlText w:val=""/>
+      <w:lvlJc w:val="left"/>
+      <w:pPr>
+        <w:tabs>
+          <w:tab w:val="num" w:pos="1440"/>
+        </w:tabs>
+        <w:ind w:left="1440" w:hanging="360"/>
+      </w:pPr>
+      <w:rPr>
+        <w:rFonts w:ascii="Symbol" w:hAnsi="Symbol" w:hint="default"/>
+        <w:sz w:val="20"/>
+      </w:rPr>
+    </w:lvl>
+    <w:lvl w:ilvl="2" w:tentative="1">
+      <w:start w:val="1"/>
+      <w:numFmt w:val="bullet"/>
+      <w:lvlText w:val=""/>
+      <w:lvlJc w:val="left"/>
+      <w:pPr>
+        <w:tabs>
+          <w:tab w:val="num" w:pos="2160"/>
+        </w:tabs>
+        <w:ind w:left="2160" w:hanging="360"/>
+      </w:pPr>
+      <w:rPr>
+        <w:rFonts w:ascii="Symbol" w:hAnsi="Symbol" w:hint="default"/>
+        <w:sz w:val="20"/>
+      </w:rPr>
+    </w:lvl>
+    <w:lvl w:ilvl="3" w:tentative="1">
+      <w:start w:val="1"/>
+      <w:numFmt w:val="bullet"/>
+      <w:lvlText w:val=""/>
+      <w:lvlJc w:val="left"/>
+      <w:pPr>
+        <w:tabs>
+          <w:tab w:val="num" w:pos="2880"/>
+        </w:tabs>
+        <w:ind w:left="2880" w:hanging="360"/>
+      </w:pPr>
+      <w:rPr>
+        <w:rFonts w:ascii="Symbol" w:hAnsi="Symbol" w:hint="default"/>
+        <w:sz w:val="20"/>
+      </w:rPr>
+    </w:lvl>
+    <w:lvl w:ilvl="4" w:tentative="1">
+      <w:start w:val="1"/>
+      <w:numFmt w:val="bullet"/>
+      <w:lvlText w:val=""/>
+      <w:lvlJc w:val="left"/>
+      <w:pPr>
+        <w:tabs>
+          <w:tab w:val="num" w:pos="3600"/>
+        </w:tabs>
+        <w:ind w:left="3600" w:hanging="360"/>
+      </w:pPr>
+      <w:rPr>
+        <w:rFonts w:ascii="Symbol" w:hAnsi="Symbol" w:hint="default"/>
+        <w:sz w:val="20"/>
+      </w:rPr>
+    </w:lvl>
+    <w:lvl w:ilvl="5" w:tentative="1">
+      <w:start w:val="1"/>
+      <w:numFmt w:val="bullet"/>
+      <w:lvlText w:val=""/>
+      <w:lvlJc w:val="left"/>
+      <w:pPr>
+        <w:tabs>
+          <w:tab w:val="num" w:pos="4320"/>
+        </w:tabs>
+        <w:ind w:left="4320" w:hanging="360"/>
+      </w:pPr>
+      <w:rPr>
+        <w:rFonts w:ascii="Symbol" w:hAnsi="Symbol" w:hint="default"/>
+        <w:sz w:val="20"/>
+      </w:rPr>
+    </w:lvl>
+    <w:lvl w:ilvl="6" w:tentative="1">
+      <w:start w:val="1"/>
+      <w:numFmt w:val="bullet"/>
+      <w:lvlText w:val=""/>
+      <w:lvlJc w:val="left"/>
+      <w:pPr>
+        <w:tabs>
+          <w:tab w:val="num" w:pos="5040"/>
+        </w:tabs>
+        <w:ind w:left="5040" w:hanging="360"/>
+      </w:pPr>
+      <w:rPr>
+        <w:rFonts w:ascii="Symbol" w:hAnsi="Symbol" w:hint="default"/>
+        <w:sz w:val="20"/>
+      </w:rPr>
+    </w:lvl>
+    <w:lvl w:ilvl="7" w:tentative="1">
+      <w:start w:val="1"/>
+      <w:numFmt w:val="bullet"/>
+      <w:lvlText w:val=""/>
+      <w:lvlJc w:val="left"/>
+      <w:pPr>
+        <w:tabs>
+          <w:tab w:val="num" w:pos="5760"/>
+        </w:tabs>
+        <w:ind w:left="5760" w:hanging="360"/>
+      </w:pPr>
+      <w:rPr>
+        <w:rFonts w:ascii="Symbol" w:hAnsi="Symbol" w:hint="default"/>
+        <w:sz w:val="20"/>
+      </w:rPr>
+    </w:lvl>
+    <w:lvl w:ilvl="8" w:tentative="1">
+      <w:start w:val="1"/>
+      <w:numFmt w:val="bullet"/>
+      <w:lvlText w:val=""/>
+      <w:lvlJc w:val="left"/>
+      <w:pPr>
+        <w:tabs>
+          <w:tab w:val="num" w:pos="6480"/>
+        </w:tabs>
+        <w:ind w:left="6480" w:hanging="360"/>
+      </w:pPr>
+      <w:rPr>
+        <w:rFonts w:ascii="Symbol" w:hAnsi="Symbol" w:hint="default"/>
+        <w:sz w:val="20"/>
+      </w:rPr>
+    </w:lvl>
+  </w:abstractNum>
+  <w:abstractNum w:abstractNumId="10" w15:restartNumberingAfterBreak="0">
+    <w:nsid w:val="398C7F61"/>
+    <w:multiLevelType w:val="multilevel"/>
+    <w:tmpl w:val="E11EC376"/>
+    <w:lvl w:ilvl="0">
+      <w:start w:val="1"/>
+      <w:numFmt w:val="decimal"/>
+      <w:lvlText w:val="%1."/>
+      <w:lvlJc w:val="left"/>
+      <w:pPr>
+        <w:tabs>
+          <w:tab w:val="num" w:pos="720"/>
+        </w:tabs>
+        <w:ind w:left="720" w:hanging="360"/>
+      </w:pPr>
+    </w:lvl>
+    <w:lvl w:ilvl="1">
+      <w:start w:val="1"/>
+      <w:numFmt w:val="lowerLetter"/>
+      <w:lvlText w:val="%2."/>
+      <w:lvlJc w:val="left"/>
+      <w:pPr>
+        <w:tabs>
+          <w:tab w:val="num" w:pos="1440"/>
+        </w:tabs>
+        <w:ind w:left="1440" w:hanging="360"/>
+      </w:pPr>
+    </w:lvl>
+    <w:lvl w:ilvl="2" w:tentative="1">
+      <w:start w:val="1"/>
+      <w:numFmt w:val="decimal"/>
+      <w:lvlText w:val="%3."/>
+      <w:lvlJc w:val="left"/>
+      <w:pPr>
+        <w:tabs>
+          <w:tab w:val="num" w:pos="2160"/>
+        </w:tabs>
+        <w:ind w:left="2160" w:hanging="360"/>
+      </w:pPr>
+    </w:lvl>
+    <w:lvl w:ilvl="3" w:tentative="1">
+      <w:start w:val="1"/>
+      <w:numFmt w:val="decimal"/>
+      <w:lvlText w:val="%4."/>
+      <w:lvlJc w:val="left"/>
+      <w:pPr>
+        <w:tabs>
+          <w:tab w:val="num" w:pos="2880"/>
+        </w:tabs>
+        <w:ind w:left="2880" w:hanging="360"/>
+      </w:pPr>
+    </w:lvl>
+    <w:lvl w:ilvl="4" w:tentative="1">
+      <w:start w:val="1"/>
+      <w:numFmt w:val="decimal"/>
+      <w:lvlText w:val="%5."/>
+      <w:lvlJc w:val="left"/>
+      <w:pPr>
+        <w:tabs>
+          <w:tab w:val="num" w:pos="3600"/>
+        </w:tabs>
+        <w:ind w:left="3600" w:hanging="360"/>
+      </w:pPr>
+    </w:lvl>
+    <w:lvl w:ilvl="5" w:tentative="1">
+      <w:start w:val="1"/>
+      <w:numFmt w:val="decimal"/>
+      <w:lvlText w:val="%6."/>
+      <w:lvlJc w:val="left"/>
+      <w:pPr>
+        <w:tabs>
+          <w:tab w:val="num" w:pos="4320"/>
+        </w:tabs>
+        <w:ind w:left="4320" w:hanging="360"/>
+      </w:pPr>
+    </w:lvl>
+    <w:lvl w:ilvl="6" w:tentative="1">
+      <w:start w:val="1"/>
+      <w:numFmt w:val="decimal"/>
+      <w:lvlText w:val="%7."/>
+      <w:lvlJc w:val="left"/>
+      <w:pPr>
+        <w:tabs>
+          <w:tab w:val="num" w:pos="5040"/>
+        </w:tabs>
+        <w:ind w:left="5040" w:hanging="360"/>
+      </w:pPr>
+    </w:lvl>
+    <w:lvl w:ilvl="7" w:tentative="1">
+      <w:start w:val="1"/>
+      <w:numFmt w:val="decimal"/>
+      <w:lvlText w:val="%8."/>
+      <w:lvlJc w:val="left"/>
+      <w:pPr>
+        <w:tabs>
+          <w:tab w:val="num" w:pos="5760"/>
+        </w:tabs>
+        <w:ind w:left="5760" w:hanging="360"/>
+      </w:pPr>
+    </w:lvl>
+    <w:lvl w:ilvl="8" w:tentative="1">
+      <w:start w:val="1"/>
+      <w:numFmt w:val="decimal"/>
+      <w:lvlText w:val="%9."/>
+      <w:lvlJc w:val="left"/>
+      <w:pPr>
+        <w:tabs>
+          <w:tab w:val="num" w:pos="6480"/>
+        </w:tabs>
+        <w:ind w:left="6480" w:hanging="360"/>
+      </w:pPr>
+    </w:lvl>
+  </w:abstractNum>
+  <w:abstractNum w:abstractNumId="11" w15:restartNumberingAfterBreak="0">
+    <w:nsid w:val="3A504E9C"/>
+    <w:multiLevelType w:val="hybridMultilevel"/>
+    <w:tmpl w:val="F5C6627E"/>
+    <w:lvl w:ilvl="0" w:tplc="04090019">
+      <w:start w:val="1"/>
+      <w:numFmt w:val="lowerLetter"/>
+      <w:lvlText w:val="%1."/>
+      <w:lvlJc w:val="left"/>
+      <w:pPr>
+        <w:ind w:left="720" w:hanging="360"/>
+      </w:pPr>
+    </w:lvl>
+    <w:lvl w:ilvl="1" w:tplc="04090019">
+      <w:start w:val="1"/>
+      <w:numFmt w:val="lowerLetter"/>
+      <w:lvlText w:val="%2."/>
+      <w:lvlJc w:val="left"/>
+      <w:pPr>
+        <w:ind w:left="1440" w:hanging="360"/>
+      </w:pPr>
+    </w:lvl>
+    <w:lvl w:ilvl="2" w:tplc="0409001B">
+      <w:start w:val="1"/>
+      <w:numFmt w:val="lowerRoman"/>
+      <w:lvlText w:val="%3."/>
+      <w:lvlJc w:val="right"/>
+      <w:pPr>
+        <w:ind w:left="2160" w:hanging="180"/>
+      </w:pPr>
+    </w:lvl>
+    <w:lvl w:ilvl="3" w:tplc="0409000F" w:tentative="1">
+      <w:start w:val="1"/>
+      <w:numFmt w:val="decimal"/>
+      <w:lvlText w:val="%4."/>
+      <w:lvlJc w:val="left"/>
+      <w:pPr>
+        <w:ind w:left="2880" w:hanging="360"/>
+      </w:pPr>
+    </w:lvl>
+    <w:lvl w:ilvl="4" w:tplc="04090019" w:tentative="1">
+      <w:start w:val="1"/>
+      <w:numFmt w:val="lowerLetter"/>
+      <w:lvlText w:val="%5."/>
+      <w:lvlJc w:val="left"/>
+      <w:pPr>
+        <w:ind w:left="3600" w:hanging="360"/>
+      </w:pPr>
+    </w:lvl>
+    <w:lvl w:ilvl="5" w:tplc="0409001B" w:tentative="1">
+      <w:start w:val="1"/>
+      <w:numFmt w:val="lowerRoman"/>
+      <w:lvlText w:val="%6."/>
+      <w:lvlJc w:val="right"/>
+      <w:pPr>
+        <w:ind w:left="4320" w:hanging="180"/>
+      </w:pPr>
+    </w:lvl>
+    <w:lvl w:ilvl="6" w:tplc="0409000F" w:tentative="1">
+      <w:start w:val="1"/>
+      <w:numFmt w:val="decimal"/>
+      <w:lvlText w:val="%7."/>
+      <w:lvlJc w:val="left"/>
+      <w:pPr>
+        <w:ind w:left="5040" w:hanging="360"/>
+      </w:pPr>
+    </w:lvl>
+    <w:lvl w:ilvl="7" w:tplc="04090019" w:tentative="1">
+      <w:start w:val="1"/>
+      <w:numFmt w:val="lowerLetter"/>
+      <w:lvlText w:val="%8."/>
+      <w:lvlJc w:val="left"/>
+      <w:pPr>
+        <w:ind w:left="5760" w:hanging="360"/>
+      </w:pPr>
+    </w:lvl>
+    <w:lvl w:ilvl="8" w:tplc="0409001B" w:tentative="1">
+      <w:start w:val="1"/>
+      <w:numFmt w:val="lowerRoman"/>
+      <w:lvlText w:val="%9."/>
+      <w:lvlJc w:val="right"/>
+      <w:pPr>
+        <w:ind w:left="6480" w:hanging="180"/>
+      </w:pPr>
+    </w:lvl>
+  </w:abstractNum>
+  <w:abstractNum w:abstractNumId="12" w15:restartNumberingAfterBreak="0">
+    <w:nsid w:val="57EF4068"/>
+    <w:multiLevelType w:val="multilevel"/>
+    <w:tmpl w:val="33604B60"/>
+    <w:lvl w:ilvl="0">
+      <w:start w:val="1"/>
+      <w:numFmt w:val="bullet"/>
+      <w:lvlText w:val=""/>
+      <w:lvlJc w:val="left"/>
+      <w:pPr>
+        <w:tabs>
+          <w:tab w:val="num" w:pos="720"/>
+        </w:tabs>
+        <w:ind w:left="720" w:hanging="360"/>
+      </w:pPr>
+      <w:rPr>
+        <w:rFonts w:ascii="Symbol" w:hAnsi="Symbol" w:hint="default"/>
+        <w:sz w:val="20"/>
+      </w:rPr>
+    </w:lvl>
+    <w:lvl w:ilvl="1">
+      <w:start w:val="1"/>
+      <w:numFmt w:val="bullet"/>
+      <w:lvlText w:val="o"/>
+      <w:lvlJc w:val="left"/>
+      <w:pPr>
+        <w:tabs>
+          <w:tab w:val="num" w:pos="1440"/>
+        </w:tabs>
+        <w:ind w:left="1440" w:hanging="360"/>
+      </w:pPr>
+      <w:rPr>
+        <w:rFonts w:ascii="Courier New" w:hAnsi="Courier New" w:hint="default"/>
+        <w:sz w:val="20"/>
+      </w:rPr>
+    </w:lvl>
+    <w:lvl w:ilvl="2" w:tentative="1">
+      <w:start w:val="1"/>
+      <w:numFmt w:val="bullet"/>
+      <w:lvlText w:val=""/>
+      <w:lvlJc w:val="left"/>
+      <w:pPr>
+        <w:tabs>
+          <w:tab w:val="num" w:pos="2160"/>
+        </w:tabs>
+        <w:ind w:left="2160" w:hanging="360"/>
+      </w:pPr>
+      <w:rPr>
+        <w:rFonts w:ascii="Symbol" w:hAnsi="Symbol" w:hint="default"/>
+        <w:sz w:val="20"/>
+      </w:rPr>
+    </w:lvl>
+    <w:lvl w:ilvl="3" w:tentative="1">
+      <w:start w:val="1"/>
+      <w:numFmt w:val="bullet"/>
+      <w:lvlText w:val=""/>
+      <w:lvlJc w:val="left"/>
+      <w:pPr>
+        <w:tabs>
+          <w:tab w:val="num" w:pos="2880"/>
+        </w:tabs>
+        <w:ind w:left="2880" w:hanging="360"/>
+      </w:pPr>
+      <w:rPr>
+        <w:rFonts w:ascii="Symbol" w:hAnsi="Symbol" w:hint="default"/>
+        <w:sz w:val="20"/>
+      </w:rPr>
+    </w:lvl>
+    <w:lvl w:ilvl="4" w:tentative="1">
+      <w:start w:val="1"/>
+      <w:numFmt w:val="bullet"/>
+      <w:lvlText w:val=""/>
+      <w:lvlJc w:val="left"/>
+      <w:pPr>
+        <w:tabs>
+          <w:tab w:val="num" w:pos="3600"/>
+        </w:tabs>
+        <w:ind w:left="3600" w:hanging="360"/>
+      </w:pPr>
+      <w:rPr>
+        <w:rFonts w:ascii="Symbol" w:hAnsi="Symbol" w:hint="default"/>
+        <w:sz w:val="20"/>
+      </w:rPr>
+    </w:lvl>
+    <w:lvl w:ilvl="5" w:tentative="1">
+      <w:start w:val="1"/>
+      <w:numFmt w:val="bullet"/>
+      <w:lvlText w:val=""/>
+      <w:lvlJc w:val="left"/>
+      <w:pPr>
+        <w:tabs>
+          <w:tab w:val="num" w:pos="4320"/>
+        </w:tabs>
+        <w:ind w:left="4320" w:hanging="360"/>
+      </w:pPr>
+      <w:rPr>
+        <w:rFonts w:ascii="Symbol" w:hAnsi="Symbol" w:hint="default"/>
+        <w:sz w:val="20"/>
+      </w:rPr>
+    </w:lvl>
+    <w:lvl w:ilvl="6" w:tentative="1">
+      <w:start w:val="1"/>
+      <w:numFmt w:val="bullet"/>
+      <w:lvlText w:val=""/>
+      <w:lvlJc w:val="left"/>
+      <w:pPr>
+        <w:tabs>
+          <w:tab w:val="num" w:pos="5040"/>
+        </w:tabs>
+        <w:ind w:left="5040" w:hanging="360"/>
+      </w:pPr>
+      <w:rPr>
+        <w:rFonts w:ascii="Symbol" w:hAnsi="Symbol" w:hint="default"/>
+        <w:sz w:val="20"/>
+      </w:rPr>
+    </w:lvl>
+    <w:lvl w:ilvl="7" w:tentative="1">
+      <w:start w:val="1"/>
+      <w:numFmt w:val="bullet"/>
+      <w:lvlText w:val=""/>
+      <w:lvlJc w:val="left"/>
+      <w:pPr>
+        <w:tabs>
+          <w:tab w:val="num" w:pos="5760"/>
+        </w:tabs>
+        <w:ind w:left="5760" w:hanging="360"/>
+      </w:pPr>
+      <w:rPr>
+        <w:rFonts w:ascii="Symbol" w:hAnsi="Symbol" w:hint="default"/>
+        <w:sz w:val="20"/>
+      </w:rPr>
+    </w:lvl>
+    <w:lvl w:ilvl="8" w:tentative="1">
+      <w:start w:val="1"/>
+      <w:numFmt w:val="bullet"/>
+      <w:lvlText w:val=""/>
+      <w:lvlJc w:val="left"/>
+      <w:pPr>
+        <w:tabs>
+          <w:tab w:val="num" w:pos="6480"/>
+        </w:tabs>
+        <w:ind w:left="6480" w:hanging="360"/>
+      </w:pPr>
+      <w:rPr>
+        <w:rFonts w:ascii="Symbol" w:hAnsi="Symbol" w:hint="default"/>
+        <w:sz w:val="20"/>
+      </w:rPr>
+    </w:lvl>
+  </w:abstractNum>
+  <w:abstractNum w:abstractNumId="13" w15:restartNumberingAfterBreak="0">
+    <w:nsid w:val="5CCB327B"/>
+    <w:multiLevelType w:val="multilevel"/>
+    <w:tmpl w:val="AFD87AA8"/>
+    <w:lvl w:ilvl="0">
+      <w:start w:val="1"/>
+      <w:numFmt w:val="decimal"/>
+      <w:lvlText w:val="%1."/>
+      <w:lvlJc w:val="left"/>
+      <w:pPr>
+        <w:tabs>
+          <w:tab w:val="num" w:pos="720"/>
+        </w:tabs>
+        <w:ind w:left="720" w:hanging="360"/>
+      </w:pPr>
+    </w:lvl>
+    <w:lvl w:ilvl="1" w:tentative="1">
+      <w:start w:val="1"/>
+      <w:numFmt w:val="decimal"/>
+      <w:lvlText w:val="%2."/>
+      <w:lvlJc w:val="left"/>
+      <w:pPr>
+        <w:tabs>
+          <w:tab w:val="num" w:pos="1440"/>
+        </w:tabs>
+        <w:ind w:left="1440" w:hanging="360"/>
+      </w:pPr>
+    </w:lvl>
+    <w:lvl w:ilvl="2" w:tentative="1">
+      <w:start w:val="1"/>
+      <w:numFmt w:val="decimal"/>
+      <w:lvlText w:val="%3."/>
+      <w:lvlJc w:val="left"/>
+      <w:pPr>
+        <w:tabs>
+          <w:tab w:val="num" w:pos="2160"/>
+        </w:tabs>
+        <w:ind w:left="2160" w:hanging="360"/>
+      </w:pPr>
+    </w:lvl>
+    <w:lvl w:ilvl="3" w:tentative="1">
+      <w:start w:val="1"/>
+      <w:numFmt w:val="decimal"/>
+      <w:lvlText w:val="%4."/>
+      <w:lvlJc w:val="left"/>
+      <w:pPr>
+        <w:tabs>
+          <w:tab w:val="num" w:pos="2880"/>
+        </w:tabs>
+        <w:ind w:left="2880" w:hanging="360"/>
+      </w:pPr>
+    </w:lvl>
+    <w:lvl w:ilvl="4" w:tentative="1">
+      <w:start w:val="1"/>
+      <w:numFmt w:val="decimal"/>
+      <w:lvlText w:val="%5."/>
+      <w:lvlJc w:val="left"/>
+      <w:pPr>
+        <w:tabs>
+          <w:tab w:val="num" w:pos="3600"/>
+        </w:tabs>
+        <w:ind w:left="3600" w:hanging="360"/>
+      </w:pPr>
+    </w:lvl>
+    <w:lvl w:ilvl="5" w:tentative="1">
+      <w:start w:val="1"/>
+      <w:numFmt w:val="decimal"/>
+      <w:lvlText w:val="%6."/>
+      <w:lvlJc w:val="left"/>
+      <w:pPr>
+        <w:tabs>
+          <w:tab w:val="num" w:pos="4320"/>
+        </w:tabs>
+        <w:ind w:left="4320" w:hanging="360"/>
+      </w:pPr>
+    </w:lvl>
+    <w:lvl w:ilvl="6" w:tentative="1">
+      <w:start w:val="1"/>
+      <w:numFmt w:val="decimal"/>
+      <w:lvlText w:val="%7."/>
+      <w:lvlJc w:val="left"/>
+      <w:pPr>
+        <w:tabs>
+          <w:tab w:val="num" w:pos="5040"/>
+        </w:tabs>
+        <w:ind w:left="5040" w:hanging="360"/>
+      </w:pPr>
+    </w:lvl>
+    <w:lvl w:ilvl="7" w:tentative="1">
+      <w:start w:val="1"/>
+      <w:numFmt w:val="decimal"/>
+      <w:lvlText w:val="%8."/>
+      <w:lvlJc w:val="left"/>
+      <w:pPr>
+        <w:tabs>
+          <w:tab w:val="num" w:pos="5760"/>
+        </w:tabs>
+        <w:ind w:left="5760" w:hanging="360"/>
+      </w:pPr>
+    </w:lvl>
+    <w:lvl w:ilvl="8" w:tentative="1">
+      <w:start w:val="1"/>
+      <w:numFmt w:val="decimal"/>
+      <w:lvlText w:val="%9."/>
+      <w:lvlJc w:val="left"/>
+      <w:pPr>
+        <w:tabs>
+          <w:tab w:val="num" w:pos="6480"/>
+        </w:tabs>
+        <w:ind w:left="6480" w:hanging="360"/>
+      </w:pPr>
+    </w:lvl>
+  </w:abstractNum>
+  <w:abstractNum w:abstractNumId="14" w15:restartNumberingAfterBreak="0">
+    <w:nsid w:val="77430B07"/>
+    <w:multiLevelType w:val="multilevel"/>
+    <w:tmpl w:val="92D6B624"/>
+    <w:lvl w:ilvl="0">
+      <w:start w:val="1"/>
+      <w:numFmt w:val="decimal"/>
+      <w:lvlText w:val="%1."/>
+      <w:lvlJc w:val="left"/>
+      <w:pPr>
+        <w:tabs>
+          <w:tab w:val="num" w:pos="720"/>
+        </w:tabs>
+        <w:ind w:left="720" w:hanging="360"/>
+      </w:pPr>
+    </w:lvl>
+    <w:lvl w:ilvl="1">
+      <w:start w:val="1"/>
+      <w:numFmt w:val="lowerLetter"/>
+      <w:lvlText w:val="%2."/>
+      <w:lvlJc w:val="left"/>
+      <w:pPr>
+        <w:tabs>
+          <w:tab w:val="num" w:pos="1440"/>
+        </w:tabs>
+        <w:ind w:left="1440" w:hanging="360"/>
+      </w:pPr>
+    </w:lvl>
+    <w:lvl w:ilvl="2" w:tentative="1">
+      <w:start w:val="1"/>
+      <w:numFmt w:val="decimal"/>
+      <w:lvlText w:val="%3."/>
+      <w:lvlJc w:val="left"/>
+      <w:pPr>
+        <w:tabs>
+          <w:tab w:val="num" w:pos="2160"/>
+        </w:tabs>
+        <w:ind w:left="2160" w:hanging="360"/>
+      </w:pPr>
+    </w:lvl>
+    <w:lvl w:ilvl="3" w:tentative="1">
+      <w:start w:val="1"/>
+      <w:numFmt w:val="decimal"/>
+      <w:lvlText w:val="%4."/>
+      <w:lvlJc w:val="left"/>
+      <w:pPr>
+        <w:tabs>
+          <w:tab w:val="num" w:pos="2880"/>
+        </w:tabs>
+        <w:ind w:left="2880" w:hanging="360"/>
+      </w:pPr>
+    </w:lvl>
+    <w:lvl w:ilvl="4" w:tentative="1">
+      <w:start w:val="1"/>
+      <w:numFmt w:val="decimal"/>
+      <w:lvlText w:val="%5."/>
+      <w:lvlJc w:val="left"/>
+      <w:pPr>
+        <w:tabs>
+          <w:tab w:val="num" w:pos="3600"/>
+        </w:tabs>
+        <w:ind w:left="3600" w:hanging="360"/>
+      </w:pPr>
+    </w:lvl>
+    <w:lvl w:ilvl="5" w:tentative="1">
+      <w:start w:val="1"/>
+      <w:numFmt w:val="decimal"/>
+      <w:lvlText w:val="%6."/>
+      <w:lvlJc w:val="left"/>
+      <w:pPr>
+        <w:tabs>
+          <w:tab w:val="num" w:pos="4320"/>
+        </w:tabs>
+        <w:ind w:left="4320" w:hanging="360"/>
+      </w:pPr>
+    </w:lvl>
+    <w:lvl w:ilvl="6" w:tentative="1">
+      <w:start w:val="1"/>
+      <w:numFmt w:val="decimal"/>
+      <w:lvlText w:val="%7."/>
+      <w:lvlJc w:val="left"/>
+      <w:pPr>
+        <w:tabs>
+          <w:tab w:val="num" w:pos="5040"/>
+        </w:tabs>
+        <w:ind w:left="5040" w:hanging="360"/>
+      </w:pPr>
+    </w:lvl>
+    <w:lvl w:ilvl="7" w:tentative="1">
+      <w:start w:val="1"/>
+      <w:numFmt w:val="decimal"/>
+      <w:lvlText w:val="%8."/>
+      <w:lvlJc w:val="left"/>
+      <w:pPr>
+        <w:tabs>
+          <w:tab w:val="num" w:pos="5760"/>
+        </w:tabs>
+        <w:ind w:left="5760" w:hanging="360"/>
+      </w:pPr>
+    </w:lvl>
+    <w:lvl w:ilvl="8" w:tentative="1">
+      <w:start w:val="1"/>
+      <w:numFmt w:val="decimal"/>
+      <w:lvlText w:val="%9."/>
+      <w:lvlJc w:val="left"/>
+      <w:pPr>
+        <w:tabs>
+          <w:tab w:val="num" w:pos="6480"/>
+        </w:tabs>
+        <w:ind w:left="6480" w:hanging="360"/>
+      </w:pPr>
+    </w:lvl>
+  </w:abstractNum>
+  <w:abstractNum w:abstractNumId="15" w15:restartNumberingAfterBreak="0">
+    <w:nsid w:val="78830093"/>
+    <w:multiLevelType w:val="multilevel"/>
+    <w:tmpl w:val="7C2881E8"/>
+    <w:lvl w:ilvl="0">
+      <w:start w:val="1"/>
+      <w:numFmt w:val="decimal"/>
+      <w:lvlText w:val="%1."/>
+      <w:lvlJc w:val="left"/>
+      <w:pPr>
+        <w:tabs>
+          <w:tab w:val="num" w:pos="720"/>
+        </w:tabs>
+        <w:ind w:left="720" w:hanging="360"/>
+      </w:pPr>
+    </w:lvl>
+    <w:lvl w:ilvl="1">
+      <w:start w:val="1"/>
+      <w:numFmt w:val="lowerLetter"/>
+      <w:lvlText w:val="%2."/>
+      <w:lvlJc w:val="left"/>
+      <w:pPr>
+        <w:tabs>
+          <w:tab w:val="num" w:pos="1440"/>
+        </w:tabs>
+        <w:ind w:left="1440" w:hanging="360"/>
+      </w:pPr>
+    </w:lvl>
+    <w:lvl w:ilvl="2">
+      <w:start w:val="1"/>
+      <w:numFmt w:val="lowerRoman"/>
+      <w:lvlText w:val="%3."/>
+      <w:lvlJc w:val="right"/>
+      <w:pPr>
+        <w:tabs>
+          <w:tab w:val="num" w:pos="2160"/>
+        </w:tabs>
+        <w:ind w:left="2160" w:hanging="360"/>
+      </w:pPr>
+    </w:lvl>
+    <w:lvl w:ilvl="3">
+      <w:start w:val="1"/>
+      <w:numFmt w:val="decimal"/>
+      <w:lvlText w:val="%4."/>
+      <w:lvlJc w:val="left"/>
+      <w:pPr>
+        <w:tabs>
+          <w:tab w:val="num" w:pos="2880"/>
+        </w:tabs>
+        <w:ind w:left="2880" w:hanging="360"/>
+      </w:pPr>
+    </w:lvl>
+    <w:lvl w:ilvl="4" w:tentative="1">
+      <w:start w:val="1"/>
+      <w:numFmt w:val="decimal"/>
+      <w:lvlText w:val="%5."/>
+      <w:lvlJc w:val="left"/>
+      <w:pPr>
+        <w:tabs>
+          <w:tab w:val="num" w:pos="3600"/>
+        </w:tabs>
+        <w:ind w:left="3600" w:hanging="360"/>
+      </w:pPr>
+    </w:lvl>
+    <w:lvl w:ilvl="5" w:tentative="1">
+      <w:start w:val="1"/>
+      <w:numFmt w:val="decimal"/>
+      <w:lvlText w:val="%6."/>
+      <w:lvlJc w:val="left"/>
+      <w:pPr>
+        <w:tabs>
+          <w:tab w:val="num" w:pos="4320"/>
+        </w:tabs>
+        <w:ind w:left="4320" w:hanging="360"/>
+      </w:pPr>
+    </w:lvl>
+    <w:lvl w:ilvl="6" w:tentative="1">
+      <w:start w:val="1"/>
+      <w:numFmt w:val="decimal"/>
+      <w:lvlText w:val="%7."/>
+      <w:lvlJc w:val="left"/>
+      <w:pPr>
+        <w:tabs>
+          <w:tab w:val="num" w:pos="5040"/>
+        </w:tabs>
+        <w:ind w:left="5040" w:hanging="360"/>
+      </w:pPr>
+    </w:lvl>
+    <w:lvl w:ilvl="7" w:tentative="1">
+      <w:start w:val="1"/>
+      <w:numFmt w:val="decimal"/>
+      <w:lvlText w:val="%8."/>
+      <w:lvlJc w:val="left"/>
+      <w:pPr>
+        <w:tabs>
+          <w:tab w:val="num" w:pos="5760"/>
+        </w:tabs>
+        <w:ind w:left="5760" w:hanging="360"/>
+      </w:pPr>
+    </w:lvl>
+    <w:lvl w:ilvl="8" w:tentative="1">
+      <w:start w:val="1"/>
+      <w:numFmt w:val="decimal"/>
+      <w:lvlText w:val="%9."/>
+      <w:lvlJc w:val="left"/>
+      <w:pPr>
+        <w:tabs>
+          <w:tab w:val="num" w:pos="6480"/>
+        </w:tabs>
+        <w:ind w:left="6480" w:hanging="360"/>
+      </w:pPr>
+    </w:lvl>
+  </w:abstractNum>
   <w:num w:numId="1">
+    <w:abstractNumId w:val="7"/>
+    <w:lvlOverride w:ilvl="0">
+      <w:startOverride w:val="1"/>
+    </w:lvlOverride>
+  </w:num>
+  <w:num w:numId="2">
+    <w:abstractNumId w:val="6"/>
+  </w:num>
+  <w:num w:numId="3">
     <w:abstractNumId w:val="1"/>
     <w:lvlOverride w:ilvl="0">
       <w:startOverride w:val="1"/>
     </w:lvlOverride>
   </w:num>
-  <w:num w:numId="2">
+  <w:num w:numId="4">
+    <w:abstractNumId w:val="13"/>
+    <w:lvlOverride w:ilvl="0">
+      <w:startOverride w:val="1"/>
+    </w:lvlOverride>
+  </w:num>
+  <w:num w:numId="5">
+    <w:abstractNumId w:val="14"/>
+    <w:lvlOverride w:ilvl="0">
+      <w:startOverride w:val="1"/>
+    </w:lvlOverride>
+  </w:num>
+  <w:num w:numId="6">
+    <w:abstractNumId w:val="14"/>
+    <w:lvlOverride w:ilvl="0"/>
+    <w:lvlOverride w:ilvl="1">
+      <w:startOverride w:val="1"/>
+    </w:lvlOverride>
+  </w:num>
+  <w:num w:numId="7">
+    <w:abstractNumId w:val="2"/>
+    <w:lvlOverride w:ilvl="0">
+      <w:startOverride w:val="5"/>
+    </w:lvlOverride>
+  </w:num>
+  <w:num w:numId="8">
+    <w:abstractNumId w:val="2"/>
+    <w:lvlOverride w:ilvl="0"/>
+    <w:lvlOverride w:ilvl="1">
+      <w:startOverride w:val="1"/>
+    </w:lvlOverride>
+  </w:num>
+  <w:num w:numId="9">
+    <w:abstractNumId w:val="2"/>
+    <w:lvlOverride w:ilvl="0"/>
+    <w:lvlOverride w:ilvl="1">
+      <w:startOverride w:val="1"/>
+    </w:lvlOverride>
+  </w:num>
+  <w:num w:numId="10">
+    <w:abstractNumId w:val="10"/>
+    <w:lvlOverride w:ilvl="0">
+      <w:startOverride w:val="2"/>
+    </w:lvlOverride>
+  </w:num>
+  <w:num w:numId="11">
+    <w:abstractNumId w:val="10"/>
+    <w:lvlOverride w:ilvl="0"/>
+    <w:lvlOverride w:ilvl="1">
+      <w:startOverride w:val="1"/>
+    </w:lvlOverride>
+  </w:num>
+  <w:num w:numId="12">
+    <w:abstractNumId w:val="5"/>
+    <w:lvlOverride w:ilvl="0">
+      <w:startOverride w:val="4"/>
+    </w:lvlOverride>
+  </w:num>
+  <w:num w:numId="13">
+    <w:abstractNumId w:val="8"/>
+    <w:lvlOverride w:ilvl="0">
+      <w:startOverride w:val="1"/>
+    </w:lvlOverride>
+  </w:num>
+  <w:num w:numId="14">
+    <w:abstractNumId w:val="3"/>
+    <w:lvlOverride w:ilvl="0">
+      <w:startOverride w:val="4"/>
+    </w:lvlOverride>
+  </w:num>
+  <w:num w:numId="15">
+    <w:abstractNumId w:val="9"/>
+  </w:num>
+  <w:num w:numId="16">
+    <w:abstractNumId w:val="12"/>
+  </w:num>
+  <w:num w:numId="17">
+    <w:abstractNumId w:val="15"/>
+    <w:lvlOverride w:ilvl="0">
+      <w:startOverride w:val="1"/>
+    </w:lvlOverride>
+  </w:num>
+  <w:num w:numId="18">
+    <w:abstractNumId w:val="15"/>
+    <w:lvlOverride w:ilvl="0"/>
+    <w:lvlOverride w:ilvl="1">
+      <w:startOverride w:val="1"/>
+    </w:lvlOverride>
+  </w:num>
+  <w:num w:numId="19">
+    <w:abstractNumId w:val="15"/>
+    <w:lvlOverride w:ilvl="0"/>
+    <w:lvlOverride w:ilvl="1"/>
+    <w:lvlOverride w:ilvl="2">
+      <w:startOverride w:val="1"/>
+    </w:lvlOverride>
+  </w:num>
+  <w:num w:numId="20">
+    <w:abstractNumId w:val="15"/>
+    <w:lvlOverride w:ilvl="0"/>
+    <w:lvlOverride w:ilvl="1">
+      <w:startOverride w:val="1"/>
+    </w:lvlOverride>
+    <w:lvlOverride w:ilvl="2"/>
+  </w:num>
+  <w:num w:numId="21">
+    <w:abstractNumId w:val="15"/>
+    <w:lvlOverride w:ilvl="0"/>
+    <w:lvlOverride w:ilvl="1">
+      <w:startOverride w:val="1"/>
+    </w:lvlOverride>
+    <w:lvlOverride w:ilvl="2"/>
+  </w:num>
+  <w:num w:numId="22">
+    <w:abstractNumId w:val="15"/>
+    <w:lvlOverride w:ilvl="0"/>
+    <w:lvlOverride w:ilvl="1">
+      <w:startOverride w:val="1"/>
+    </w:lvlOverride>
+    <w:lvlOverride w:ilvl="2"/>
+  </w:num>
+  <w:num w:numId="23">
+    <w:abstractNumId w:val="15"/>
+    <w:lvlOverride w:ilvl="0"/>
+    <w:lvlOverride w:ilvl="1">
+      <w:startOverride w:val="1"/>
+    </w:lvlOverride>
+    <w:lvlOverride w:ilvl="2"/>
+  </w:num>
+  <w:num w:numId="24">
+    <w:abstractNumId w:val="15"/>
+    <w:lvlOverride w:ilvl="0"/>
+    <w:lvlOverride w:ilvl="1"/>
+    <w:lvlOverride w:ilvl="2">
+      <w:startOverride w:val="1"/>
+    </w:lvlOverride>
+  </w:num>
+  <w:num w:numId="25">
+    <w:abstractNumId w:val="15"/>
+    <w:lvlOverride w:ilvl="0"/>
+    <w:lvlOverride w:ilvl="1"/>
+    <w:lvlOverride w:ilvl="2">
+      <w:startOverride w:val="1"/>
+    </w:lvlOverride>
+  </w:num>
+  <w:num w:numId="26">
+    <w:abstractNumId w:val="15"/>
+    <w:lvlOverride w:ilvl="0"/>
+    <w:lvlOverride w:ilvl="1"/>
+    <w:lvlOverride w:ilvl="2"/>
+    <w:lvlOverride w:ilvl="3">
+      <w:startOverride w:val="1"/>
+    </w:lvlOverride>
+  </w:num>
+  <w:num w:numId="27">
+    <w:abstractNumId w:val="15"/>
+    <w:lvlOverride w:ilvl="0"/>
+    <w:lvlOverride w:ilvl="1">
+      <w:startOverride w:val="1"/>
+    </w:lvlOverride>
+    <w:lvlOverride w:ilvl="2"/>
+    <w:lvlOverride w:ilvl="3"/>
+  </w:num>
+  <w:num w:numId="28">
+    <w:abstractNumId w:val="4"/>
+    <w:lvlOverride w:ilvl="0">
+      <w:startOverride w:val="1"/>
+    </w:lvlOverride>
+  </w:num>
+  <w:num w:numId="29">
     <w:abstractNumId w:val="0"/>
+    <w:lvlOverride w:ilvl="0">
+      <w:startOverride w:val="7"/>
+    </w:lvlOverride>
+  </w:num>
+  <w:num w:numId="30">
+    <w:abstractNumId w:val="0"/>
+    <w:lvlOverride w:ilvl="0"/>
+    <w:lvlOverride w:ilvl="1">
+      <w:startOverride w:val="1"/>
+    </w:lvlOverride>
+  </w:num>
+  <w:num w:numId="31">
+    <w:abstractNumId w:val="0"/>
+    <w:lvlOverride w:ilvl="0"/>
+    <w:lvlOverride w:ilvl="1">
+      <w:startOverride w:val="1"/>
+    </w:lvlOverride>
+  </w:num>
+  <w:num w:numId="32">
+    <w:abstractNumId w:val="0"/>
+    <w:lvlOverride w:ilvl="0"/>
+    <w:lvlOverride w:ilvl="1">
+      <w:startOverride w:val="1"/>
+    </w:lvlOverride>
+  </w:num>
+  <w:num w:numId="33">
+    <w:abstractNumId w:val="11"/>
   </w:num>
 </w:numbering>
 </file>
@@ -3028,6 +6129,29 @@
       <w:szCs w:val="26"/>
     </w:rPr>
   </w:style>
+  <w:style w:type="paragraph" w:styleId="Heading3">
+    <w:name w:val="heading 3"/>
+    <w:basedOn w:val="Normal"/>
+    <w:next w:val="Normal"/>
+    <w:link w:val="Heading3Char"/>
+    <w:uiPriority w:val="9"/>
+    <w:semiHidden/>
+    <w:unhideWhenUsed/>
+    <w:qFormat/>
+    <w:rsid w:val="00CA4134"/>
+    <w:pPr>
+      <w:keepNext/>
+      <w:keepLines/>
+      <w:spacing w:before="40" w:after="0"/>
+      <w:outlineLvl w:val="2"/>
+    </w:pPr>
+    <w:rPr>
+      <w:rFonts w:asciiTheme="majorHAnsi" w:eastAsiaTheme="majorEastAsia" w:hAnsiTheme="majorHAnsi" w:cstheme="majorBidi"/>
+      <w:color w:val="1F3763" w:themeColor="accent1" w:themeShade="7F"/>
+      <w:sz w:val="24"/>
+      <w:szCs w:val="24"/>
+    </w:rPr>
+  </w:style>
   <w:style w:type="character" w:default="1" w:styleId="DefaultParagraphFont">
     <w:name w:val="Default Paragraph Font"/>
     <w:uiPriority w:val="1"/>
@@ -3059,7 +6183,6 @@
     <w:name w:val="Normal (Web)"/>
     <w:basedOn w:val="Normal"/>
     <w:uiPriority w:val="99"/>
-    <w:semiHidden/>
     <w:unhideWhenUsed/>
     <w:rsid w:val="00477B2A"/>
     <w:pPr>
@@ -3139,6 +6262,44 @@
     <w:name w:val="contextualextensionhighlight"/>
     <w:basedOn w:val="DefaultParagraphFont"/>
     <w:rsid w:val="006A123D"/>
+  </w:style>
+  <w:style w:type="character" w:customStyle="1" w:styleId="Heading3Char">
+    <w:name w:val="Heading 3 Char"/>
+    <w:basedOn w:val="DefaultParagraphFont"/>
+    <w:link w:val="Heading3"/>
+    <w:uiPriority w:val="9"/>
+    <w:semiHidden/>
+    <w:rsid w:val="00CA4134"/>
+    <w:rPr>
+      <w:rFonts w:asciiTheme="majorHAnsi" w:eastAsiaTheme="majorEastAsia" w:hAnsiTheme="majorHAnsi" w:cstheme="majorBidi"/>
+      <w:color w:val="1F3763" w:themeColor="accent1" w:themeShade="7F"/>
+      <w:sz w:val="24"/>
+      <w:szCs w:val="24"/>
+    </w:rPr>
+  </w:style>
+  <w:style w:type="character" w:styleId="HTMLCode">
+    <w:name w:val="HTML Code"/>
+    <w:basedOn w:val="DefaultParagraphFont"/>
+    <w:uiPriority w:val="99"/>
+    <w:semiHidden/>
+    <w:unhideWhenUsed/>
+    <w:rsid w:val="00CA4134"/>
+    <w:rPr>
+      <w:rFonts w:ascii="Courier New" w:eastAsia="Times New Roman" w:hAnsi="Courier New" w:cs="Courier New"/>
+      <w:sz w:val="20"/>
+      <w:szCs w:val="20"/>
+    </w:rPr>
+  </w:style>
+  <w:style w:type="paragraph" w:styleId="ListParagraph">
+    <w:name w:val="List Paragraph"/>
+    <w:basedOn w:val="Normal"/>
+    <w:uiPriority w:val="34"/>
+    <w:qFormat/>
+    <w:rsid w:val="00CA4134"/>
+    <w:pPr>
+      <w:ind w:left="720"/>
+      <w:contextualSpacing/>
+    </w:pPr>
   </w:style>
 </w:styles>
 </file>

</xml_diff>